<commit_message>
Wrote out preliminary script ideas, and began on the scenarios, though it may be too long at the moment.
</commit_message>
<xml_diff>
--- a/ChaprSVN/Promo/Script.docx
+++ b/ChaprSVN/Promo/Script.docx
@@ -54,11 +54,20 @@
     <w:p>
       <w:pPr>
         <w:spacing w:after="0" w:line="240" w:lineRule="auto"/>
-      </w:pPr>
-      <w:r>
+        <w:rPr>
+          <w:strike/>
+        </w:rPr>
+      </w:pPr>
+      <w:r>
+        <w:rPr>
+          <w:strike/>
+        </w:rPr>
         <w:t>F</w:t>
       </w:r>
       <w:r>
+        <w:rPr>
+          <w:strike/>
+        </w:rPr>
         <w:t>orgetting the laptop</w:t>
       </w:r>
     </w:p>
@@ -84,8 +93,14 @@
     <w:p>
       <w:pPr>
         <w:spacing w:after="0" w:line="240" w:lineRule="auto"/>
-      </w:pPr>
-      <w:r>
+        <w:rPr>
+          <w:strike/>
+        </w:rPr>
+      </w:pPr>
+      <w:r>
+        <w:rPr>
+          <w:strike/>
+        </w:rPr>
         <w:t>Having BT timeout</w:t>
       </w:r>
     </w:p>
@@ -100,14 +115,25 @@
     <w:p>
       <w:pPr>
         <w:spacing w:after="0" w:line="240" w:lineRule="auto"/>
-      </w:pPr>
-      <w:r>
+        <w:rPr>
+          <w:strike/>
+        </w:rPr>
+      </w:pPr>
+      <w:r>
+        <w:rPr>
+          <w:strike/>
+        </w:rPr>
         <w:t>Not being able to easily demo during judges’ meetings</w:t>
       </w:r>
     </w:p>
     <w:p>
       <w:pPr>
         <w:spacing w:after="0" w:line="240" w:lineRule="auto"/>
+      </w:pPr>
+    </w:p>
+    <w:p>
+      <w:pPr>
+        <w:spacing w:after="0" w:line="240" w:lineRule="auto"/>
         <w:rPr>
           <w:u w:val="single"/>
         </w:rPr>
@@ -171,6 +197,22 @@
       <w:pPr>
         <w:spacing w:after="0" w:line="240" w:lineRule="auto"/>
       </w:pPr>
+      <w:r>
+        <w:t>Fixes all of the above problems</w:t>
+      </w:r>
+    </w:p>
+    <w:p>
+      <w:pPr>
+        <w:spacing w:after="0" w:line="240" w:lineRule="auto"/>
+      </w:pPr>
+      <w:r>
+        <w:t>Easy to use</w:t>
+      </w:r>
+    </w:p>
+    <w:p>
+      <w:pPr>
+        <w:spacing w:after="0" w:line="240" w:lineRule="auto"/>
+      </w:pPr>
     </w:p>
     <w:p>
       <w:pPr>
@@ -229,20 +271,1218 @@
     <w:p>
       <w:pPr>
         <w:spacing w:after="0" w:line="240" w:lineRule="auto"/>
-      </w:pPr>
-      <w:r>
+        <w:rPr>
+          <w:strike/>
+        </w:rPr>
+      </w:pPr>
+      <w:r>
+        <w:rPr>
+          <w:strike/>
+        </w:rPr>
         <w:t xml:space="preserve">Extolling the virtues of the </w:t>
       </w:r>
       <w:proofErr w:type="spellStart"/>
       <w:r>
+        <w:rPr>
+          <w:strike/>
+        </w:rPr>
         <w:t>ChapR</w:t>
       </w:r>
       <w:proofErr w:type="spellEnd"/>
       <w:r>
+        <w:rPr>
+          <w:strike/>
+        </w:rPr>
         <w:t>, flashing back to problems it has solved</w:t>
       </w:r>
     </w:p>
+    <w:p>
+      <w:pPr>
+        <w:spacing w:after="0" w:line="240" w:lineRule="auto"/>
+        <w:rPr>
+          <w:strike/>
+        </w:rPr>
+      </w:pPr>
+    </w:p>
+    <w:p>
+      <w:pPr>
+        <w:pStyle w:val="ListParagraph"/>
+        <w:numPr>
+          <w:ilvl w:val="0"/>
+          <w:numId w:val="1"/>
+        </w:numPr>
+        <w:spacing w:after="0" w:line="240" w:lineRule="auto"/>
+        <w:rPr>
+          <w:rFonts w:ascii="Courier New" w:hAnsi="Courier New" w:cs="Courier New"/>
+          <w:u w:val="single"/>
+        </w:rPr>
+      </w:pPr>
+      <w:r>
+        <w:rPr>
+          <w:rFonts w:ascii="Courier New" w:hAnsi="Courier New" w:cs="Courier New"/>
+          <w:u w:val="single"/>
+        </w:rPr>
+        <w:t>Rotunda – Mock Competition</w:t>
+      </w:r>
+    </w:p>
+    <w:p>
+      <w:pPr>
+        <w:spacing w:after="0" w:line="240" w:lineRule="auto"/>
+        <w:ind w:left="1080"/>
+        <w:rPr>
+          <w:rFonts w:ascii="Courier New" w:hAnsi="Courier New" w:cs="Courier New"/>
+        </w:rPr>
+      </w:pPr>
+    </w:p>
+    <w:p>
+      <w:pPr>
+        <w:spacing w:after="0" w:line="240" w:lineRule="auto"/>
+        <w:ind w:left="1080"/>
+        <w:rPr>
+          <w:rFonts w:ascii="Courier New" w:hAnsi="Courier New" w:cs="Courier New"/>
+        </w:rPr>
+      </w:pPr>
+      <w:r>
+        <w:rPr>
+          <w:rFonts w:ascii="Courier New" w:hAnsi="Courier New" w:cs="Courier New"/>
+        </w:rPr>
+        <w:t xml:space="preserve">WIDE SHOT of the small FTC field set up under the skylight. </w:t>
+      </w:r>
+      <w:proofErr w:type="gramStart"/>
+      <w:r>
+        <w:rPr>
+          <w:rFonts w:ascii="Courier New" w:hAnsi="Courier New" w:cs="Courier New"/>
+        </w:rPr>
+        <w:t>Cluttered worktables in the background, with extra students standing around the field.</w:t>
+      </w:r>
+      <w:proofErr w:type="gramEnd"/>
+      <w:r>
+        <w:rPr>
+          <w:rFonts w:ascii="Courier New" w:hAnsi="Courier New" w:cs="Courier New"/>
+        </w:rPr>
+        <w:t xml:space="preserve"> PIERCE and PI RHO DRIVER 2 are standing with controllers next to PI RHO COACH on one side of the field, intently controlling their robot. MATT, SIGMA COACH 1 and SIGMA COACH 2 are on the other side, equally intent on their robot.</w:t>
+      </w:r>
+    </w:p>
+    <w:p>
+      <w:pPr>
+        <w:spacing w:after="0" w:line="240" w:lineRule="auto"/>
+        <w:ind w:left="1080"/>
+        <w:rPr>
+          <w:rFonts w:ascii="Courier New" w:hAnsi="Courier New" w:cs="Courier New"/>
+        </w:rPr>
+      </w:pPr>
+    </w:p>
+    <w:p>
+      <w:pPr>
+        <w:spacing w:after="0" w:line="240" w:lineRule="auto"/>
+        <w:ind w:left="1080"/>
+        <w:jc w:val="center"/>
+        <w:rPr>
+          <w:rFonts w:ascii="Courier New" w:hAnsi="Courier New" w:cs="Courier New"/>
+        </w:rPr>
+      </w:pPr>
+      <w:r>
+        <w:rPr>
+          <w:rFonts w:ascii="Courier New" w:hAnsi="Courier New" w:cs="Courier New"/>
+        </w:rPr>
+        <w:t>SIGMA COACH 1</w:t>
+      </w:r>
+    </w:p>
+    <w:p>
+      <w:pPr>
+        <w:spacing w:after="0" w:line="240" w:lineRule="auto"/>
+        <w:ind w:left="1080"/>
+        <w:jc w:val="center"/>
+        <w:rPr>
+          <w:rFonts w:ascii="Courier New" w:hAnsi="Courier New" w:cs="Courier New"/>
+        </w:rPr>
+      </w:pPr>
+      <w:r>
+        <w:rPr>
+          <w:rFonts w:ascii="Courier New" w:hAnsi="Courier New" w:cs="Courier New"/>
+        </w:rPr>
+        <w:t>Just take one! You have to keep moving, we only have 30 seconds left. Go for the line bonus.</w:t>
+      </w:r>
+    </w:p>
+    <w:p>
+      <w:pPr>
+        <w:spacing w:after="0" w:line="240" w:lineRule="auto"/>
+        <w:ind w:left="1080"/>
+        <w:jc w:val="center"/>
+        <w:rPr>
+          <w:rFonts w:ascii="Courier New" w:hAnsi="Courier New" w:cs="Courier New"/>
+        </w:rPr>
+      </w:pPr>
+    </w:p>
+    <w:p>
+      <w:pPr>
+        <w:spacing w:after="0" w:line="240" w:lineRule="auto"/>
+        <w:ind w:left="1080"/>
+        <w:jc w:val="center"/>
+        <w:rPr>
+          <w:rFonts w:ascii="Courier New" w:hAnsi="Courier New" w:cs="Courier New"/>
+        </w:rPr>
+      </w:pPr>
+      <w:r>
+        <w:rPr>
+          <w:rFonts w:ascii="Courier New" w:hAnsi="Courier New" w:cs="Courier New"/>
+        </w:rPr>
+        <w:t>PI RHO DRIVER 2</w:t>
+      </w:r>
+    </w:p>
+    <w:p>
+      <w:pPr>
+        <w:spacing w:after="0" w:line="240" w:lineRule="auto"/>
+        <w:ind w:left="1080"/>
+        <w:jc w:val="center"/>
+        <w:rPr>
+          <w:rFonts w:ascii="Courier New" w:hAnsi="Courier New" w:cs="Courier New"/>
+        </w:rPr>
+      </w:pPr>
+      <w:r>
+        <w:rPr>
+          <w:rFonts w:ascii="Courier New" w:hAnsi="Courier New" w:cs="Courier New"/>
+        </w:rPr>
+        <w:t xml:space="preserve">We </w:t>
+      </w:r>
+      <w:r>
+        <w:rPr>
+          <w:rFonts w:ascii="Courier New" w:hAnsi="Courier New" w:cs="Courier New"/>
+        </w:rPr>
+        <w:t xml:space="preserve">almost </w:t>
+      </w:r>
+      <w:r>
+        <w:rPr>
+          <w:rFonts w:ascii="Courier New" w:hAnsi="Courier New" w:cs="Courier New"/>
+        </w:rPr>
+        <w:t>have a blackout</w:t>
+      </w:r>
+      <w:r>
+        <w:rPr>
+          <w:rFonts w:ascii="Courier New" w:hAnsi="Courier New" w:cs="Courier New"/>
+        </w:rPr>
+        <w:t>…</w:t>
+      </w:r>
+    </w:p>
+    <w:p>
+      <w:pPr>
+        <w:spacing w:after="0" w:line="240" w:lineRule="auto"/>
+        <w:ind w:left="1080"/>
+        <w:jc w:val="center"/>
+        <w:rPr>
+          <w:rFonts w:ascii="Courier New" w:hAnsi="Courier New" w:cs="Courier New"/>
+        </w:rPr>
+      </w:pPr>
+      <w:r>
+        <w:rPr>
+          <w:rFonts w:ascii="Courier New" w:hAnsi="Courier New" w:cs="Courier New"/>
+        </w:rPr>
+        <w:lastRenderedPageBreak/>
+        <w:t>PI RHO COACH</w:t>
+      </w:r>
+    </w:p>
+    <w:p>
+      <w:pPr>
+        <w:spacing w:after="0" w:line="240" w:lineRule="auto"/>
+        <w:ind w:left="1080"/>
+        <w:jc w:val="center"/>
+        <w:rPr>
+          <w:rFonts w:ascii="Courier New" w:hAnsi="Courier New" w:cs="Courier New"/>
+        </w:rPr>
+      </w:pPr>
+      <w:r>
+        <w:rPr>
+          <w:rFonts w:ascii="Courier New" w:hAnsi="Courier New" w:cs="Courier New"/>
+        </w:rPr>
+        <w:t>Keep going; we don’t have enough of a lead.</w:t>
+      </w:r>
+    </w:p>
+    <w:p>
+      <w:pPr>
+        <w:spacing w:after="0" w:line="240" w:lineRule="auto"/>
+        <w:ind w:left="1080"/>
+        <w:jc w:val="center"/>
+        <w:rPr>
+          <w:rFonts w:ascii="Courier New" w:hAnsi="Courier New" w:cs="Courier New"/>
+        </w:rPr>
+      </w:pPr>
+    </w:p>
+    <w:p>
+      <w:pPr>
+        <w:spacing w:after="0" w:line="240" w:lineRule="auto"/>
+        <w:ind w:left="1080"/>
+        <w:rPr>
+          <w:rFonts w:ascii="Courier New" w:hAnsi="Courier New" w:cs="Courier New"/>
+        </w:rPr>
+      </w:pPr>
+      <w:r>
+        <w:rPr>
+          <w:rFonts w:ascii="Courier New" w:hAnsi="Courier New" w:cs="Courier New"/>
+        </w:rPr>
+        <w:t>CLOSE UP of each drive team.</w:t>
+      </w:r>
+    </w:p>
+    <w:p>
+      <w:pPr>
+        <w:spacing w:after="0" w:line="240" w:lineRule="auto"/>
+        <w:ind w:left="1080"/>
+        <w:rPr>
+          <w:rFonts w:ascii="Courier New" w:hAnsi="Courier New" w:cs="Courier New"/>
+        </w:rPr>
+      </w:pPr>
+    </w:p>
+    <w:p>
+      <w:pPr>
+        <w:spacing w:after="0" w:line="240" w:lineRule="auto"/>
+        <w:ind w:left="1080"/>
+        <w:jc w:val="center"/>
+        <w:rPr>
+          <w:rFonts w:ascii="Courier New" w:hAnsi="Courier New" w:cs="Courier New"/>
+        </w:rPr>
+      </w:pPr>
+      <w:r>
+        <w:rPr>
+          <w:rFonts w:ascii="Courier New" w:hAnsi="Courier New" w:cs="Courier New"/>
+        </w:rPr>
+        <w:t>TIMEKEEPER</w:t>
+      </w:r>
+    </w:p>
+    <w:p>
+      <w:pPr>
+        <w:spacing w:after="0" w:line="240" w:lineRule="auto"/>
+        <w:ind w:left="1080"/>
+        <w:jc w:val="center"/>
+        <w:rPr>
+          <w:rFonts w:ascii="Courier New" w:hAnsi="Courier New" w:cs="Courier New"/>
+        </w:rPr>
+      </w:pPr>
+      <w:r>
+        <w:rPr>
+          <w:rFonts w:ascii="Courier New" w:hAnsi="Courier New" w:cs="Courier New"/>
+        </w:rPr>
+        <w:t>15 seconds.</w:t>
+      </w:r>
+    </w:p>
+    <w:p>
+      <w:pPr>
+        <w:spacing w:after="0" w:line="240" w:lineRule="auto"/>
+        <w:ind w:left="1080"/>
+        <w:jc w:val="center"/>
+        <w:rPr>
+          <w:rFonts w:ascii="Courier New" w:hAnsi="Courier New" w:cs="Courier New"/>
+        </w:rPr>
+      </w:pPr>
+    </w:p>
+    <w:p>
+      <w:pPr>
+        <w:spacing w:after="0" w:line="240" w:lineRule="auto"/>
+        <w:ind w:left="1080"/>
+        <w:jc w:val="center"/>
+        <w:rPr>
+          <w:rFonts w:ascii="Courier New" w:hAnsi="Courier New" w:cs="Courier New"/>
+        </w:rPr>
+      </w:pPr>
+      <w:r>
+        <w:rPr>
+          <w:rFonts w:ascii="Courier New" w:hAnsi="Courier New" w:cs="Courier New"/>
+        </w:rPr>
+        <w:t>SIGMA COACH 2</w:t>
+      </w:r>
+    </w:p>
+    <w:p>
+      <w:pPr>
+        <w:spacing w:after="0" w:line="240" w:lineRule="auto"/>
+        <w:ind w:left="1080"/>
+        <w:jc w:val="center"/>
+        <w:rPr>
+          <w:rFonts w:ascii="Courier New" w:hAnsi="Courier New" w:cs="Courier New"/>
+        </w:rPr>
+      </w:pPr>
+      <w:r>
+        <w:rPr>
+          <w:rFonts w:ascii="Courier New" w:hAnsi="Courier New" w:cs="Courier New"/>
+        </w:rPr>
+        <w:t>That’s a weighted ring! That’s a weighted ring! Score it on the corner goal; we only have 15 seconds!</w:t>
+      </w:r>
+    </w:p>
+    <w:p>
+      <w:pPr>
+        <w:spacing w:after="0" w:line="240" w:lineRule="auto"/>
+        <w:ind w:left="1080"/>
+        <w:jc w:val="center"/>
+        <w:rPr>
+          <w:rFonts w:ascii="Courier New" w:hAnsi="Courier New" w:cs="Courier New"/>
+        </w:rPr>
+      </w:pPr>
+    </w:p>
+    <w:p>
+      <w:pPr>
+        <w:spacing w:after="0" w:line="240" w:lineRule="auto"/>
+        <w:ind w:left="1080"/>
+        <w:rPr>
+          <w:rFonts w:ascii="Courier New" w:hAnsi="Courier New" w:cs="Courier New"/>
+        </w:rPr>
+      </w:pPr>
+      <w:r>
+        <w:rPr>
+          <w:rFonts w:ascii="Courier New" w:hAnsi="Courier New" w:cs="Courier New"/>
+        </w:rPr>
+        <w:t>CLOSE UP of SIGMA BOT as it goes for the corner goal.</w:t>
+      </w:r>
+    </w:p>
+    <w:p>
+      <w:pPr>
+        <w:spacing w:after="0" w:line="240" w:lineRule="auto"/>
+        <w:ind w:left="1080"/>
+        <w:rPr>
+          <w:rFonts w:ascii="Courier New" w:hAnsi="Courier New" w:cs="Courier New"/>
+        </w:rPr>
+      </w:pPr>
+    </w:p>
+    <w:p>
+      <w:pPr>
+        <w:spacing w:after="0" w:line="240" w:lineRule="auto"/>
+        <w:ind w:left="1080"/>
+        <w:jc w:val="center"/>
+        <w:rPr>
+          <w:rFonts w:ascii="Courier New" w:hAnsi="Courier New" w:cs="Courier New"/>
+        </w:rPr>
+      </w:pPr>
+      <w:r>
+        <w:rPr>
+          <w:rFonts w:ascii="Courier New" w:hAnsi="Courier New" w:cs="Courier New"/>
+        </w:rPr>
+        <w:t>TIMEKEEPER</w:t>
+      </w:r>
+    </w:p>
+    <w:p>
+      <w:pPr>
+        <w:spacing w:after="0" w:line="240" w:lineRule="auto"/>
+        <w:ind w:left="1080"/>
+        <w:jc w:val="center"/>
+        <w:rPr>
+          <w:rFonts w:ascii="Courier New" w:hAnsi="Courier New" w:cs="Courier New"/>
+        </w:rPr>
+      </w:pPr>
+      <w:r>
+        <w:rPr>
+          <w:rFonts w:ascii="Courier New" w:hAnsi="Courier New" w:cs="Courier New"/>
+        </w:rPr>
+        <w:t>And…time’s up!</w:t>
+      </w:r>
+    </w:p>
+    <w:p>
+      <w:pPr>
+        <w:spacing w:after="0" w:line="240" w:lineRule="auto"/>
+        <w:ind w:left="1080"/>
+        <w:jc w:val="center"/>
+        <w:rPr>
+          <w:rFonts w:ascii="Courier New" w:hAnsi="Courier New" w:cs="Courier New"/>
+        </w:rPr>
+      </w:pPr>
+    </w:p>
+    <w:p>
+      <w:pPr>
+        <w:spacing w:after="0" w:line="240" w:lineRule="auto"/>
+        <w:ind w:left="1080"/>
+        <w:rPr>
+          <w:rFonts w:ascii="Courier New" w:hAnsi="Courier New" w:cs="Courier New"/>
+        </w:rPr>
+      </w:pPr>
+      <w:r>
+        <w:rPr>
+          <w:rFonts w:ascii="Courier New" w:hAnsi="Courier New" w:cs="Courier New"/>
+        </w:rPr>
+        <w:t>MEDIUM SHOT of the rack.</w:t>
+      </w:r>
+    </w:p>
+    <w:p>
+      <w:pPr>
+        <w:spacing w:after="0" w:line="240" w:lineRule="auto"/>
+        <w:ind w:left="1080"/>
+        <w:rPr>
+          <w:rFonts w:ascii="Courier New" w:hAnsi="Courier New" w:cs="Courier New"/>
+        </w:rPr>
+      </w:pPr>
+    </w:p>
+    <w:p>
+      <w:pPr>
+        <w:spacing w:after="0" w:line="240" w:lineRule="auto"/>
+        <w:ind w:left="1080"/>
+        <w:jc w:val="center"/>
+        <w:rPr>
+          <w:rFonts w:ascii="Courier New" w:hAnsi="Courier New" w:cs="Courier New"/>
+        </w:rPr>
+      </w:pPr>
+      <w:r>
+        <w:rPr>
+          <w:rFonts w:ascii="Courier New" w:hAnsi="Courier New" w:cs="Courier New"/>
+        </w:rPr>
+        <w:t>PIERCE</w:t>
+      </w:r>
+    </w:p>
+    <w:p>
+      <w:pPr>
+        <w:spacing w:after="0" w:line="240" w:lineRule="auto"/>
+        <w:ind w:left="1080"/>
+        <w:jc w:val="center"/>
+        <w:rPr>
+          <w:rFonts w:ascii="Courier New" w:hAnsi="Courier New" w:cs="Courier New"/>
+        </w:rPr>
+      </w:pPr>
+      <w:r>
+        <w:rPr>
+          <w:rFonts w:ascii="Courier New" w:hAnsi="Courier New" w:cs="Courier New"/>
+        </w:rPr>
+        <w:t>15 times 3, 45, 10 times 3, 30, 75, 5 times 3, 15, 90 plus line bonuses…we won!!!</w:t>
+      </w:r>
+    </w:p>
+    <w:p>
+      <w:pPr>
+        <w:spacing w:after="0" w:line="240" w:lineRule="auto"/>
+        <w:ind w:left="1080"/>
+        <w:jc w:val="center"/>
+        <w:rPr>
+          <w:rFonts w:ascii="Courier New" w:hAnsi="Courier New" w:cs="Courier New"/>
+        </w:rPr>
+      </w:pPr>
+    </w:p>
+    <w:p>
+      <w:pPr>
+        <w:spacing w:after="0" w:line="240" w:lineRule="auto"/>
+        <w:ind w:left="1080"/>
+        <w:rPr>
+          <w:rFonts w:ascii="Courier New" w:hAnsi="Courier New" w:cs="Courier New"/>
+        </w:rPr>
+      </w:pPr>
+      <w:r>
+        <w:rPr>
+          <w:rFonts w:ascii="Courier New" w:hAnsi="Courier New" w:cs="Courier New"/>
+        </w:rPr>
+        <w:t>CLOSE UP of PIERCE as he throws his hands in the air and jerks the cable of the controller.</w:t>
+      </w:r>
+    </w:p>
+    <w:p>
+      <w:pPr>
+        <w:spacing w:after="0" w:line="240" w:lineRule="auto"/>
+        <w:ind w:left="1080"/>
+        <w:rPr>
+          <w:rFonts w:ascii="Courier New" w:hAnsi="Courier New" w:cs="Courier New"/>
+        </w:rPr>
+      </w:pPr>
+    </w:p>
+    <w:p>
+      <w:pPr>
+        <w:spacing w:after="0" w:line="240" w:lineRule="auto"/>
+        <w:ind w:left="1080"/>
+        <w:jc w:val="center"/>
+        <w:rPr>
+          <w:rFonts w:ascii="Courier New" w:hAnsi="Courier New" w:cs="Courier New"/>
+        </w:rPr>
+      </w:pPr>
+      <w:r>
+        <w:rPr>
+          <w:rFonts w:ascii="Courier New" w:hAnsi="Courier New" w:cs="Courier New"/>
+        </w:rPr>
+        <w:t>EXTRA 1</w:t>
+      </w:r>
+    </w:p>
+    <w:p>
+      <w:pPr>
+        <w:spacing w:after="0" w:line="240" w:lineRule="auto"/>
+        <w:ind w:left="1080"/>
+        <w:jc w:val="center"/>
+        <w:rPr>
+          <w:rFonts w:ascii="Courier New" w:hAnsi="Courier New" w:cs="Courier New"/>
+        </w:rPr>
+      </w:pPr>
+      <w:r>
+        <w:rPr>
+          <w:rFonts w:ascii="Courier New" w:hAnsi="Courier New" w:cs="Courier New"/>
+        </w:rPr>
+        <w:t>Pierce!</w:t>
+      </w:r>
+    </w:p>
+    <w:p>
+      <w:pPr>
+        <w:spacing w:after="0" w:line="240" w:lineRule="auto"/>
+        <w:ind w:left="1080"/>
+        <w:jc w:val="center"/>
+        <w:rPr>
+          <w:rFonts w:ascii="Courier New" w:hAnsi="Courier New" w:cs="Courier New"/>
+        </w:rPr>
+      </w:pPr>
+    </w:p>
+    <w:p>
+      <w:pPr>
+        <w:spacing w:after="0" w:line="240" w:lineRule="auto"/>
+        <w:ind w:left="1080"/>
+        <w:rPr>
+          <w:rFonts w:ascii="Courier New" w:hAnsi="Courier New" w:cs="Courier New"/>
+        </w:rPr>
+      </w:pPr>
+      <w:r>
+        <w:rPr>
+          <w:rFonts w:ascii="Courier New" w:hAnsi="Courier New" w:cs="Courier New"/>
+        </w:rPr>
+        <w:t>SLOW MOTION CLOSE UP of the laptop tumbling off the stool. All sounds stop. The stool clatters to the ground on top of it.</w:t>
+      </w:r>
+    </w:p>
+    <w:p>
+      <w:pPr>
+        <w:spacing w:after="0" w:line="240" w:lineRule="auto"/>
+        <w:ind w:left="1080"/>
+        <w:rPr>
+          <w:rFonts w:ascii="Courier New" w:hAnsi="Courier New" w:cs="Courier New"/>
+        </w:rPr>
+      </w:pPr>
+    </w:p>
+    <w:p>
+      <w:pPr>
+        <w:spacing w:after="0" w:line="240" w:lineRule="auto"/>
+        <w:ind w:left="1080"/>
+        <w:rPr>
+          <w:rFonts w:ascii="Courier New" w:hAnsi="Courier New" w:cs="Courier New"/>
+        </w:rPr>
+      </w:pPr>
+      <w:r>
+        <w:rPr>
+          <w:rFonts w:ascii="Courier New" w:hAnsi="Courier New" w:cs="Courier New"/>
+        </w:rPr>
+        <w:t>CLOSE UP of PIERCE’s shocked face, then each member of the drive teams.</w:t>
+      </w:r>
+    </w:p>
+    <w:p>
+      <w:pPr>
+        <w:spacing w:after="0" w:line="240" w:lineRule="auto"/>
+        <w:rPr>
+          <w:rFonts w:ascii="Courier New" w:hAnsi="Courier New" w:cs="Courier New"/>
+        </w:rPr>
+      </w:pPr>
+    </w:p>
+    <w:p>
+      <w:pPr>
+        <w:spacing w:after="0" w:line="240" w:lineRule="auto"/>
+        <w:ind w:left="1080"/>
+        <w:rPr>
+          <w:rFonts w:ascii="Courier New" w:hAnsi="Courier New" w:cs="Courier New"/>
+        </w:rPr>
+      </w:pPr>
+      <w:r>
+        <w:rPr>
+          <w:rFonts w:ascii="Courier New" w:hAnsi="Courier New" w:cs="Courier New"/>
+        </w:rPr>
+        <w:t>CLOSE UP of the laptop. Time abruptly speeds up as PHI RHO PROGRAMMER runs to the wreckage, crying.</w:t>
+      </w:r>
+    </w:p>
+    <w:p>
+      <w:pPr>
+        <w:spacing w:after="0" w:line="240" w:lineRule="auto"/>
+        <w:ind w:left="1080"/>
+        <w:rPr>
+          <w:rFonts w:ascii="Courier New" w:hAnsi="Courier New" w:cs="Courier New"/>
+        </w:rPr>
+      </w:pPr>
+    </w:p>
+    <w:p>
+      <w:pPr>
+        <w:spacing w:after="0" w:line="240" w:lineRule="auto"/>
+        <w:ind w:left="1080"/>
+        <w:jc w:val="center"/>
+        <w:rPr>
+          <w:rFonts w:ascii="Courier New" w:hAnsi="Courier New" w:cs="Courier New"/>
+        </w:rPr>
+      </w:pPr>
+      <w:r>
+        <w:rPr>
+          <w:rFonts w:ascii="Courier New" w:hAnsi="Courier New" w:cs="Courier New"/>
+        </w:rPr>
+        <w:t>PI RHO PROGRAMMER</w:t>
+      </w:r>
+    </w:p>
+    <w:p>
+      <w:pPr>
+        <w:spacing w:after="0" w:line="240" w:lineRule="auto"/>
+        <w:ind w:left="1080"/>
+        <w:jc w:val="center"/>
+        <w:rPr>
+          <w:rFonts w:ascii="Courier New" w:hAnsi="Courier New" w:cs="Courier New"/>
+        </w:rPr>
+      </w:pPr>
+      <w:r>
+        <w:rPr>
+          <w:rFonts w:ascii="Courier New" w:hAnsi="Courier New" w:cs="Courier New"/>
+        </w:rPr>
+        <w:t>Look what you’ve done…my laptop…</w:t>
+      </w:r>
+    </w:p>
+    <w:p>
+      <w:pPr>
+        <w:spacing w:after="0" w:line="240" w:lineRule="auto"/>
+        <w:ind w:left="1080"/>
+        <w:jc w:val="center"/>
+        <w:rPr>
+          <w:rFonts w:ascii="Courier New" w:hAnsi="Courier New" w:cs="Courier New"/>
+        </w:rPr>
+      </w:pPr>
+      <w:r>
+        <w:rPr>
+          <w:rFonts w:ascii="Courier New" w:hAnsi="Courier New" w:cs="Courier New"/>
+        </w:rPr>
+        <w:t>[</w:t>
+      </w:r>
+      <w:proofErr w:type="gramStart"/>
+      <w:r>
+        <w:rPr>
+          <w:rFonts w:ascii="Courier New" w:hAnsi="Courier New" w:cs="Courier New"/>
+        </w:rPr>
+        <w:t>sobs</w:t>
+      </w:r>
+      <w:proofErr w:type="gramEnd"/>
+      <w:r>
+        <w:rPr>
+          <w:rFonts w:ascii="Courier New" w:hAnsi="Courier New" w:cs="Courier New"/>
+        </w:rPr>
+        <w:t>]</w:t>
+      </w:r>
+    </w:p>
+    <w:p>
+      <w:pPr>
+        <w:spacing w:after="0" w:line="240" w:lineRule="auto"/>
+        <w:ind w:left="1080"/>
+        <w:jc w:val="center"/>
+        <w:rPr>
+          <w:rFonts w:ascii="Courier New" w:hAnsi="Courier New" w:cs="Courier New"/>
+        </w:rPr>
+      </w:pPr>
+    </w:p>
+    <w:p>
+      <w:pPr>
+        <w:spacing w:after="0" w:line="240" w:lineRule="auto"/>
+        <w:ind w:left="1080"/>
+        <w:rPr>
+          <w:rFonts w:ascii="Courier New" w:hAnsi="Courier New" w:cs="Courier New"/>
+        </w:rPr>
+      </w:pPr>
+      <w:r>
+        <w:rPr>
+          <w:rFonts w:ascii="Courier New" w:hAnsi="Courier New" w:cs="Courier New"/>
+        </w:rPr>
+        <w:t>SLOW ZOOM OUT as faint, cheerful music begins to play. PI RHO PROGRAMMER looks up, curious. CHAPR REP walks over to him.</w:t>
+      </w:r>
+    </w:p>
+    <w:p>
+      <w:pPr>
+        <w:spacing w:after="0" w:line="240" w:lineRule="auto"/>
+        <w:ind w:left="1080"/>
+        <w:rPr>
+          <w:rFonts w:ascii="Courier New" w:hAnsi="Courier New" w:cs="Courier New"/>
+        </w:rPr>
+      </w:pPr>
+    </w:p>
+    <w:p>
+      <w:pPr>
+        <w:spacing w:after="0" w:line="240" w:lineRule="auto"/>
+        <w:ind w:left="1080"/>
+        <w:jc w:val="center"/>
+        <w:rPr>
+          <w:rFonts w:ascii="Courier New" w:hAnsi="Courier New" w:cs="Courier New"/>
+        </w:rPr>
+      </w:pPr>
+      <w:r>
+        <w:rPr>
+          <w:rFonts w:ascii="Courier New" w:hAnsi="Courier New" w:cs="Courier New"/>
+        </w:rPr>
+        <w:t>CHAPR REP</w:t>
+      </w:r>
+    </w:p>
+    <w:p>
+      <w:pPr>
+        <w:spacing w:after="0" w:line="240" w:lineRule="auto"/>
+        <w:ind w:left="1080"/>
+        <w:jc w:val="center"/>
+        <w:rPr>
+          <w:rFonts w:ascii="Courier New" w:hAnsi="Courier New" w:cs="Courier New"/>
+        </w:rPr>
+      </w:pPr>
+      <w:r>
+        <w:rPr>
+          <w:rFonts w:ascii="Courier New" w:hAnsi="Courier New" w:cs="Courier New"/>
+        </w:rPr>
+        <w:t xml:space="preserve">Is your laptop having connection issues? Does it take too long to set up drive practice? Well, we’ve got just the thing for you: the </w:t>
+      </w:r>
+      <w:proofErr w:type="spellStart"/>
+      <w:r>
+        <w:rPr>
+          <w:rFonts w:ascii="Courier New" w:hAnsi="Courier New" w:cs="Courier New"/>
+        </w:rPr>
+        <w:t>ChapR</w:t>
+      </w:r>
+      <w:proofErr w:type="spellEnd"/>
+      <w:r>
+        <w:rPr>
+          <w:rFonts w:ascii="Courier New" w:hAnsi="Courier New" w:cs="Courier New"/>
+        </w:rPr>
+        <w:t>!</w:t>
+      </w:r>
+    </w:p>
+    <w:p>
+      <w:pPr>
+        <w:spacing w:after="0" w:line="240" w:lineRule="auto"/>
+        <w:ind w:left="1080"/>
+        <w:jc w:val="center"/>
+        <w:rPr>
+          <w:rFonts w:ascii="Courier New" w:hAnsi="Courier New" w:cs="Courier New"/>
+        </w:rPr>
+      </w:pPr>
+    </w:p>
+    <w:p>
+      <w:pPr>
+        <w:spacing w:after="0" w:line="240" w:lineRule="auto"/>
+        <w:ind w:left="1080"/>
+        <w:jc w:val="center"/>
+        <w:rPr>
+          <w:rFonts w:ascii="Courier New" w:hAnsi="Courier New" w:cs="Courier New"/>
+        </w:rPr>
+      </w:pPr>
+      <w:r>
+        <w:rPr>
+          <w:rFonts w:ascii="Courier New" w:hAnsi="Courier New" w:cs="Courier New"/>
+        </w:rPr>
+        <w:t>PI RHO PROGRAMMER</w:t>
+      </w:r>
+    </w:p>
+    <w:p>
+      <w:pPr>
+        <w:spacing w:after="0" w:line="240" w:lineRule="auto"/>
+        <w:ind w:left="1080"/>
+        <w:jc w:val="center"/>
+        <w:rPr>
+          <w:rFonts w:ascii="Courier New" w:hAnsi="Courier New" w:cs="Courier New"/>
+        </w:rPr>
+      </w:pPr>
+      <w:proofErr w:type="gramStart"/>
+      <w:r>
+        <w:rPr>
+          <w:rFonts w:ascii="Courier New" w:hAnsi="Courier New" w:cs="Courier New"/>
+        </w:rPr>
+        <w:t xml:space="preserve">The </w:t>
+      </w:r>
+      <w:proofErr w:type="spellStart"/>
+      <w:r>
+        <w:rPr>
+          <w:rFonts w:ascii="Courier New" w:hAnsi="Courier New" w:cs="Courier New"/>
+        </w:rPr>
+        <w:t>ChapR</w:t>
+      </w:r>
+      <w:proofErr w:type="spellEnd"/>
+      <w:r>
+        <w:rPr>
+          <w:rFonts w:ascii="Courier New" w:hAnsi="Courier New" w:cs="Courier New"/>
+        </w:rPr>
+        <w:t>?</w:t>
+      </w:r>
+      <w:proofErr w:type="gramEnd"/>
+    </w:p>
+    <w:p>
+      <w:pPr>
+        <w:spacing w:after="0" w:line="240" w:lineRule="auto"/>
+        <w:ind w:left="1080"/>
+        <w:jc w:val="center"/>
+        <w:rPr>
+          <w:rFonts w:ascii="Courier New" w:hAnsi="Courier New" w:cs="Courier New"/>
+        </w:rPr>
+      </w:pPr>
+    </w:p>
+    <w:p>
+      <w:pPr>
+        <w:spacing w:after="0" w:line="240" w:lineRule="auto"/>
+        <w:ind w:left="1080"/>
+        <w:jc w:val="center"/>
+        <w:rPr>
+          <w:rFonts w:ascii="Courier New" w:hAnsi="Courier New" w:cs="Courier New"/>
+        </w:rPr>
+      </w:pPr>
+      <w:r>
+        <w:rPr>
+          <w:rFonts w:ascii="Courier New" w:hAnsi="Courier New" w:cs="Courier New"/>
+        </w:rPr>
+        <w:t>CHAPR REP</w:t>
+      </w:r>
+    </w:p>
+    <w:p>
+      <w:pPr>
+        <w:spacing w:after="0" w:line="240" w:lineRule="auto"/>
+        <w:ind w:left="1080"/>
+        <w:jc w:val="center"/>
+        <w:rPr>
+          <w:rFonts w:ascii="Courier New" w:hAnsi="Courier New" w:cs="Courier New"/>
+        </w:rPr>
+      </w:pPr>
+      <w:r>
+        <w:rPr>
+          <w:rFonts w:ascii="Courier New" w:hAnsi="Courier New" w:cs="Courier New"/>
+        </w:rPr>
+        <w:t xml:space="preserve">An easy-to-use, convenient and portable device, the </w:t>
+      </w:r>
+      <w:proofErr w:type="spellStart"/>
+      <w:r>
+        <w:rPr>
+          <w:rFonts w:ascii="Courier New" w:hAnsi="Courier New" w:cs="Courier New"/>
+        </w:rPr>
+        <w:t>ChapR</w:t>
+      </w:r>
+      <w:proofErr w:type="spellEnd"/>
+      <w:r>
+        <w:rPr>
+          <w:rFonts w:ascii="Courier New" w:hAnsi="Courier New" w:cs="Courier New"/>
+        </w:rPr>
+        <w:t xml:space="preserve"> allows you to instantly Bluetooth to your NXT brick and set up drive practices, without the hassle of a laptop!</w:t>
+      </w:r>
+    </w:p>
+    <w:p>
+      <w:pPr>
+        <w:spacing w:after="0" w:line="240" w:lineRule="auto"/>
+        <w:ind w:left="1080"/>
+        <w:jc w:val="center"/>
+        <w:rPr>
+          <w:rFonts w:ascii="Courier New" w:hAnsi="Courier New" w:cs="Courier New"/>
+        </w:rPr>
+      </w:pPr>
+    </w:p>
+    <w:p>
+      <w:pPr>
+        <w:pStyle w:val="ListParagraph"/>
+        <w:numPr>
+          <w:ilvl w:val="0"/>
+          <w:numId w:val="1"/>
+        </w:numPr>
+        <w:spacing w:after="0" w:line="240" w:lineRule="auto"/>
+        <w:rPr>
+          <w:rFonts w:ascii="Courier New" w:hAnsi="Courier New" w:cs="Courier New"/>
+          <w:u w:val="single"/>
+        </w:rPr>
+      </w:pPr>
+      <w:r>
+        <w:rPr>
+          <w:rFonts w:ascii="Courier New" w:hAnsi="Courier New" w:cs="Courier New"/>
+          <w:u w:val="single"/>
+        </w:rPr>
+        <w:t>Hallway – Impromptu Testing</w:t>
+      </w:r>
+    </w:p>
+    <w:p>
+      <w:pPr>
+        <w:spacing w:after="0" w:line="240" w:lineRule="auto"/>
+        <w:jc w:val="center"/>
+        <w:rPr>
+          <w:rFonts w:ascii="Courier New" w:hAnsi="Courier New" w:cs="Courier New"/>
+          <w:u w:val="single"/>
+        </w:rPr>
+      </w:pPr>
+    </w:p>
+    <w:p>
+      <w:pPr>
+        <w:spacing w:after="0" w:line="240" w:lineRule="auto"/>
+        <w:ind w:left="1080"/>
+        <w:rPr>
+          <w:rFonts w:ascii="Courier New" w:hAnsi="Courier New" w:cs="Courier New"/>
+        </w:rPr>
+      </w:pPr>
+      <w:r>
+        <w:rPr>
+          <w:rFonts w:ascii="Courier New" w:hAnsi="Courier New" w:cs="Courier New"/>
+        </w:rPr>
+        <w:t>MEDIUM SHOT of RACHEL balancing the laptop on her leg in front of her robot.</w:t>
+      </w:r>
+    </w:p>
+    <w:p>
+      <w:pPr>
+        <w:spacing w:after="0" w:line="240" w:lineRule="auto"/>
+        <w:ind w:left="1080"/>
+        <w:rPr>
+          <w:rFonts w:ascii="Courier New" w:hAnsi="Courier New" w:cs="Courier New"/>
+        </w:rPr>
+      </w:pPr>
+    </w:p>
+    <w:p>
+      <w:pPr>
+        <w:spacing w:after="0" w:line="240" w:lineRule="auto"/>
+        <w:ind w:left="1080"/>
+        <w:rPr>
+          <w:rFonts w:ascii="Courier New" w:hAnsi="Courier New" w:cs="Courier New"/>
+        </w:rPr>
+      </w:pPr>
+      <w:r>
+        <w:rPr>
+          <w:rFonts w:ascii="Courier New" w:hAnsi="Courier New" w:cs="Courier New"/>
+        </w:rPr>
+        <w:t>CLOSE UP of RACHEL scrolling through the pop-up menus for connecting to an NXT brick via wireless.</w:t>
+      </w:r>
+    </w:p>
+    <w:p>
+      <w:pPr>
+        <w:spacing w:after="0" w:line="240" w:lineRule="auto"/>
+        <w:ind w:left="1080"/>
+        <w:rPr>
+          <w:rFonts w:ascii="Courier New" w:hAnsi="Courier New" w:cs="Courier New"/>
+        </w:rPr>
+      </w:pPr>
+    </w:p>
+    <w:p>
+      <w:pPr>
+        <w:spacing w:after="0" w:line="240" w:lineRule="auto"/>
+        <w:ind w:left="1080"/>
+        <w:jc w:val="center"/>
+        <w:rPr>
+          <w:rFonts w:ascii="Courier New" w:hAnsi="Courier New" w:cs="Courier New"/>
+        </w:rPr>
+      </w:pPr>
+      <w:r>
+        <w:rPr>
+          <w:rFonts w:ascii="Courier New" w:hAnsi="Courier New" w:cs="Courier New"/>
+        </w:rPr>
+        <w:t>DISEMBODIED VOICE continues</w:t>
+      </w:r>
+    </w:p>
+    <w:p>
+      <w:pPr>
+        <w:spacing w:after="0" w:line="240" w:lineRule="auto"/>
+        <w:ind w:left="1080"/>
+        <w:jc w:val="center"/>
+        <w:rPr>
+          <w:rFonts w:ascii="Courier New" w:hAnsi="Courier New" w:cs="Courier New"/>
+        </w:rPr>
+      </w:pPr>
+      <w:r>
+        <w:rPr>
+          <w:rFonts w:ascii="Courier New" w:hAnsi="Courier New" w:cs="Courier New"/>
+        </w:rPr>
+        <w:t>There’s no more need to carry around a laptop, struggle with connection or reset Bluetooth.</w:t>
+      </w:r>
+    </w:p>
+    <w:p>
+      <w:pPr>
+        <w:spacing w:after="0" w:line="240" w:lineRule="auto"/>
+        <w:ind w:left="1080"/>
+        <w:jc w:val="center"/>
+        <w:rPr>
+          <w:rFonts w:ascii="Courier New" w:hAnsi="Courier New" w:cs="Courier New"/>
+        </w:rPr>
+      </w:pPr>
+    </w:p>
+    <w:p>
+      <w:pPr>
+        <w:spacing w:after="0" w:line="240" w:lineRule="auto"/>
+        <w:ind w:left="1080"/>
+        <w:rPr>
+          <w:rFonts w:ascii="Courier New" w:hAnsi="Courier New" w:cs="Courier New"/>
+        </w:rPr>
+      </w:pPr>
+      <w:r>
+        <w:rPr>
+          <w:rFonts w:ascii="Courier New" w:hAnsi="Courier New" w:cs="Courier New"/>
+        </w:rPr>
+        <w:t xml:space="preserve">PAN OUT as room brightens and CHAPR REP walks in, holding the </w:t>
+      </w:r>
+      <w:proofErr w:type="spellStart"/>
+      <w:r>
+        <w:rPr>
+          <w:rFonts w:ascii="Courier New" w:hAnsi="Courier New" w:cs="Courier New"/>
+        </w:rPr>
+        <w:t>ChapR</w:t>
+      </w:r>
+      <w:proofErr w:type="spellEnd"/>
+      <w:r>
+        <w:rPr>
+          <w:rFonts w:ascii="Courier New" w:hAnsi="Courier New" w:cs="Courier New"/>
+        </w:rPr>
+        <w:t xml:space="preserve">. RACHEL puts down the laptop, unplugs the controller and sets up the </w:t>
+      </w:r>
+      <w:proofErr w:type="spellStart"/>
+      <w:r>
+        <w:rPr>
+          <w:rFonts w:ascii="Courier New" w:hAnsi="Courier New" w:cs="Courier New"/>
+        </w:rPr>
+        <w:t>ChapR</w:t>
+      </w:r>
+      <w:proofErr w:type="spellEnd"/>
+      <w:r>
+        <w:rPr>
+          <w:rFonts w:ascii="Courier New" w:hAnsi="Courier New" w:cs="Courier New"/>
+        </w:rPr>
+        <w:t xml:space="preserve">. </w:t>
+      </w:r>
+      <w:proofErr w:type="gramStart"/>
+      <w:r>
+        <w:rPr>
+          <w:rFonts w:ascii="Courier New" w:hAnsi="Courier New" w:cs="Courier New"/>
+        </w:rPr>
+        <w:t xml:space="preserve">The </w:t>
+      </w:r>
+      <w:proofErr w:type="spellStart"/>
+      <w:r>
+        <w:rPr>
+          <w:rFonts w:ascii="Courier New" w:hAnsi="Courier New" w:cs="Courier New"/>
+        </w:rPr>
+        <w:t>ChapR</w:t>
+      </w:r>
+      <w:proofErr w:type="spellEnd"/>
+      <w:r>
+        <w:rPr>
+          <w:rFonts w:ascii="Courier New" w:hAnsi="Courier New" w:cs="Courier New"/>
+        </w:rPr>
+        <w:t xml:space="preserve"> </w:t>
+      </w:r>
+      <w:proofErr w:type="spellStart"/>
+      <w:r>
+        <w:rPr>
+          <w:rFonts w:ascii="Courier New" w:hAnsi="Courier New" w:cs="Courier New"/>
+        </w:rPr>
+        <w:t>squeeps</w:t>
+      </w:r>
+      <w:proofErr w:type="spellEnd"/>
+      <w:r>
+        <w:rPr>
+          <w:rFonts w:ascii="Courier New" w:hAnsi="Courier New" w:cs="Courier New"/>
+        </w:rPr>
+        <w:t xml:space="preserve"> and the theme song from earlier plays.</w:t>
+      </w:r>
+      <w:proofErr w:type="gramEnd"/>
+    </w:p>
+    <w:p>
+      <w:pPr>
+        <w:spacing w:after="0" w:line="240" w:lineRule="auto"/>
+        <w:ind w:left="1080"/>
+        <w:rPr>
+          <w:rFonts w:ascii="Courier New" w:hAnsi="Courier New" w:cs="Courier New"/>
+        </w:rPr>
+      </w:pPr>
+    </w:p>
+    <w:p>
+      <w:pPr>
+        <w:spacing w:after="0" w:line="240" w:lineRule="auto"/>
+        <w:ind w:left="1080"/>
+        <w:jc w:val="center"/>
+        <w:rPr>
+          <w:rFonts w:ascii="Courier New" w:hAnsi="Courier New" w:cs="Courier New"/>
+        </w:rPr>
+      </w:pPr>
+      <w:proofErr w:type="gramStart"/>
+      <w:r>
+        <w:rPr>
+          <w:rFonts w:ascii="Courier New" w:hAnsi="Courier New" w:cs="Courier New"/>
+        </w:rPr>
+        <w:t>DIEMBODIED VOICE cont.</w:t>
+      </w:r>
+      <w:proofErr w:type="gramEnd"/>
+    </w:p>
+    <w:p>
+      <w:pPr>
+        <w:spacing w:after="0" w:line="240" w:lineRule="auto"/>
+        <w:ind w:left="1080"/>
+        <w:jc w:val="center"/>
+        <w:rPr>
+          <w:rFonts w:ascii="Courier New" w:hAnsi="Courier New" w:cs="Courier New"/>
+        </w:rPr>
+      </w:pPr>
+      <w:proofErr w:type="gramStart"/>
+      <w:r>
+        <w:rPr>
+          <w:rFonts w:ascii="Courier New" w:hAnsi="Courier New" w:cs="Courier New"/>
+        </w:rPr>
+        <w:t xml:space="preserve">Dependable and affordable, the </w:t>
+      </w:r>
+      <w:proofErr w:type="spellStart"/>
+      <w:r>
+        <w:rPr>
+          <w:rFonts w:ascii="Courier New" w:hAnsi="Courier New" w:cs="Courier New"/>
+        </w:rPr>
+        <w:t>ChapR</w:t>
+      </w:r>
+      <w:proofErr w:type="spellEnd"/>
+      <w:r>
+        <w:rPr>
+          <w:rFonts w:ascii="Courier New" w:hAnsi="Courier New" w:cs="Courier New"/>
+        </w:rPr>
+        <w:t>.</w:t>
+      </w:r>
+      <w:proofErr w:type="gramEnd"/>
+    </w:p>
+    <w:p>
+      <w:pPr>
+        <w:spacing w:after="0" w:line="240" w:lineRule="auto"/>
+        <w:ind w:left="1080"/>
+        <w:jc w:val="center"/>
+        <w:rPr>
+          <w:rFonts w:ascii="Courier New" w:hAnsi="Courier New" w:cs="Courier New"/>
+        </w:rPr>
+      </w:pPr>
+    </w:p>
+    <w:p>
+      <w:pPr>
+        <w:spacing w:after="0" w:line="240" w:lineRule="auto"/>
+        <w:ind w:left="1080"/>
+        <w:jc w:val="center"/>
+        <w:rPr>
+          <w:rFonts w:ascii="Courier New" w:hAnsi="Courier New" w:cs="Courier New"/>
+        </w:rPr>
+      </w:pPr>
+      <w:r>
+        <w:rPr>
+          <w:rFonts w:ascii="Courier New" w:hAnsi="Courier New" w:cs="Courier New"/>
+        </w:rPr>
+        <w:t>MUSIC</w:t>
+      </w:r>
+    </w:p>
+    <w:p>
+      <w:pPr>
+        <w:spacing w:after="0" w:line="240" w:lineRule="auto"/>
+        <w:ind w:left="1080"/>
+        <w:jc w:val="center"/>
+        <w:rPr>
+          <w:rFonts w:ascii="Courier New" w:hAnsi="Courier New" w:cs="Courier New"/>
+        </w:rPr>
+      </w:pPr>
+      <w:r>
+        <w:rPr>
+          <w:rFonts w:ascii="Courier New" w:hAnsi="Courier New" w:cs="Courier New"/>
+        </w:rPr>
+        <w:t>Chap on, chap off. The ChapR!</w:t>
+      </w:r>
+    </w:p>
+    <w:p>
+      <w:pPr>
+        <w:spacing w:after="0" w:line="240" w:lineRule="auto"/>
+        <w:ind w:left="1080"/>
+        <w:jc w:val="center"/>
+        <w:rPr>
+          <w:rFonts w:ascii="Courier New" w:hAnsi="Courier New" w:cs="Courier New"/>
+        </w:rPr>
+      </w:pPr>
+    </w:p>
+    <w:p>
+      <w:pPr>
+        <w:spacing w:after="0" w:line="240" w:lineRule="auto"/>
+        <w:ind w:left="1080"/>
+        <w:jc w:val="center"/>
+        <w:rPr>
+          <w:rFonts w:ascii="Courier New" w:hAnsi="Courier New" w:cs="Courier New"/>
+        </w:rPr>
+      </w:pPr>
+    </w:p>
+    <w:p>
+      <w:pPr>
+        <w:spacing w:after="0" w:line="240" w:lineRule="auto"/>
+        <w:rPr>
+          <w:rFonts w:ascii="Courier New" w:hAnsi="Courier New" w:cs="Courier New"/>
+          <w:strike/>
+        </w:rPr>
+      </w:pPr>
+    </w:p>
     <w:sectPr>
+      <w:headerReference w:type="default" r:id="rId7"/>
+      <w:footerReference w:type="default" r:id="rId8"/>
       <w:pgSz w:w="12240" w:h="15840"/>
       <w:pgMar w:top="1440" w:right="1440" w:bottom="1440" w:left="1440" w:header="720" w:footer="720" w:gutter="0"/>
       <w:cols w:space="720"/>
@@ -250,6 +1490,227 @@
     </w:sectPr>
   </w:body>
 </w:document>
+</file>
+
+<file path=word/endnotes.xml><?xml version="1.0" encoding="utf-8"?>
+<w:endnotes xmlns:ve="http://schemas.openxmlformats.org/markup-compatibility/2006" xmlns:o="urn:schemas-microsoft-com:office:office" xmlns:r="http://schemas.openxmlformats.org/officeDocument/2006/relationships" xmlns:m="http://schemas.openxmlformats.org/officeDocument/2006/math" xmlns:v="urn:schemas-microsoft-com:vml" xmlns:wp="http://schemas.openxmlformats.org/drawingml/2006/wordprocessingDrawing" xmlns:w10="urn:schemas-microsoft-com:office:word" xmlns:w="http://schemas.openxmlformats.org/wordprocessingml/2006/main" xmlns:wne="http://schemas.microsoft.com/office/word/2006/wordml">
+  <w:endnote w:type="separator" w:id="-1">
+    <w:p>
+      <w:pPr>
+        <w:spacing w:after="0" w:line="240" w:lineRule="auto"/>
+      </w:pPr>
+      <w:r>
+        <w:separator/>
+      </w:r>
+    </w:p>
+  </w:endnote>
+  <w:endnote w:type="continuationSeparator" w:id="0">
+    <w:p>
+      <w:pPr>
+        <w:spacing w:after="0" w:line="240" w:lineRule="auto"/>
+      </w:pPr>
+      <w:r>
+        <w:continuationSeparator/>
+      </w:r>
+    </w:p>
+  </w:endnote>
+</w:endnotes>
+</file>
+
+<file path=word/footer1.xml><?xml version="1.0" encoding="utf-8"?>
+<w:ftr xmlns:ve="http://schemas.openxmlformats.org/markup-compatibility/2006" xmlns:o="urn:schemas-microsoft-com:office:office" xmlns:r="http://schemas.openxmlformats.org/officeDocument/2006/relationships" xmlns:m="http://schemas.openxmlformats.org/officeDocument/2006/math" xmlns:v="urn:schemas-microsoft-com:vml" xmlns:wp="http://schemas.openxmlformats.org/drawingml/2006/wordprocessingDrawing" xmlns:w10="urn:schemas-microsoft-com:office:word" xmlns:w="http://schemas.openxmlformats.org/wordprocessingml/2006/main" xmlns:wne="http://schemas.microsoft.com/office/word/2006/wordml">
+  <w:sdt>
+    <w:sdtPr>
+      <w:id w:val="764218"/>
+      <w:docPartObj>
+        <w:docPartGallery w:val="Page Numbers (Bottom of Page)"/>
+        <w:docPartUnique/>
+      </w:docPartObj>
+    </w:sdtPr>
+    <w:sdtContent>
+      <w:p>
+        <w:pPr>
+          <w:pStyle w:val="Footer"/>
+          <w:jc w:val="right"/>
+        </w:pPr>
+        <w:fldSimple w:instr=" PAGE   \* MERGEFORMAT ">
+          <w:r>
+            <w:rPr>
+              <w:noProof/>
+            </w:rPr>
+            <w:t>3</w:t>
+          </w:r>
+        </w:fldSimple>
+      </w:p>
+    </w:sdtContent>
+  </w:sdt>
+  <w:p>
+    <w:pPr>
+      <w:pStyle w:val="Footer"/>
+    </w:pPr>
+  </w:p>
+</w:ftr>
+</file>
+
+<file path=word/footnotes.xml><?xml version="1.0" encoding="utf-8"?>
+<w:footnotes xmlns:ve="http://schemas.openxmlformats.org/markup-compatibility/2006" xmlns:o="urn:schemas-microsoft-com:office:office" xmlns:r="http://schemas.openxmlformats.org/officeDocument/2006/relationships" xmlns:m="http://schemas.openxmlformats.org/officeDocument/2006/math" xmlns:v="urn:schemas-microsoft-com:vml" xmlns:wp="http://schemas.openxmlformats.org/drawingml/2006/wordprocessingDrawing" xmlns:w10="urn:schemas-microsoft-com:office:word" xmlns:w="http://schemas.openxmlformats.org/wordprocessingml/2006/main" xmlns:wne="http://schemas.microsoft.com/office/word/2006/wordml">
+  <w:footnote w:type="separator" w:id="-1">
+    <w:p>
+      <w:pPr>
+        <w:spacing w:after="0" w:line="240" w:lineRule="auto"/>
+      </w:pPr>
+      <w:r>
+        <w:separator/>
+      </w:r>
+    </w:p>
+  </w:footnote>
+  <w:footnote w:type="continuationSeparator" w:id="0">
+    <w:p>
+      <w:pPr>
+        <w:spacing w:after="0" w:line="240" w:lineRule="auto"/>
+      </w:pPr>
+      <w:r>
+        <w:continuationSeparator/>
+      </w:r>
+    </w:p>
+  </w:footnote>
+</w:footnotes>
+</file>
+
+<file path=word/header1.xml><?xml version="1.0" encoding="utf-8"?>
+<w:hdr xmlns:ve="http://schemas.openxmlformats.org/markup-compatibility/2006" xmlns:o="urn:schemas-microsoft-com:office:office" xmlns:r="http://schemas.openxmlformats.org/officeDocument/2006/relationships" xmlns:m="http://schemas.openxmlformats.org/officeDocument/2006/math" xmlns:v="urn:schemas-microsoft-com:vml" xmlns:wp="http://schemas.openxmlformats.org/drawingml/2006/wordprocessingDrawing" xmlns:w10="urn:schemas-microsoft-com:office:word" xmlns:w="http://schemas.openxmlformats.org/wordprocessingml/2006/main" xmlns:wne="http://schemas.microsoft.com/office/word/2006/wordml">
+  <w:p>
+    <w:pPr>
+      <w:pStyle w:val="Header"/>
+      <w:rPr>
+        <w:rFonts w:ascii="Courier New" w:hAnsi="Courier New" w:cs="Courier New"/>
+      </w:rPr>
+    </w:pPr>
+    <w:proofErr w:type="spellStart"/>
+    <w:r>
+      <w:rPr>
+        <w:rFonts w:ascii="Courier New" w:hAnsi="Courier New" w:cs="Courier New"/>
+      </w:rPr>
+      <w:t>ChapR</w:t>
+    </w:r>
+    <w:proofErr w:type="spellEnd"/>
+    <w:r>
+      <w:rPr>
+        <w:rFonts w:ascii="Courier New" w:hAnsi="Courier New" w:cs="Courier New"/>
+      </w:rPr>
+      <w:t xml:space="preserve"> Commercial</w:t>
+    </w:r>
+    <w:r>
+      <w:rPr>
+        <w:rFonts w:ascii="Courier New" w:hAnsi="Courier New" w:cs="Courier New"/>
+      </w:rPr>
+      <w:t xml:space="preserve"> – SHOOTING SCRIPT 5/16/2013</w:t>
+    </w:r>
+  </w:p>
+  <w:p>
+    <w:pPr>
+      <w:pStyle w:val="Header"/>
+    </w:pPr>
+  </w:p>
+</w:hdr>
+</file>
+
+<file path=word/numbering.xml><?xml version="1.0" encoding="utf-8"?>
+<w:numbering xmlns:ve="http://schemas.openxmlformats.org/markup-compatibility/2006" xmlns:o="urn:schemas-microsoft-com:office:office" xmlns:r="http://schemas.openxmlformats.org/officeDocument/2006/relationships" xmlns:m="http://schemas.openxmlformats.org/officeDocument/2006/math" xmlns:v="urn:schemas-microsoft-com:vml" xmlns:wp="http://schemas.openxmlformats.org/drawingml/2006/wordprocessingDrawing" xmlns:w10="urn:schemas-microsoft-com:office:word" xmlns:w="http://schemas.openxmlformats.org/wordprocessingml/2006/main" xmlns:wne="http://schemas.microsoft.com/office/word/2006/wordml">
+  <w:abstractNum w:abstractNumId="0">
+    <w:nsid w:val="1B153E14"/>
+    <w:multiLevelType w:val="hybridMultilevel"/>
+    <w:tmpl w:val="CDAE1E0E"/>
+    <w:lvl w:ilvl="0" w:tplc="2CB474AE">
+      <w:start w:val="1"/>
+      <w:numFmt w:val="decimal"/>
+      <w:lvlText w:val="%1"/>
+      <w:lvlJc w:val="left"/>
+      <w:pPr>
+        <w:ind w:left="1080" w:hanging="720"/>
+      </w:pPr>
+      <w:rPr>
+        <w:rFonts w:hint="default"/>
+        <w:u w:val="none"/>
+      </w:rPr>
+    </w:lvl>
+    <w:lvl w:ilvl="1" w:tplc="04090019" w:tentative="1">
+      <w:start w:val="1"/>
+      <w:numFmt w:val="lowerLetter"/>
+      <w:lvlText w:val="%2."/>
+      <w:lvlJc w:val="left"/>
+      <w:pPr>
+        <w:ind w:left="1440" w:hanging="360"/>
+      </w:pPr>
+    </w:lvl>
+    <w:lvl w:ilvl="2" w:tplc="0409001B" w:tentative="1">
+      <w:start w:val="1"/>
+      <w:numFmt w:val="lowerRoman"/>
+      <w:lvlText w:val="%3."/>
+      <w:lvlJc w:val="right"/>
+      <w:pPr>
+        <w:ind w:left="2160" w:hanging="180"/>
+      </w:pPr>
+    </w:lvl>
+    <w:lvl w:ilvl="3" w:tplc="0409000F" w:tentative="1">
+      <w:start w:val="1"/>
+      <w:numFmt w:val="decimal"/>
+      <w:lvlText w:val="%4."/>
+      <w:lvlJc w:val="left"/>
+      <w:pPr>
+        <w:ind w:left="2880" w:hanging="360"/>
+      </w:pPr>
+    </w:lvl>
+    <w:lvl w:ilvl="4" w:tplc="04090019" w:tentative="1">
+      <w:start w:val="1"/>
+      <w:numFmt w:val="lowerLetter"/>
+      <w:lvlText w:val="%5."/>
+      <w:lvlJc w:val="left"/>
+      <w:pPr>
+        <w:ind w:left="3600" w:hanging="360"/>
+      </w:pPr>
+    </w:lvl>
+    <w:lvl w:ilvl="5" w:tplc="0409001B" w:tentative="1">
+      <w:start w:val="1"/>
+      <w:numFmt w:val="lowerRoman"/>
+      <w:lvlText w:val="%6."/>
+      <w:lvlJc w:val="right"/>
+      <w:pPr>
+        <w:ind w:left="4320" w:hanging="180"/>
+      </w:pPr>
+    </w:lvl>
+    <w:lvl w:ilvl="6" w:tplc="0409000F" w:tentative="1">
+      <w:start w:val="1"/>
+      <w:numFmt w:val="decimal"/>
+      <w:lvlText w:val="%7."/>
+      <w:lvlJc w:val="left"/>
+      <w:pPr>
+        <w:ind w:left="5040" w:hanging="360"/>
+      </w:pPr>
+    </w:lvl>
+    <w:lvl w:ilvl="7" w:tplc="04090019" w:tentative="1">
+      <w:start w:val="1"/>
+      <w:numFmt w:val="lowerLetter"/>
+      <w:lvlText w:val="%8."/>
+      <w:lvlJc w:val="left"/>
+      <w:pPr>
+        <w:ind w:left="5760" w:hanging="360"/>
+      </w:pPr>
+    </w:lvl>
+    <w:lvl w:ilvl="8" w:tplc="0409001B" w:tentative="1">
+      <w:start w:val="1"/>
+      <w:numFmt w:val="lowerRoman"/>
+      <w:lvlText w:val="%9."/>
+      <w:lvlJc w:val="right"/>
+      <w:pPr>
+        <w:ind w:left="6480" w:hanging="180"/>
+      </w:pPr>
+    </w:lvl>
+  </w:abstractNum>
+  <w:num w:numId="1">
+    <w:abstractNumId w:val="0"/>
+  </w:num>
+</w:numbering>
 </file>
 
 <file path=word/styles.xml><?xml version="1.0" encoding="utf-8"?>
@@ -441,7 +1902,379 @@
     <w:semiHidden/>
     <w:unhideWhenUsed/>
   </w:style>
+  <w:style w:type="paragraph" w:styleId="Header">
+    <w:name w:val="header"/>
+    <w:basedOn w:val="Normal"/>
+    <w:link w:val="HeaderChar"/>
+    <w:uiPriority w:val="99"/>
+    <w:unhideWhenUsed/>
+    <w:rsid w:val="007F03E9"/>
+    <w:pPr>
+      <w:tabs>
+        <w:tab w:val="center" w:pos="4680"/>
+        <w:tab w:val="right" w:pos="9360"/>
+      </w:tabs>
+      <w:spacing w:after="0" w:line="240" w:lineRule="auto"/>
+    </w:pPr>
+  </w:style>
+  <w:style w:type="character" w:customStyle="1" w:styleId="HeaderChar">
+    <w:name w:val="Header Char"/>
+    <w:basedOn w:val="DefaultParagraphFont"/>
+    <w:link w:val="Header"/>
+    <w:uiPriority w:val="99"/>
+    <w:rsid w:val="007F03E9"/>
+  </w:style>
+  <w:style w:type="paragraph" w:styleId="Footer">
+    <w:name w:val="footer"/>
+    <w:basedOn w:val="Normal"/>
+    <w:link w:val="FooterChar"/>
+    <w:uiPriority w:val="99"/>
+    <w:unhideWhenUsed/>
+    <w:rsid w:val="007F03E9"/>
+    <w:pPr>
+      <w:tabs>
+        <w:tab w:val="center" w:pos="4680"/>
+        <w:tab w:val="right" w:pos="9360"/>
+      </w:tabs>
+      <w:spacing w:after="0" w:line="240" w:lineRule="auto"/>
+    </w:pPr>
+  </w:style>
+  <w:style w:type="character" w:customStyle="1" w:styleId="FooterChar">
+    <w:name w:val="Footer Char"/>
+    <w:basedOn w:val="DefaultParagraphFont"/>
+    <w:link w:val="Footer"/>
+    <w:uiPriority w:val="99"/>
+    <w:rsid w:val="007F03E9"/>
+  </w:style>
+  <w:style w:type="paragraph" w:styleId="BalloonText">
+    <w:name w:val="Balloon Text"/>
+    <w:basedOn w:val="Normal"/>
+    <w:link w:val="BalloonTextChar"/>
+    <w:uiPriority w:val="99"/>
+    <w:semiHidden/>
+    <w:unhideWhenUsed/>
+    <w:rsid w:val="007F03E9"/>
+    <w:pPr>
+      <w:spacing w:after="0" w:line="240" w:lineRule="auto"/>
+    </w:pPr>
+    <w:rPr>
+      <w:rFonts w:ascii="Tahoma" w:hAnsi="Tahoma" w:cs="Tahoma"/>
+      <w:sz w:val="16"/>
+      <w:szCs w:val="16"/>
+    </w:rPr>
+  </w:style>
+  <w:style w:type="character" w:customStyle="1" w:styleId="BalloonTextChar">
+    <w:name w:val="Balloon Text Char"/>
+    <w:basedOn w:val="DefaultParagraphFont"/>
+    <w:link w:val="BalloonText"/>
+    <w:uiPriority w:val="99"/>
+    <w:semiHidden/>
+    <w:rsid w:val="007F03E9"/>
+    <w:rPr>
+      <w:rFonts w:ascii="Tahoma" w:hAnsi="Tahoma" w:cs="Tahoma"/>
+      <w:sz w:val="16"/>
+      <w:szCs w:val="16"/>
+    </w:rPr>
+  </w:style>
+  <w:style w:type="paragraph" w:styleId="ListParagraph">
+    <w:name w:val="List Paragraph"/>
+    <w:basedOn w:val="Normal"/>
+    <w:uiPriority w:val="34"/>
+    <w:qFormat/>
+    <w:rsid w:val="00C3152D"/>
+    <w:pPr>
+      <w:ind w:left="720"/>
+      <w:contextualSpacing/>
+    </w:pPr>
+  </w:style>
 </w:styles>
+</file>
+
+<file path=word/glossary/document.xml><?xml version="1.0" encoding="utf-8"?>
+<w:glossaryDocument xmlns:ve="http://schemas.openxmlformats.org/markup-compatibility/2006" xmlns:o="urn:schemas-microsoft-com:office:office" xmlns:r="http://schemas.openxmlformats.org/officeDocument/2006/relationships" xmlns:m="http://schemas.openxmlformats.org/officeDocument/2006/math" xmlns:v="urn:schemas-microsoft-com:vml" xmlns:wp="http://schemas.openxmlformats.org/drawingml/2006/wordprocessingDrawing" xmlns:w10="urn:schemas-microsoft-com:office:word" xmlns:w="http://schemas.openxmlformats.org/wordprocessingml/2006/main" xmlns:wne="http://schemas.microsoft.com/office/word/2006/wordml">
+  <w:docParts/>
+</w:glossaryDocument>
+</file>
+
+<file path=word/glossary/fontTable.xml><?xml version="1.0" encoding="utf-8"?>
+<w:fonts xmlns:r="http://schemas.openxmlformats.org/officeDocument/2006/relationships" xmlns:w="http://schemas.openxmlformats.org/wordprocessingml/2006/main">
+  <w:font w:name="Times New Roman">
+    <w:panose1 w:val="02020603050405020304"/>
+    <w:charset w:val="00"/>
+    <w:family w:val="roman"/>
+    <w:pitch w:val="variable"/>
+    <w:sig w:usb0="E0002AFF" w:usb1="C0007841" w:usb2="00000009" w:usb3="00000000" w:csb0="000001FF" w:csb1="00000000"/>
+  </w:font>
+  <w:font w:name="Calibri">
+    <w:panose1 w:val="020F0502020204030204"/>
+    <w:charset w:val="00"/>
+    <w:family w:val="swiss"/>
+    <w:pitch w:val="variable"/>
+    <w:sig w:usb0="E00002FF" w:usb1="4000ACFF" w:usb2="00000001" w:usb3="00000000" w:csb0="0000019F" w:csb1="00000000"/>
+  </w:font>
+  <w:font w:name="Tahoma">
+    <w:panose1 w:val="020B0604030504040204"/>
+    <w:charset w:val="00"/>
+    <w:family w:val="swiss"/>
+    <w:pitch w:val="variable"/>
+    <w:sig w:usb0="E1002EFF" w:usb1="C000605B" w:usb2="00000029" w:usb3="00000000" w:csb0="000101FF" w:csb1="00000000"/>
+  </w:font>
+  <w:font w:name="Courier New">
+    <w:panose1 w:val="02070309020205020404"/>
+    <w:charset w:val="00"/>
+    <w:family w:val="modern"/>
+    <w:pitch w:val="fixed"/>
+    <w:sig w:usb0="E0002AFF" w:usb1="C0007843" w:usb2="00000009" w:usb3="00000000" w:csb0="000001FF" w:csb1="00000000"/>
+  </w:font>
+  <w:font w:name="Cambria">
+    <w:panose1 w:val="02040503050406030204"/>
+    <w:charset w:val="00"/>
+    <w:family w:val="roman"/>
+    <w:pitch w:val="variable"/>
+    <w:sig w:usb0="E00002FF" w:usb1="400004FF" w:usb2="00000000" w:usb3="00000000" w:csb0="0000019F" w:csb1="00000000"/>
+  </w:font>
+</w:fonts>
+</file>
+
+<file path=word/glossary/settings.xml><?xml version="1.0" encoding="utf-8"?>
+<w:settings xmlns:o="urn:schemas-microsoft-com:office:office" xmlns:r="http://schemas.openxmlformats.org/officeDocument/2006/relationships" xmlns:m="http://schemas.openxmlformats.org/officeDocument/2006/math" xmlns:v="urn:schemas-microsoft-com:vml" xmlns:w10="urn:schemas-microsoft-com:office:word" xmlns:w="http://schemas.openxmlformats.org/wordprocessingml/2006/main" xmlns:sl="http://schemas.openxmlformats.org/schemaLibrary/2006/main">
+  <w:view w:val="normal"/>
+  <w:defaultTabStop w:val="720"/>
+  <w:characterSpacingControl w:val="doNotCompress"/>
+  <w:compat>
+    <w:useFELayout/>
+  </w:compat>
+  <w:rsids>
+    <w:rsidRoot w:val="005A3CA3"/>
+    <w:rsid w:val="005A3CA3"/>
+  </w:rsids>
+  <m:mathPr>
+    <m:mathFont m:val="Cambria Math"/>
+    <m:brkBin m:val="before"/>
+    <m:brkBinSub m:val="--"/>
+    <m:smallFrac m:val="off"/>
+    <m:dispDef/>
+    <m:lMargin m:val="0"/>
+    <m:rMargin m:val="0"/>
+    <m:defJc m:val="centerGroup"/>
+    <m:wrapIndent m:val="1440"/>
+    <m:intLim m:val="subSup"/>
+    <m:naryLim m:val="undOvr"/>
+  </m:mathPr>
+  <w:themeFontLang w:val="en-US"/>
+  <w:clrSchemeMapping w:bg1="light1" w:t1="dark1" w:bg2="light2" w:t2="dark2" w:accent1="accent1" w:accent2="accent2" w:accent3="accent3" w:accent4="accent4" w:accent5="accent5" w:accent6="accent6" w:hyperlink="hyperlink" w:followedHyperlink="followedHyperlink"/>
+  <w:decimalSymbol w:val="."/>
+  <w:listSeparator w:val=","/>
+</w:settings>
+</file>
+
+<file path=word/glossary/styles.xml><?xml version="1.0" encoding="utf-8"?>
+<w:styles xmlns:r="http://schemas.openxmlformats.org/officeDocument/2006/relationships" xmlns:w="http://schemas.openxmlformats.org/wordprocessingml/2006/main">
+  <w:docDefaults>
+    <w:rPrDefault>
+      <w:rPr>
+        <w:rFonts w:asciiTheme="minorHAnsi" w:eastAsiaTheme="minorEastAsia" w:hAnsiTheme="minorHAnsi" w:cstheme="minorBidi"/>
+        <w:sz w:val="22"/>
+        <w:szCs w:val="22"/>
+        <w:lang w:val="en-US" w:eastAsia="en-US" w:bidi="ar-SA"/>
+      </w:rPr>
+    </w:rPrDefault>
+    <w:pPrDefault>
+      <w:pPr>
+        <w:spacing w:after="200" w:line="276" w:lineRule="auto"/>
+      </w:pPr>
+    </w:pPrDefault>
+  </w:docDefaults>
+  <w:latentStyles w:defLockedState="0" w:defUIPriority="99" w:defSemiHidden="1" w:defUnhideWhenUsed="1" w:defQFormat="0" w:count="267">
+    <w:lsdException w:name="Normal" w:semiHidden="0" w:uiPriority="0" w:unhideWhenUsed="0" w:qFormat="1"/>
+    <w:lsdException w:name="heading 1" w:semiHidden="0" w:uiPriority="9" w:unhideWhenUsed="0" w:qFormat="1"/>
+    <w:lsdException w:name="heading 2" w:uiPriority="9" w:qFormat="1"/>
+    <w:lsdException w:name="heading 3" w:uiPriority="9" w:qFormat="1"/>
+    <w:lsdException w:name="heading 4" w:uiPriority="9" w:qFormat="1"/>
+    <w:lsdException w:name="heading 5" w:uiPriority="9" w:qFormat="1"/>
+    <w:lsdException w:name="heading 6" w:uiPriority="9" w:qFormat="1"/>
+    <w:lsdException w:name="heading 7" w:uiPriority="9" w:qFormat="1"/>
+    <w:lsdException w:name="heading 8" w:uiPriority="9" w:qFormat="1"/>
+    <w:lsdException w:name="heading 9" w:uiPriority="9" w:qFormat="1"/>
+    <w:lsdException w:name="toc 1" w:uiPriority="39"/>
+    <w:lsdException w:name="toc 2" w:uiPriority="39"/>
+    <w:lsdException w:name="toc 3" w:uiPriority="39"/>
+    <w:lsdException w:name="toc 4" w:uiPriority="39"/>
+    <w:lsdException w:name="toc 5" w:uiPriority="39"/>
+    <w:lsdException w:name="toc 6" w:uiPriority="39"/>
+    <w:lsdException w:name="toc 7" w:uiPriority="39"/>
+    <w:lsdException w:name="toc 8" w:uiPriority="39"/>
+    <w:lsdException w:name="toc 9" w:uiPriority="39"/>
+    <w:lsdException w:name="caption" w:uiPriority="35" w:qFormat="1"/>
+    <w:lsdException w:name="Title" w:semiHidden="0" w:uiPriority="10" w:unhideWhenUsed="0" w:qFormat="1"/>
+    <w:lsdException w:name="Default Paragraph Font" w:uiPriority="1"/>
+    <w:lsdException w:name="Subtitle" w:semiHidden="0" w:uiPriority="11" w:unhideWhenUsed="0" w:qFormat="1"/>
+    <w:lsdException w:name="Strong" w:semiHidden="0" w:uiPriority="22" w:unhideWhenUsed="0" w:qFormat="1"/>
+    <w:lsdException w:name="Emphasis" w:semiHidden="0" w:uiPriority="20" w:unhideWhenUsed="0" w:qFormat="1"/>
+    <w:lsdException w:name="Table Grid" w:semiHidden="0" w:uiPriority="59" w:unhideWhenUsed="0"/>
+    <w:lsdException w:name="Placeholder Text" w:unhideWhenUsed="0"/>
+    <w:lsdException w:name="No Spacing" w:semiHidden="0" w:uiPriority="1" w:unhideWhenUsed="0" w:qFormat="1"/>
+    <w:lsdException w:name="Light Shading" w:semiHidden="0" w:uiPriority="60" w:unhideWhenUsed="0"/>
+    <w:lsdException w:name="Light List" w:semiHidden="0" w:uiPriority="61" w:unhideWhenUsed="0"/>
+    <w:lsdException w:name="Light Grid" w:semiHidden="0" w:uiPriority="62" w:unhideWhenUsed="0"/>
+    <w:lsdException w:name="Medium Shading 1" w:semiHidden="0" w:uiPriority="63" w:unhideWhenUsed="0"/>
+    <w:lsdException w:name="Medium Shading 2" w:semiHidden="0" w:uiPriority="64" w:unhideWhenUsed="0"/>
+    <w:lsdException w:name="Medium List 1" w:semiHidden="0" w:uiPriority="65" w:unhideWhenUsed="0"/>
+    <w:lsdException w:name="Medium List 2" w:semiHidden="0" w:uiPriority="66" w:unhideWhenUsed="0"/>
+    <w:lsdException w:name="Medium Grid 1" w:semiHidden="0" w:uiPriority="67" w:unhideWhenUsed="0"/>
+    <w:lsdException w:name="Medium Grid 2" w:semiHidden="0" w:uiPriority="68" w:unhideWhenUsed="0"/>
+    <w:lsdException w:name="Medium Grid 3" w:semiHidden="0" w:uiPriority="69" w:unhideWhenUsed="0"/>
+    <w:lsdException w:name="Dark List" w:semiHidden="0" w:uiPriority="70" w:unhideWhenUsed="0"/>
+    <w:lsdException w:name="Colorful Shading" w:semiHidden="0" w:uiPriority="71" w:unhideWhenUsed="0"/>
+    <w:lsdException w:name="Colorful List" w:semiHidden="0" w:uiPriority="72" w:unhideWhenUsed="0"/>
+    <w:lsdException w:name="Colorful Grid" w:semiHidden="0" w:uiPriority="73" w:unhideWhenUsed="0"/>
+    <w:lsdException w:name="Light Shading Accent 1" w:semiHidden="0" w:uiPriority="60" w:unhideWhenUsed="0"/>
+    <w:lsdException w:name="Light List Accent 1" w:semiHidden="0" w:uiPriority="61" w:unhideWhenUsed="0"/>
+    <w:lsdException w:name="Light Grid Accent 1" w:semiHidden="0" w:uiPriority="62" w:unhideWhenUsed="0"/>
+    <w:lsdException w:name="Medium Shading 1 Accent 1" w:semiHidden="0" w:uiPriority="63" w:unhideWhenUsed="0"/>
+    <w:lsdException w:name="Medium Shading 2 Accent 1" w:semiHidden="0" w:uiPriority="64" w:unhideWhenUsed="0"/>
+    <w:lsdException w:name="Medium List 1 Accent 1" w:semiHidden="0" w:uiPriority="65" w:unhideWhenUsed="0"/>
+    <w:lsdException w:name="Revision" w:unhideWhenUsed="0"/>
+    <w:lsdException w:name="List Paragraph" w:semiHidden="0" w:uiPriority="34" w:unhideWhenUsed="0" w:qFormat="1"/>
+    <w:lsdException w:name="Quote" w:semiHidden="0" w:uiPriority="29" w:unhideWhenUsed="0" w:qFormat="1"/>
+    <w:lsdException w:name="Intense Quote" w:semiHidden="0" w:uiPriority="30" w:unhideWhenUsed="0" w:qFormat="1"/>
+    <w:lsdException w:name="Medium List 2 Accent 1" w:semiHidden="0" w:uiPriority="66" w:unhideWhenUsed="0"/>
+    <w:lsdException w:name="Medium Grid 1 Accent 1" w:semiHidden="0" w:uiPriority="67" w:unhideWhenUsed="0"/>
+    <w:lsdException w:name="Medium Grid 2 Accent 1" w:semiHidden="0" w:uiPriority="68" w:unhideWhenUsed="0"/>
+    <w:lsdException w:name="Medium Grid 3 Accent 1" w:semiHidden="0" w:uiPriority="69" w:unhideWhenUsed="0"/>
+    <w:lsdException w:name="Dark List Accent 1" w:semiHidden="0" w:uiPriority="70" w:unhideWhenUsed="0"/>
+    <w:lsdException w:name="Colorful Shading Accent 1" w:semiHidden="0" w:uiPriority="71" w:unhideWhenUsed="0"/>
+    <w:lsdException w:name="Colorful List Accent 1" w:semiHidden="0" w:uiPriority="72" w:unhideWhenUsed="0"/>
+    <w:lsdException w:name="Colorful Grid Accent 1" w:semiHidden="0" w:uiPriority="73" w:unhideWhenUsed="0"/>
+    <w:lsdException w:name="Light Shading Accent 2" w:semiHidden="0" w:uiPriority="60" w:unhideWhenUsed="0"/>
+    <w:lsdException w:name="Light List Accent 2" w:semiHidden="0" w:uiPriority="61" w:unhideWhenUsed="0"/>
+    <w:lsdException w:name="Light Grid Accent 2" w:semiHidden="0" w:uiPriority="62" w:unhideWhenUsed="0"/>
+    <w:lsdException w:name="Medium Shading 1 Accent 2" w:semiHidden="0" w:uiPriority="63" w:unhideWhenUsed="0"/>
+    <w:lsdException w:name="Medium Shading 2 Accent 2" w:semiHidden="0" w:uiPriority="64" w:unhideWhenUsed="0"/>
+    <w:lsdException w:name="Medium List 1 Accent 2" w:semiHidden="0" w:uiPriority="65" w:unhideWhenUsed="0"/>
+    <w:lsdException w:name="Medium List 2 Accent 2" w:semiHidden="0" w:uiPriority="66" w:unhideWhenUsed="0"/>
+    <w:lsdException w:name="Medium Grid 1 Accent 2" w:semiHidden="0" w:uiPriority="67" w:unhideWhenUsed="0"/>
+    <w:lsdException w:name="Medium Grid 2 Accent 2" w:semiHidden="0" w:uiPriority="68" w:unhideWhenUsed="0"/>
+    <w:lsdException w:name="Medium Grid 3 Accent 2" w:semiHidden="0" w:uiPriority="69" w:unhideWhenUsed="0"/>
+    <w:lsdException w:name="Dark List Accent 2" w:semiHidden="0" w:uiPriority="70" w:unhideWhenUsed="0"/>
+    <w:lsdException w:name="Colorful Shading Accent 2" w:semiHidden="0" w:uiPriority="71" w:unhideWhenUsed="0"/>
+    <w:lsdException w:name="Colorful List Accent 2" w:semiHidden="0" w:uiPriority="72" w:unhideWhenUsed="0"/>
+    <w:lsdException w:name="Colorful Grid Accent 2" w:semiHidden="0" w:uiPriority="73" w:unhideWhenUsed="0"/>
+    <w:lsdException w:name="Light Shading Accent 3" w:semiHidden="0" w:uiPriority="60" w:unhideWhenUsed="0"/>
+    <w:lsdException w:name="Light List Accent 3" w:semiHidden="0" w:uiPriority="61" w:unhideWhenUsed="0"/>
+    <w:lsdException w:name="Light Grid Accent 3" w:semiHidden="0" w:uiPriority="62" w:unhideWhenUsed="0"/>
+    <w:lsdException w:name="Medium Shading 1 Accent 3" w:semiHidden="0" w:uiPriority="63" w:unhideWhenUsed="0"/>
+    <w:lsdException w:name="Medium Shading 2 Accent 3" w:semiHidden="0" w:uiPriority="64" w:unhideWhenUsed="0"/>
+    <w:lsdException w:name="Medium List 1 Accent 3" w:semiHidden="0" w:uiPriority="65" w:unhideWhenUsed="0"/>
+    <w:lsdException w:name="Medium List 2 Accent 3" w:semiHidden="0" w:uiPriority="66" w:unhideWhenUsed="0"/>
+    <w:lsdException w:name="Medium Grid 1 Accent 3" w:semiHidden="0" w:uiPriority="67" w:unhideWhenUsed="0"/>
+    <w:lsdException w:name="Medium Grid 2 Accent 3" w:semiHidden="0" w:uiPriority="68" w:unhideWhenUsed="0"/>
+    <w:lsdException w:name="Medium Grid 3 Accent 3" w:semiHidden="0" w:uiPriority="69" w:unhideWhenUsed="0"/>
+    <w:lsdException w:name="Dark List Accent 3" w:semiHidden="0" w:uiPriority="70" w:unhideWhenUsed="0"/>
+    <w:lsdException w:name="Colorful Shading Accent 3" w:semiHidden="0" w:uiPriority="71" w:unhideWhenUsed="0"/>
+    <w:lsdException w:name="Colorful List Accent 3" w:semiHidden="0" w:uiPriority="72" w:unhideWhenUsed="0"/>
+    <w:lsdException w:name="Colorful Grid Accent 3" w:semiHidden="0" w:uiPriority="73" w:unhideWhenUsed="0"/>
+    <w:lsdException w:name="Light Shading Accent 4" w:semiHidden="0" w:uiPriority="60" w:unhideWhenUsed="0"/>
+    <w:lsdException w:name="Light List Accent 4" w:semiHidden="0" w:uiPriority="61" w:unhideWhenUsed="0"/>
+    <w:lsdException w:name="Light Grid Accent 4" w:semiHidden="0" w:uiPriority="62" w:unhideWhenUsed="0"/>
+    <w:lsdException w:name="Medium Shading 1 Accent 4" w:semiHidden="0" w:uiPriority="63" w:unhideWhenUsed="0"/>
+    <w:lsdException w:name="Medium Shading 2 Accent 4" w:semiHidden="0" w:uiPriority="64" w:unhideWhenUsed="0"/>
+    <w:lsdException w:name="Medium List 1 Accent 4" w:semiHidden="0" w:uiPriority="65" w:unhideWhenUsed="0"/>
+    <w:lsdException w:name="Medium List 2 Accent 4" w:semiHidden="0" w:uiPriority="66" w:unhideWhenUsed="0"/>
+    <w:lsdException w:name="Medium Grid 1 Accent 4" w:semiHidden="0" w:uiPriority="67" w:unhideWhenUsed="0"/>
+    <w:lsdException w:name="Medium Grid 2 Accent 4" w:semiHidden="0" w:uiPriority="68" w:unhideWhenUsed="0"/>
+    <w:lsdException w:name="Medium Grid 3 Accent 4" w:semiHidden="0" w:uiPriority="69" w:unhideWhenUsed="0"/>
+    <w:lsdException w:name="Dark List Accent 4" w:semiHidden="0" w:uiPriority="70" w:unhideWhenUsed="0"/>
+    <w:lsdException w:name="Colorful Shading Accent 4" w:semiHidden="0" w:uiPriority="71" w:unhideWhenUsed="0"/>
+    <w:lsdException w:name="Colorful List Accent 4" w:semiHidden="0" w:uiPriority="72" w:unhideWhenUsed="0"/>
+    <w:lsdException w:name="Colorful Grid Accent 4" w:semiHidden="0" w:uiPriority="73" w:unhideWhenUsed="0"/>
+    <w:lsdException w:name="Light Shading Accent 5" w:semiHidden="0" w:uiPriority="60" w:unhideWhenUsed="0"/>
+    <w:lsdException w:name="Light List Accent 5" w:semiHidden="0" w:uiPriority="61" w:unhideWhenUsed="0"/>
+    <w:lsdException w:name="Light Grid Accent 5" w:semiHidden="0" w:uiPriority="62" w:unhideWhenUsed="0"/>
+    <w:lsdException w:name="Medium Shading 1 Accent 5" w:semiHidden="0" w:uiPriority="63" w:unhideWhenUsed="0"/>
+    <w:lsdException w:name="Medium Shading 2 Accent 5" w:semiHidden="0" w:uiPriority="64" w:unhideWhenUsed="0"/>
+    <w:lsdException w:name="Medium List 1 Accent 5" w:semiHidden="0" w:uiPriority="65" w:unhideWhenUsed="0"/>
+    <w:lsdException w:name="Medium List 2 Accent 5" w:semiHidden="0" w:uiPriority="66" w:unhideWhenUsed="0"/>
+    <w:lsdException w:name="Medium Grid 1 Accent 5" w:semiHidden="0" w:uiPriority="67" w:unhideWhenUsed="0"/>
+    <w:lsdException w:name="Medium Grid 2 Accent 5" w:semiHidden="0" w:uiPriority="68" w:unhideWhenUsed="0"/>
+    <w:lsdException w:name="Medium Grid 3 Accent 5" w:semiHidden="0" w:uiPriority="69" w:unhideWhenUsed="0"/>
+    <w:lsdException w:name="Dark List Accent 5" w:semiHidden="0" w:uiPriority="70" w:unhideWhenUsed="0"/>
+    <w:lsdException w:name="Colorful Shading Accent 5" w:semiHidden="0" w:uiPriority="71" w:unhideWhenUsed="0"/>
+    <w:lsdException w:name="Colorful List Accent 5" w:semiHidden="0" w:uiPriority="72" w:unhideWhenUsed="0"/>
+    <w:lsdException w:name="Colorful Grid Accent 5" w:semiHidden="0" w:uiPriority="73" w:unhideWhenUsed="0"/>
+    <w:lsdException w:name="Light Shading Accent 6" w:semiHidden="0" w:uiPriority="60" w:unhideWhenUsed="0"/>
+    <w:lsdException w:name="Light List Accent 6" w:semiHidden="0" w:uiPriority="61" w:unhideWhenUsed="0"/>
+    <w:lsdException w:name="Light Grid Accent 6" w:semiHidden="0" w:uiPriority="62" w:unhideWhenUsed="0"/>
+    <w:lsdException w:name="Medium Shading 1 Accent 6" w:semiHidden="0" w:uiPriority="63" w:unhideWhenUsed="0"/>
+    <w:lsdException w:name="Medium Shading 2 Accent 6" w:semiHidden="0" w:uiPriority="64" w:unhideWhenUsed="0"/>
+    <w:lsdException w:name="Medium List 1 Accent 6" w:semiHidden="0" w:uiPriority="65" w:unhideWhenUsed="0"/>
+    <w:lsdException w:name="Medium List 2 Accent 6" w:semiHidden="0" w:uiPriority="66" w:unhideWhenUsed="0"/>
+    <w:lsdException w:name="Medium Grid 1 Accent 6" w:semiHidden="0" w:uiPriority="67" w:unhideWhenUsed="0"/>
+    <w:lsdException w:name="Medium Grid 2 Accent 6" w:semiHidden="0" w:uiPriority="68" w:unhideWhenUsed="0"/>
+    <w:lsdException w:name="Medium Grid 3 Accent 6" w:semiHidden="0" w:uiPriority="69" w:unhideWhenUsed="0"/>
+    <w:lsdException w:name="Dark List Accent 6" w:semiHidden="0" w:uiPriority="70" w:unhideWhenUsed="0"/>
+    <w:lsdException w:name="Colorful Shading Accent 6" w:semiHidden="0" w:uiPriority="71" w:unhideWhenUsed="0"/>
+    <w:lsdException w:name="Colorful List Accent 6" w:semiHidden="0" w:uiPriority="72" w:unhideWhenUsed="0"/>
+    <w:lsdException w:name="Colorful Grid Accent 6" w:semiHidden="0" w:uiPriority="73" w:unhideWhenUsed="0"/>
+    <w:lsdException w:name="Subtle Emphasis" w:semiHidden="0" w:uiPriority="19" w:unhideWhenUsed="0" w:qFormat="1"/>
+    <w:lsdException w:name="Intense Emphasis" w:semiHidden="0" w:uiPriority="21" w:unhideWhenUsed="0" w:qFormat="1"/>
+    <w:lsdException w:name="Subtle Reference" w:semiHidden="0" w:uiPriority="31" w:unhideWhenUsed="0" w:qFormat="1"/>
+    <w:lsdException w:name="Intense Reference" w:semiHidden="0" w:uiPriority="32" w:unhideWhenUsed="0" w:qFormat="1"/>
+    <w:lsdException w:name="Book Title" w:semiHidden="0" w:uiPriority="33" w:unhideWhenUsed="0" w:qFormat="1"/>
+    <w:lsdException w:name="Bibliography" w:uiPriority="37"/>
+    <w:lsdException w:name="TOC Heading" w:uiPriority="39" w:qFormat="1"/>
+  </w:latentStyles>
+  <w:style w:type="paragraph" w:default="1" w:styleId="Normal">
+    <w:name w:val="Normal"/>
+    <w:qFormat/>
+  </w:style>
+  <w:style w:type="character" w:default="1" w:styleId="DefaultParagraphFont">
+    <w:name w:val="Default Paragraph Font"/>
+    <w:uiPriority w:val="1"/>
+    <w:semiHidden/>
+    <w:unhideWhenUsed/>
+  </w:style>
+  <w:style w:type="table" w:default="1" w:styleId="TableNormal">
+    <w:name w:val="Normal Table"/>
+    <w:uiPriority w:val="99"/>
+    <w:semiHidden/>
+    <w:unhideWhenUsed/>
+    <w:qFormat/>
+    <w:tblPr>
+      <w:tblInd w:w="0" w:type="dxa"/>
+      <w:tblCellMar>
+        <w:top w:w="0" w:type="dxa"/>
+        <w:left w:w="108" w:type="dxa"/>
+        <w:bottom w:w="0" w:type="dxa"/>
+        <w:right w:w="108" w:type="dxa"/>
+      </w:tblCellMar>
+    </w:tblPr>
+  </w:style>
+  <w:style w:type="numbering" w:default="1" w:styleId="NoList">
+    <w:name w:val="No List"/>
+    <w:uiPriority w:val="99"/>
+    <w:semiHidden/>
+    <w:unhideWhenUsed/>
+  </w:style>
+  <w:style w:type="paragraph" w:customStyle="1" w:styleId="5A18C83C884D49018E3522BFA1F7F7CE">
+    <w:name w:val="5A18C83C884D49018E3522BFA1F7F7CE"/>
+    <w:rsid w:val="005A3CA3"/>
+  </w:style>
+  <w:style w:type="paragraph" w:customStyle="1" w:styleId="90FC466706DA46F3988E68617483BBB6">
+    <w:name w:val="90FC466706DA46F3988E68617483BBB6"/>
+    <w:rsid w:val="005A3CA3"/>
+  </w:style>
+  <w:style w:type="paragraph" w:customStyle="1" w:styleId="B32FDC82E48549DCB96B8E288BF1B585">
+    <w:name w:val="B32FDC82E48549DCB96B8E288BF1B585"/>
+    <w:rsid w:val="005A3CA3"/>
+  </w:style>
+</w:styles>
+</file>
+
+<file path=word/glossary/webSettings.xml><?xml version="1.0" encoding="utf-8"?>
+<w:webSettings xmlns:r="http://schemas.openxmlformats.org/officeDocument/2006/relationships" xmlns:w="http://schemas.openxmlformats.org/wordprocessingml/2006/main">
+  <w:optimizeForBrowser/>
+</w:webSettings>
 </file>
 
 <file path=word/theme/theme1.xml><?xml version="1.0" encoding="utf-8"?>

</xml_diff>

<commit_message>
Made minor changes and added a cast list.
</commit_message>
<xml_diff>
--- a/ChaprSVN/Promo/Script.docx
+++ b/ChaprSVN/Promo/Script.docx
@@ -3,303 +3,729 @@
 <w:document xmlns:ve="http://schemas.openxmlformats.org/markup-compatibility/2006" xmlns:o="urn:schemas-microsoft-com:office:office" xmlns:r="http://schemas.openxmlformats.org/officeDocument/2006/relationships" xmlns:m="http://schemas.openxmlformats.org/officeDocument/2006/math" xmlns:v="urn:schemas-microsoft-com:vml" xmlns:wp="http://schemas.openxmlformats.org/drawingml/2006/wordprocessingDrawing" xmlns:w10="urn:schemas-microsoft-com:office:word" xmlns:w="http://schemas.openxmlformats.org/wordprocessingml/2006/main" xmlns:wne="http://schemas.microsoft.com/office/word/2006/wordml">
   <w:body>
     <w:p>
-      <w:r>
-        <w:t>We’re in the rotunda, having a mock competition between the Pi-</w:t>
+      <w:pPr>
+        <w:spacing w:after="0" w:line="240" w:lineRule="auto"/>
+        <w:rPr>
+          <w:rFonts w:ascii="Courier New" w:hAnsi="Courier New" w:cs="Courier New"/>
+          <w:u w:val="single"/>
+        </w:rPr>
+      </w:pPr>
+      <w:r>
+        <w:rPr>
+          <w:rFonts w:ascii="Courier New" w:hAnsi="Courier New" w:cs="Courier New"/>
+          <w:u w:val="single"/>
+        </w:rPr>
+        <w:t>Problems</w:t>
+      </w:r>
+    </w:p>
+    <w:p>
+      <w:pPr>
+        <w:spacing w:after="0" w:line="240" w:lineRule="auto"/>
+        <w:rPr>
+          <w:rFonts w:ascii="Courier New" w:hAnsi="Courier New" w:cs="Courier New"/>
+        </w:rPr>
+      </w:pPr>
+      <w:r>
+        <w:rPr>
+          <w:rFonts w:ascii="Courier New" w:hAnsi="Courier New" w:cs="Courier New"/>
+        </w:rPr>
+        <w:t>Dropping the laptop</w:t>
+      </w:r>
+    </w:p>
+    <w:p>
+      <w:pPr>
+        <w:spacing w:after="0" w:line="240" w:lineRule="auto"/>
+        <w:rPr>
+          <w:rFonts w:ascii="Courier New" w:hAnsi="Courier New" w:cs="Courier New"/>
+          <w:strike/>
+        </w:rPr>
+      </w:pPr>
+      <w:r>
+        <w:rPr>
+          <w:rFonts w:ascii="Courier New" w:hAnsi="Courier New" w:cs="Courier New"/>
+          <w:strike/>
+        </w:rPr>
+        <w:t>F</w:t>
+      </w:r>
+      <w:r>
+        <w:rPr>
+          <w:rFonts w:ascii="Courier New" w:hAnsi="Courier New" w:cs="Courier New"/>
+          <w:strike/>
+        </w:rPr>
+        <w:t>orgetting the laptop</w:t>
+      </w:r>
+    </w:p>
+    <w:p>
+      <w:pPr>
+        <w:spacing w:after="0" w:line="240" w:lineRule="auto"/>
+        <w:rPr>
+          <w:rFonts w:ascii="Courier New" w:hAnsi="Courier New" w:cs="Courier New"/>
+        </w:rPr>
+      </w:pPr>
+      <w:r>
+        <w:rPr>
+          <w:rFonts w:ascii="Courier New" w:hAnsi="Courier New" w:cs="Courier New"/>
+        </w:rPr>
+        <w:t>Having to carry the laptop</w:t>
+      </w:r>
+      <w:r>
+        <w:rPr>
+          <w:rFonts w:ascii="Courier New" w:hAnsi="Courier New" w:cs="Courier New"/>
+        </w:rPr>
+        <w:t xml:space="preserve"> </w:t>
+      </w:r>
+    </w:p>
+    <w:p>
+      <w:pPr>
+        <w:spacing w:after="0" w:line="240" w:lineRule="auto"/>
+        <w:rPr>
+          <w:rFonts w:ascii="Courier New" w:hAnsi="Courier New" w:cs="Courier New"/>
+        </w:rPr>
+      </w:pPr>
+      <w:r>
+        <w:rPr>
+          <w:rFonts w:ascii="Courier New" w:hAnsi="Courier New" w:cs="Courier New"/>
+        </w:rPr>
+        <w:t>Having to set up a connection</w:t>
+      </w:r>
+    </w:p>
+    <w:p>
+      <w:pPr>
+        <w:spacing w:after="0" w:line="240" w:lineRule="auto"/>
+        <w:rPr>
+          <w:rFonts w:ascii="Courier New" w:hAnsi="Courier New" w:cs="Courier New"/>
+          <w:strike/>
+        </w:rPr>
+      </w:pPr>
+      <w:r>
+        <w:rPr>
+          <w:rFonts w:ascii="Courier New" w:hAnsi="Courier New" w:cs="Courier New"/>
+          <w:strike/>
+        </w:rPr>
+        <w:t>Having BT timeout</w:t>
+      </w:r>
+    </w:p>
+    <w:p>
+      <w:pPr>
+        <w:spacing w:after="0" w:line="240" w:lineRule="auto"/>
+        <w:rPr>
+          <w:rFonts w:ascii="Courier New" w:hAnsi="Courier New" w:cs="Courier New"/>
+        </w:rPr>
+      </w:pPr>
+      <w:r>
+        <w:rPr>
+          <w:rFonts w:ascii="Courier New" w:hAnsi="Courier New" w:cs="Courier New"/>
+        </w:rPr>
+        <w:t>Having to take the WFS in and out of the program</w:t>
+      </w:r>
+    </w:p>
+    <w:p>
+      <w:pPr>
+        <w:spacing w:after="0" w:line="240" w:lineRule="auto"/>
+        <w:rPr>
+          <w:rFonts w:ascii="Courier New" w:hAnsi="Courier New" w:cs="Courier New"/>
+          <w:strike/>
+        </w:rPr>
+      </w:pPr>
+      <w:r>
+        <w:rPr>
+          <w:rFonts w:ascii="Courier New" w:hAnsi="Courier New" w:cs="Courier New"/>
+          <w:strike/>
+        </w:rPr>
+        <w:t>Not being able to easily demo during judges’ meetings</w:t>
+      </w:r>
+    </w:p>
+    <w:p>
+      <w:pPr>
+        <w:spacing w:after="0" w:line="240" w:lineRule="auto"/>
+        <w:rPr>
+          <w:rFonts w:ascii="Courier New" w:hAnsi="Courier New" w:cs="Courier New"/>
+        </w:rPr>
+      </w:pPr>
+    </w:p>
+    <w:p>
+      <w:pPr>
+        <w:spacing w:after="0" w:line="240" w:lineRule="auto"/>
+        <w:rPr>
+          <w:rFonts w:ascii="Courier New" w:hAnsi="Courier New" w:cs="Courier New"/>
+          <w:u w:val="single"/>
+        </w:rPr>
+      </w:pPr>
+      <w:r>
+        <w:rPr>
+          <w:rFonts w:ascii="Courier New" w:hAnsi="Courier New" w:cs="Courier New"/>
+          <w:u w:val="single"/>
+        </w:rPr>
+        <w:t>Pros of the Solution</w:t>
+      </w:r>
+    </w:p>
+    <w:p>
+      <w:pPr>
+        <w:spacing w:after="0" w:line="240" w:lineRule="auto"/>
+        <w:rPr>
+          <w:rFonts w:ascii="Courier New" w:hAnsi="Courier New" w:cs="Courier New"/>
+        </w:rPr>
+      </w:pPr>
+      <w:r>
+        <w:rPr>
+          <w:rFonts w:ascii="Courier New" w:hAnsi="Courier New" w:cs="Courier New"/>
+        </w:rPr>
+        <w:t>Stylish</w:t>
+      </w:r>
+    </w:p>
+    <w:p>
+      <w:pPr>
+        <w:spacing w:after="0" w:line="240" w:lineRule="auto"/>
+        <w:rPr>
+          <w:rFonts w:ascii="Courier New" w:hAnsi="Courier New" w:cs="Courier New"/>
+        </w:rPr>
+      </w:pPr>
+      <w:r>
+        <w:rPr>
+          <w:rFonts w:ascii="Courier New" w:hAnsi="Courier New" w:cs="Courier New"/>
+        </w:rPr>
+        <w:t>Affordable</w:t>
+      </w:r>
+    </w:p>
+    <w:p>
+      <w:pPr>
+        <w:spacing w:after="0" w:line="240" w:lineRule="auto"/>
+        <w:rPr>
+          <w:rFonts w:ascii="Courier New" w:hAnsi="Courier New" w:cs="Courier New"/>
+        </w:rPr>
+      </w:pPr>
+      <w:r>
+        <w:rPr>
+          <w:rFonts w:ascii="Courier New" w:hAnsi="Courier New" w:cs="Courier New"/>
+        </w:rPr>
+        <w:t>Convenient</w:t>
+      </w:r>
+    </w:p>
+    <w:p>
+      <w:pPr>
+        <w:spacing w:after="0" w:line="240" w:lineRule="auto"/>
+        <w:rPr>
+          <w:rFonts w:ascii="Courier New" w:hAnsi="Courier New" w:cs="Courier New"/>
+        </w:rPr>
+      </w:pPr>
+      <w:r>
+        <w:rPr>
+          <w:rFonts w:ascii="Courier New" w:hAnsi="Courier New" w:cs="Courier New"/>
+        </w:rPr>
+        <w:t>Small</w:t>
+      </w:r>
+    </w:p>
+    <w:p>
+      <w:pPr>
+        <w:spacing w:after="0" w:line="240" w:lineRule="auto"/>
+        <w:rPr>
+          <w:rFonts w:ascii="Courier New" w:hAnsi="Courier New" w:cs="Courier New"/>
+        </w:rPr>
+      </w:pPr>
+      <w:r>
+        <w:rPr>
+          <w:rFonts w:ascii="Courier New" w:hAnsi="Courier New" w:cs="Courier New"/>
+        </w:rPr>
+        <w:t>Light</w:t>
+      </w:r>
+    </w:p>
+    <w:p>
+      <w:pPr>
+        <w:spacing w:after="0" w:line="240" w:lineRule="auto"/>
+        <w:rPr>
+          <w:rFonts w:ascii="Courier New" w:hAnsi="Courier New" w:cs="Courier New"/>
+        </w:rPr>
+      </w:pPr>
+      <w:r>
+        <w:rPr>
+          <w:rFonts w:ascii="Courier New" w:hAnsi="Courier New" w:cs="Courier New"/>
+        </w:rPr>
+        <w:t>Dependable</w:t>
+      </w:r>
+    </w:p>
+    <w:p>
+      <w:pPr>
+        <w:spacing w:after="0" w:line="240" w:lineRule="auto"/>
+        <w:rPr>
+          <w:rFonts w:ascii="Courier New" w:hAnsi="Courier New" w:cs="Courier New"/>
+        </w:rPr>
+      </w:pPr>
+      <w:r>
+        <w:rPr>
+          <w:rFonts w:ascii="Courier New" w:hAnsi="Courier New" w:cs="Courier New"/>
+        </w:rPr>
+        <w:t>Fixes all of the above problems</w:t>
+      </w:r>
+    </w:p>
+    <w:p>
+      <w:pPr>
+        <w:spacing w:after="0" w:line="240" w:lineRule="auto"/>
+        <w:rPr>
+          <w:rFonts w:ascii="Courier New" w:hAnsi="Courier New" w:cs="Courier New"/>
+        </w:rPr>
+      </w:pPr>
+      <w:r>
+        <w:rPr>
+          <w:rFonts w:ascii="Courier New" w:hAnsi="Courier New" w:cs="Courier New"/>
+        </w:rPr>
+        <w:t>Easy to use</w:t>
+      </w:r>
+    </w:p>
+    <w:p>
+      <w:pPr>
+        <w:spacing w:after="0" w:line="240" w:lineRule="auto"/>
+        <w:rPr>
+          <w:rFonts w:ascii="Courier New" w:hAnsi="Courier New" w:cs="Courier New"/>
+        </w:rPr>
+      </w:pPr>
+    </w:p>
+    <w:p>
+      <w:pPr>
+        <w:spacing w:after="0" w:line="240" w:lineRule="auto"/>
+        <w:rPr>
+          <w:rFonts w:ascii="Courier New" w:hAnsi="Courier New" w:cs="Courier New"/>
+          <w:u w:val="single"/>
+        </w:rPr>
+      </w:pPr>
+      <w:r>
+        <w:rPr>
+          <w:rFonts w:ascii="Courier New" w:hAnsi="Courier New" w:cs="Courier New"/>
+          <w:u w:val="single"/>
+        </w:rPr>
+        <w:t>Layout Options</w:t>
+      </w:r>
+    </w:p>
+    <w:p>
+      <w:pPr>
+        <w:spacing w:after="0" w:line="240" w:lineRule="auto"/>
+        <w:rPr>
+          <w:rFonts w:ascii="Courier New" w:hAnsi="Courier New" w:cs="Courier New"/>
+        </w:rPr>
+      </w:pPr>
+      <w:r>
+        <w:rPr>
+          <w:rFonts w:ascii="Courier New" w:hAnsi="Courier New" w:cs="Courier New"/>
+        </w:rPr>
+        <w:t xml:space="preserve">Flash through problems with dramatic music, </w:t>
+      </w:r>
+      <w:proofErr w:type="gramStart"/>
+      <w:r>
+        <w:rPr>
+          <w:rFonts w:ascii="Courier New" w:hAnsi="Courier New" w:cs="Courier New"/>
+        </w:rPr>
+        <w:t>then</w:t>
+      </w:r>
+      <w:proofErr w:type="gramEnd"/>
+      <w:r>
+        <w:rPr>
+          <w:rFonts w:ascii="Courier New" w:hAnsi="Courier New" w:cs="Courier New"/>
+        </w:rPr>
+        <w:t xml:space="preserve"> switch to the </w:t>
       </w:r>
       <w:proofErr w:type="spellStart"/>
       <w:r>
-        <w:t>Rhos</w:t>
+        <w:rPr>
+          <w:rFonts w:ascii="Courier New" w:hAnsi="Courier New" w:cs="Courier New"/>
+        </w:rPr>
+        <w:t>ChapR</w:t>
       </w:r>
       <w:proofErr w:type="spellEnd"/>
       <w:r>
-        <w:t xml:space="preserve"> and the </w:t>
+        <w:rPr>
+          <w:rFonts w:ascii="Courier New" w:hAnsi="Courier New" w:cs="Courier New"/>
+        </w:rPr>
+        <w:t xml:space="preserve"> and all its glory with cheesy/cheerful music</w:t>
+      </w:r>
+    </w:p>
+    <w:p>
+      <w:pPr>
+        <w:spacing w:after="0" w:line="240" w:lineRule="auto"/>
+        <w:rPr>
+          <w:rFonts w:ascii="Courier New" w:hAnsi="Courier New" w:cs="Courier New"/>
+        </w:rPr>
+      </w:pPr>
+      <w:r>
+        <w:rPr>
+          <w:rFonts w:ascii="Courier New" w:hAnsi="Courier New" w:cs="Courier New"/>
+        </w:rPr>
+        <w:t xml:space="preserve">Several different scenarios, where the </w:t>
       </w:r>
       <w:proofErr w:type="spellStart"/>
       <w:r>
-        <w:t>Sigmas</w:t>
+        <w:rPr>
+          <w:rFonts w:ascii="Courier New" w:hAnsi="Courier New" w:cs="Courier New"/>
+        </w:rPr>
+        <w:t>ChapR</w:t>
       </w:r>
       <w:proofErr w:type="spellEnd"/>
       <w:r>
-        <w:t>. Pierce is driving the Pi-Rho robot (and winning) against Matt driving the Sigma robot. Each is holding a joystick connected to a laptop, though Pierce’s is on the edge.</w:t>
-      </w:r>
-    </w:p>
-    <w:p>
-      <w:r>
-        <w:tab/>
-        <w:t xml:space="preserve">Pierce throws his hands up in the air and drags the laptop off the stool. The laptop crashes to the floor in slow motion. The stool lands on top of it, along with Nicky’s mallet. Pierce is shocked and appalled, along with Matt. </w:t>
-      </w:r>
-    </w:p>
-    <w:p>
-      <w:pPr>
-        <w:spacing w:after="0" w:line="240" w:lineRule="auto"/>
-        <w:rPr>
+        <w:rPr>
+          <w:rFonts w:ascii="Courier New" w:hAnsi="Courier New" w:cs="Courier New"/>
+        </w:rPr>
+        <w:t xml:space="preserve"> saves the day each time</w:t>
+      </w:r>
+    </w:p>
+    <w:p>
+      <w:pPr>
+        <w:spacing w:after="0" w:line="240" w:lineRule="auto"/>
+        <w:rPr>
+          <w:rFonts w:ascii="Courier New" w:hAnsi="Courier New" w:cs="Courier New"/>
+          <w:strike/>
+        </w:rPr>
+      </w:pPr>
+      <w:r>
+        <w:rPr>
+          <w:rFonts w:ascii="Courier New" w:hAnsi="Courier New" w:cs="Courier New"/>
+          <w:strike/>
+        </w:rPr>
+        <w:t xml:space="preserve">Extolling the virtues of the </w:t>
+      </w:r>
+      <w:proofErr w:type="spellStart"/>
+      <w:r>
+        <w:rPr>
+          <w:rFonts w:ascii="Courier New" w:hAnsi="Courier New" w:cs="Courier New"/>
+          <w:strike/>
+        </w:rPr>
+        <w:t>ChapR</w:t>
+      </w:r>
+      <w:proofErr w:type="spellEnd"/>
+      <w:r>
+        <w:rPr>
+          <w:rFonts w:ascii="Courier New" w:hAnsi="Courier New" w:cs="Courier New"/>
+          <w:strike/>
+        </w:rPr>
+        <w:t>, flashing back to problems it has solved</w:t>
+      </w:r>
+    </w:p>
+    <w:p>
+      <w:pPr>
+        <w:spacing w:after="0" w:line="240" w:lineRule="auto"/>
+        <w:rPr>
+          <w:rFonts w:ascii="Courier New" w:hAnsi="Courier New" w:cs="Courier New"/>
+          <w:strike/>
+        </w:rPr>
+      </w:pPr>
+    </w:p>
+    <w:p>
+      <w:pPr>
+        <w:rPr>
+          <w:rFonts w:ascii="Courier New" w:hAnsi="Courier New" w:cs="Courier New"/>
+        </w:rPr>
+      </w:pPr>
+      <w:r>
+        <w:rPr>
+          <w:rFonts w:ascii="Courier New" w:hAnsi="Courier New" w:cs="Courier New"/>
+        </w:rPr>
+        <w:br w:type="page"/>
+      </w:r>
+    </w:p>
+    <w:p>
+      <w:pPr>
+        <w:spacing w:after="0" w:line="240" w:lineRule="auto"/>
+        <w:rPr>
+          <w:rFonts w:ascii="Courier New" w:hAnsi="Courier New" w:cs="Courier New"/>
           <w:u w:val="single"/>
         </w:rPr>
       </w:pPr>
       <w:r>
         <w:rPr>
+          <w:rFonts w:ascii="Courier New" w:hAnsi="Courier New" w:cs="Courier New"/>
           <w:u w:val="single"/>
         </w:rPr>
-        <w:t>Problems</w:t>
-      </w:r>
-    </w:p>
-    <w:p>
-      <w:pPr>
-        <w:spacing w:after="0" w:line="240" w:lineRule="auto"/>
-      </w:pPr>
-      <w:r>
-        <w:t>Dropping the laptop</w:t>
-      </w:r>
-    </w:p>
-    <w:p>
-      <w:pPr>
-        <w:spacing w:after="0" w:line="240" w:lineRule="auto"/>
-        <w:rPr>
-          <w:strike/>
-        </w:rPr>
-      </w:pPr>
-      <w:r>
-        <w:rPr>
-          <w:strike/>
-        </w:rPr>
-        <w:t>F</w:t>
-      </w:r>
-      <w:r>
-        <w:rPr>
-          <w:strike/>
-        </w:rPr>
-        <w:t>orgetting the laptop</w:t>
-      </w:r>
-    </w:p>
-    <w:p>
-      <w:pPr>
-        <w:spacing w:after="0" w:line="240" w:lineRule="auto"/>
-      </w:pPr>
-      <w:r>
-        <w:t>Having to carry the laptop</w:t>
-      </w:r>
-      <w:r>
-        <w:t xml:space="preserve"> </w:t>
-      </w:r>
-    </w:p>
-    <w:p>
-      <w:pPr>
-        <w:spacing w:after="0" w:line="240" w:lineRule="auto"/>
-      </w:pPr>
-      <w:r>
-        <w:t>Having to set up a connection</w:t>
-      </w:r>
-    </w:p>
-    <w:p>
-      <w:pPr>
-        <w:spacing w:after="0" w:line="240" w:lineRule="auto"/>
-        <w:rPr>
-          <w:strike/>
-        </w:rPr>
-      </w:pPr>
-      <w:r>
-        <w:rPr>
-          <w:strike/>
-        </w:rPr>
-        <w:t>Having BT timeout</w:t>
-      </w:r>
-    </w:p>
-    <w:p>
-      <w:pPr>
-        <w:spacing w:after="0" w:line="240" w:lineRule="auto"/>
-      </w:pPr>
-      <w:r>
-        <w:t>Having to take the WFS in and out of the program</w:t>
-      </w:r>
-    </w:p>
-    <w:p>
-      <w:pPr>
-        <w:spacing w:after="0" w:line="240" w:lineRule="auto"/>
-        <w:rPr>
-          <w:strike/>
-        </w:rPr>
-      </w:pPr>
-      <w:r>
-        <w:rPr>
-          <w:strike/>
-        </w:rPr>
-        <w:t>Not being able to easily demo during judges’ meetings</w:t>
-      </w:r>
-    </w:p>
-    <w:p>
-      <w:pPr>
-        <w:spacing w:after="0" w:line="240" w:lineRule="auto"/>
-      </w:pPr>
-    </w:p>
-    <w:p>
-      <w:pPr>
-        <w:spacing w:after="0" w:line="240" w:lineRule="auto"/>
-        <w:rPr>
-          <w:u w:val="single"/>
-        </w:rPr>
-      </w:pPr>
-      <w:r>
-        <w:rPr>
-          <w:u w:val="single"/>
-        </w:rPr>
-        <w:t>Pros of the Solution</w:t>
-      </w:r>
-    </w:p>
-    <w:p>
-      <w:pPr>
-        <w:spacing w:after="0" w:line="240" w:lineRule="auto"/>
-      </w:pPr>
-      <w:r>
-        <w:t>Stylish</w:t>
-      </w:r>
-    </w:p>
-    <w:p>
-      <w:pPr>
-        <w:spacing w:after="0" w:line="240" w:lineRule="auto"/>
-      </w:pPr>
-      <w:r>
-        <w:t>Affordable</w:t>
-      </w:r>
-    </w:p>
-    <w:p>
-      <w:pPr>
-        <w:spacing w:after="0" w:line="240" w:lineRule="auto"/>
-      </w:pPr>
-      <w:r>
-        <w:t>Convenient</w:t>
-      </w:r>
-    </w:p>
-    <w:p>
-      <w:pPr>
-        <w:spacing w:after="0" w:line="240" w:lineRule="auto"/>
-      </w:pPr>
-      <w:r>
-        <w:t>Small</w:t>
-      </w:r>
-    </w:p>
-    <w:p>
-      <w:pPr>
-        <w:spacing w:after="0" w:line="240" w:lineRule="auto"/>
-      </w:pPr>
-      <w:r>
-        <w:t>Light</w:t>
-      </w:r>
-    </w:p>
-    <w:p>
-      <w:pPr>
-        <w:spacing w:after="0" w:line="240" w:lineRule="auto"/>
-      </w:pPr>
-      <w:r>
-        <w:t>Dependable</w:t>
-      </w:r>
-    </w:p>
-    <w:p>
-      <w:pPr>
-        <w:spacing w:after="0" w:line="240" w:lineRule="auto"/>
-      </w:pPr>
-      <w:r>
-        <w:t>Fixes all of the above problems</w:t>
-      </w:r>
-    </w:p>
-    <w:p>
-      <w:pPr>
-        <w:spacing w:after="0" w:line="240" w:lineRule="auto"/>
-      </w:pPr>
-      <w:r>
-        <w:t>Easy to use</w:t>
-      </w:r>
-    </w:p>
-    <w:p>
-      <w:pPr>
-        <w:spacing w:after="0" w:line="240" w:lineRule="auto"/>
-      </w:pPr>
-    </w:p>
-    <w:p>
-      <w:pPr>
-        <w:spacing w:after="0" w:line="240" w:lineRule="auto"/>
-        <w:rPr>
-          <w:u w:val="single"/>
-        </w:rPr>
-      </w:pPr>
-      <w:r>
-        <w:rPr>
-          <w:u w:val="single"/>
-        </w:rPr>
-        <w:t>Layout Options</w:t>
-      </w:r>
-    </w:p>
-    <w:p>
-      <w:pPr>
-        <w:spacing w:after="0" w:line="240" w:lineRule="auto"/>
-      </w:pPr>
-      <w:r>
-        <w:t xml:space="preserve">Flash through problems with dramatic music, </w:t>
-      </w:r>
-      <w:proofErr w:type="gramStart"/>
-      <w:r>
-        <w:t>then</w:t>
-      </w:r>
-      <w:proofErr w:type="gramEnd"/>
-      <w:r>
-        <w:t xml:space="preserve"> switch to the </w:t>
-      </w:r>
-      <w:proofErr w:type="spellStart"/>
-      <w:r>
-        <w:t>ChapR</w:t>
-      </w:r>
-      <w:proofErr w:type="spellEnd"/>
-      <w:r>
-        <w:t xml:space="preserve"> and all its glory with cheesy/cheerful music</w:t>
-      </w:r>
-    </w:p>
-    <w:p>
-      <w:pPr>
-        <w:spacing w:after="0" w:line="240" w:lineRule="auto"/>
-      </w:pPr>
-      <w:r>
-        <w:t xml:space="preserve">Several different scenarios, where the </w:t>
-      </w:r>
-      <w:proofErr w:type="spellStart"/>
-      <w:r>
-        <w:t>ChapR</w:t>
-      </w:r>
-      <w:proofErr w:type="spellEnd"/>
-      <w:r>
-        <w:t xml:space="preserve"> saves the day each time</w:t>
-      </w:r>
-    </w:p>
-    <w:p>
-      <w:pPr>
-        <w:spacing w:after="0" w:line="240" w:lineRule="auto"/>
-        <w:rPr>
-          <w:strike/>
-        </w:rPr>
-      </w:pPr>
-      <w:r>
-        <w:rPr>
-          <w:strike/>
-        </w:rPr>
-        <w:t xml:space="preserve">Extolling the virtues of the </w:t>
-      </w:r>
-      <w:proofErr w:type="spellStart"/>
-      <w:r>
-        <w:rPr>
-          <w:strike/>
-        </w:rPr>
-        <w:t>ChapR</w:t>
-      </w:r>
-      <w:proofErr w:type="spellEnd"/>
-      <w:r>
-        <w:rPr>
-          <w:strike/>
-        </w:rPr>
-        <w:t>, flashing back to problems it has solved</w:t>
-      </w:r>
-    </w:p>
-    <w:p>
-      <w:pPr>
-        <w:spacing w:after="0" w:line="240" w:lineRule="auto"/>
-        <w:rPr>
+        <w:lastRenderedPageBreak/>
+        <w:t>Cast</w:t>
+      </w:r>
+    </w:p>
+    <w:p>
+      <w:pPr>
+        <w:spacing w:after="0" w:line="240" w:lineRule="auto"/>
+        <w:rPr>
+          <w:rFonts w:ascii="Courier New" w:hAnsi="Courier New" w:cs="Courier New"/>
+        </w:rPr>
+      </w:pPr>
+    </w:p>
+    <w:p>
+      <w:pPr>
+        <w:spacing w:after="0" w:line="240" w:lineRule="auto"/>
+        <w:rPr>
+          <w:rFonts w:ascii="Courier New" w:hAnsi="Courier New" w:cs="Courier New"/>
+        </w:rPr>
+      </w:pPr>
+      <w:r>
+        <w:rPr>
+          <w:rFonts w:ascii="Courier New" w:hAnsi="Courier New" w:cs="Courier New"/>
+        </w:rPr>
+        <w:t xml:space="preserve">SIGMA DRIVER - </w:t>
+      </w:r>
+    </w:p>
+    <w:p>
+      <w:pPr>
+        <w:spacing w:after="0" w:line="240" w:lineRule="auto"/>
+        <w:rPr>
+          <w:rFonts w:ascii="Courier New" w:hAnsi="Courier New" w:cs="Courier New"/>
+        </w:rPr>
+      </w:pPr>
+    </w:p>
+    <w:p>
+      <w:pPr>
+        <w:spacing w:after="0" w:line="240" w:lineRule="auto"/>
+        <w:rPr>
+          <w:rFonts w:ascii="Courier New" w:hAnsi="Courier New" w:cs="Courier New"/>
+        </w:rPr>
+      </w:pPr>
+      <w:r>
+        <w:rPr>
+          <w:rFonts w:ascii="Courier New" w:hAnsi="Courier New" w:cs="Courier New"/>
+        </w:rPr>
+        <w:t xml:space="preserve">SIGMA COACH 1 – </w:t>
+      </w:r>
+    </w:p>
+    <w:p>
+      <w:pPr>
+        <w:spacing w:after="0" w:line="240" w:lineRule="auto"/>
+        <w:rPr>
+          <w:rFonts w:ascii="Courier New" w:hAnsi="Courier New" w:cs="Courier New"/>
+        </w:rPr>
+      </w:pPr>
+    </w:p>
+    <w:p>
+      <w:pPr>
+        <w:spacing w:after="0" w:line="240" w:lineRule="auto"/>
+        <w:rPr>
+          <w:rFonts w:ascii="Courier New" w:hAnsi="Courier New" w:cs="Courier New"/>
+        </w:rPr>
+      </w:pPr>
+      <w:r>
+        <w:rPr>
+          <w:rFonts w:ascii="Courier New" w:hAnsi="Courier New" w:cs="Courier New"/>
+        </w:rPr>
+        <w:t>PI RHO DRIVER 2 –</w:t>
+      </w:r>
+    </w:p>
+    <w:p>
+      <w:pPr>
+        <w:spacing w:after="0" w:line="240" w:lineRule="auto"/>
+        <w:rPr>
+          <w:rFonts w:ascii="Courier New" w:hAnsi="Courier New" w:cs="Courier New"/>
+        </w:rPr>
+      </w:pPr>
+    </w:p>
+    <w:p>
+      <w:pPr>
+        <w:spacing w:after="0" w:line="240" w:lineRule="auto"/>
+        <w:rPr>
+          <w:rFonts w:ascii="Courier New" w:hAnsi="Courier New" w:cs="Courier New"/>
+        </w:rPr>
+      </w:pPr>
+      <w:r>
+        <w:rPr>
+          <w:rFonts w:ascii="Courier New" w:hAnsi="Courier New" w:cs="Courier New"/>
+        </w:rPr>
+        <w:t xml:space="preserve">PI RHO COACH – </w:t>
+      </w:r>
+    </w:p>
+    <w:p>
+      <w:pPr>
+        <w:spacing w:after="0" w:line="240" w:lineRule="auto"/>
+        <w:rPr>
+          <w:rFonts w:ascii="Courier New" w:hAnsi="Courier New" w:cs="Courier New"/>
+        </w:rPr>
+      </w:pPr>
+    </w:p>
+    <w:p>
+      <w:pPr>
+        <w:spacing w:after="0" w:line="240" w:lineRule="auto"/>
+        <w:rPr>
+          <w:rFonts w:ascii="Courier New" w:hAnsi="Courier New" w:cs="Courier New"/>
+        </w:rPr>
+      </w:pPr>
+      <w:r>
+        <w:rPr>
+          <w:rFonts w:ascii="Courier New" w:hAnsi="Courier New" w:cs="Courier New"/>
+        </w:rPr>
+        <w:t xml:space="preserve">TIMEKEEPER – </w:t>
+      </w:r>
+    </w:p>
+    <w:p>
+      <w:pPr>
+        <w:spacing w:after="0" w:line="240" w:lineRule="auto"/>
+        <w:rPr>
+          <w:rFonts w:ascii="Courier New" w:hAnsi="Courier New" w:cs="Courier New"/>
+        </w:rPr>
+      </w:pPr>
+    </w:p>
+    <w:p>
+      <w:pPr>
+        <w:spacing w:after="0" w:line="240" w:lineRule="auto"/>
+        <w:rPr>
+          <w:rFonts w:ascii="Courier New" w:hAnsi="Courier New" w:cs="Courier New"/>
+        </w:rPr>
+      </w:pPr>
+      <w:r>
+        <w:rPr>
+          <w:rFonts w:ascii="Courier New" w:hAnsi="Courier New" w:cs="Courier New"/>
+        </w:rPr>
+        <w:t xml:space="preserve">SIGMA COACH 2 – </w:t>
+      </w:r>
+    </w:p>
+    <w:p>
+      <w:pPr>
+        <w:spacing w:after="0" w:line="240" w:lineRule="auto"/>
+        <w:rPr>
+          <w:rFonts w:ascii="Courier New" w:hAnsi="Courier New" w:cs="Courier New"/>
+        </w:rPr>
+      </w:pPr>
+    </w:p>
+    <w:p>
+      <w:pPr>
+        <w:spacing w:after="0" w:line="240" w:lineRule="auto"/>
+        <w:rPr>
+          <w:rFonts w:ascii="Courier New" w:hAnsi="Courier New" w:cs="Courier New"/>
+        </w:rPr>
+      </w:pPr>
+      <w:r>
+        <w:rPr>
+          <w:rFonts w:ascii="Courier New" w:hAnsi="Courier New" w:cs="Courier New"/>
+        </w:rPr>
+        <w:t>PIERCE</w:t>
+      </w:r>
+    </w:p>
+    <w:p>
+      <w:pPr>
+        <w:spacing w:after="0" w:line="240" w:lineRule="auto"/>
+        <w:rPr>
+          <w:rFonts w:ascii="Courier New" w:hAnsi="Courier New" w:cs="Courier New"/>
+        </w:rPr>
+      </w:pPr>
+    </w:p>
+    <w:p>
+      <w:pPr>
+        <w:spacing w:after="0" w:line="240" w:lineRule="auto"/>
+        <w:rPr>
+          <w:rFonts w:ascii="Courier New" w:hAnsi="Courier New" w:cs="Courier New"/>
+        </w:rPr>
+      </w:pPr>
+      <w:r>
+        <w:rPr>
+          <w:rFonts w:ascii="Courier New" w:hAnsi="Courier New" w:cs="Courier New"/>
+        </w:rPr>
+        <w:t xml:space="preserve">EXTRA 1 – </w:t>
+      </w:r>
+    </w:p>
+    <w:p>
+      <w:pPr>
+        <w:spacing w:after="0" w:line="240" w:lineRule="auto"/>
+        <w:rPr>
+          <w:rFonts w:ascii="Courier New" w:hAnsi="Courier New" w:cs="Courier New"/>
+        </w:rPr>
+      </w:pPr>
+    </w:p>
+    <w:p>
+      <w:pPr>
+        <w:spacing w:after="0" w:line="240" w:lineRule="auto"/>
+        <w:rPr>
+          <w:rFonts w:ascii="Courier New" w:hAnsi="Courier New" w:cs="Courier New"/>
+        </w:rPr>
+      </w:pPr>
+      <w:r>
+        <w:rPr>
+          <w:rFonts w:ascii="Courier New" w:hAnsi="Courier New" w:cs="Courier New"/>
+        </w:rPr>
+        <w:t>PI RHO PROGRAMMER –</w:t>
+      </w:r>
+    </w:p>
+    <w:p>
+      <w:pPr>
+        <w:spacing w:after="0" w:line="240" w:lineRule="auto"/>
+        <w:rPr>
+          <w:rFonts w:ascii="Courier New" w:hAnsi="Courier New" w:cs="Courier New"/>
+        </w:rPr>
+      </w:pPr>
+    </w:p>
+    <w:p>
+      <w:pPr>
+        <w:spacing w:after="0" w:line="240" w:lineRule="auto"/>
+        <w:rPr>
+          <w:rFonts w:ascii="Courier New" w:hAnsi="Courier New" w:cs="Courier New"/>
+        </w:rPr>
+      </w:pPr>
+      <w:r>
+        <w:rPr>
+          <w:rFonts w:ascii="Courier New" w:hAnsi="Courier New" w:cs="Courier New"/>
+        </w:rPr>
+        <w:t xml:space="preserve">CHAPR REP – </w:t>
+      </w:r>
+    </w:p>
+    <w:p>
+      <w:pPr>
+        <w:spacing w:after="0" w:line="240" w:lineRule="auto"/>
+        <w:rPr>
+          <w:rFonts w:ascii="Courier New" w:hAnsi="Courier New" w:cs="Courier New"/>
+        </w:rPr>
+      </w:pPr>
+    </w:p>
+    <w:p>
+      <w:pPr>
+        <w:spacing w:after="0" w:line="240" w:lineRule="auto"/>
+        <w:rPr>
+          <w:rFonts w:ascii="Courier New" w:hAnsi="Courier New" w:cs="Courier New"/>
+        </w:rPr>
+      </w:pPr>
+      <w:r>
+        <w:rPr>
+          <w:rFonts w:ascii="Courier New" w:hAnsi="Courier New" w:cs="Courier New"/>
+        </w:rPr>
+        <w:t xml:space="preserve">DISEMBODIED VOICE – </w:t>
+      </w:r>
+    </w:p>
+    <w:p>
+      <w:pPr>
+        <w:spacing w:after="0" w:line="240" w:lineRule="auto"/>
+        <w:rPr>
+          <w:rFonts w:ascii="Courier New" w:hAnsi="Courier New" w:cs="Courier New"/>
+        </w:rPr>
+      </w:pPr>
+    </w:p>
+    <w:p>
+      <w:pPr>
+        <w:spacing w:after="0" w:line="240" w:lineRule="auto"/>
+        <w:rPr>
+          <w:rFonts w:ascii="Courier New" w:hAnsi="Courier New" w:cs="Courier New"/>
+        </w:rPr>
+      </w:pPr>
+      <w:r>
+        <w:rPr>
+          <w:rFonts w:ascii="Courier New" w:hAnsi="Courier New" w:cs="Courier New"/>
+        </w:rPr>
+        <w:t>MUSIC -</w:t>
+      </w:r>
+    </w:p>
+    <w:p>
+      <w:pPr>
+        <w:rPr>
+          <w:rFonts w:ascii="Courier New" w:hAnsi="Courier New" w:cs="Courier New"/>
+        </w:rPr>
+      </w:pPr>
+      <w:r>
+        <w:rPr>
+          <w:rFonts w:ascii="Courier New" w:hAnsi="Courier New" w:cs="Courier New"/>
+        </w:rPr>
+        <w:br w:type="page"/>
+      </w:r>
+    </w:p>
+    <w:p>
+      <w:pPr>
+        <w:spacing w:after="0" w:line="240" w:lineRule="auto"/>
+        <w:rPr>
+          <w:rFonts w:ascii="Courier New" w:hAnsi="Courier New" w:cs="Courier New"/>
+        </w:rPr>
+      </w:pPr>
+    </w:p>
+    <w:p>
+      <w:pPr>
+        <w:spacing w:after="0" w:line="240" w:lineRule="auto"/>
+        <w:rPr>
+          <w:rFonts w:ascii="Courier New" w:hAnsi="Courier New" w:cs="Courier New"/>
           <w:strike/>
         </w:rPr>
       </w:pPr>
@@ -473,382 +899,392 @@
           <w:rFonts w:ascii="Courier New" w:hAnsi="Courier New" w:cs="Courier New"/>
         </w:rPr>
       </w:pPr>
+    </w:p>
+    <w:p>
+      <w:pPr>
+        <w:spacing w:after="0" w:line="240" w:lineRule="auto"/>
+        <w:ind w:left="1080"/>
+        <w:jc w:val="center"/>
+        <w:rPr>
+          <w:rFonts w:ascii="Courier New" w:hAnsi="Courier New" w:cs="Courier New"/>
+        </w:rPr>
+      </w:pPr>
+      <w:r>
+        <w:rPr>
+          <w:rFonts w:ascii="Courier New" w:hAnsi="Courier New" w:cs="Courier New"/>
+        </w:rPr>
+        <w:t>PI RHO COACH</w:t>
+      </w:r>
+    </w:p>
+    <w:p>
+      <w:pPr>
+        <w:spacing w:after="0" w:line="240" w:lineRule="auto"/>
+        <w:ind w:left="1080"/>
+        <w:jc w:val="center"/>
+        <w:rPr>
+          <w:rFonts w:ascii="Courier New" w:hAnsi="Courier New" w:cs="Courier New"/>
+        </w:rPr>
+      </w:pPr>
+      <w:r>
+        <w:rPr>
+          <w:rFonts w:ascii="Courier New" w:hAnsi="Courier New" w:cs="Courier New"/>
+        </w:rPr>
+        <w:t>Keep going; we don’t have enough of a lead.</w:t>
+      </w:r>
+    </w:p>
+    <w:p>
+      <w:pPr>
+        <w:spacing w:after="0" w:line="240" w:lineRule="auto"/>
+        <w:ind w:left="1080"/>
+        <w:jc w:val="center"/>
+        <w:rPr>
+          <w:rFonts w:ascii="Courier New" w:hAnsi="Courier New" w:cs="Courier New"/>
+        </w:rPr>
+      </w:pPr>
+    </w:p>
+    <w:p>
+      <w:pPr>
+        <w:spacing w:after="0" w:line="240" w:lineRule="auto"/>
+        <w:ind w:left="1080"/>
+        <w:rPr>
+          <w:rFonts w:ascii="Courier New" w:hAnsi="Courier New" w:cs="Courier New"/>
+        </w:rPr>
+      </w:pPr>
+      <w:r>
+        <w:rPr>
+          <w:rFonts w:ascii="Courier New" w:hAnsi="Courier New" w:cs="Courier New"/>
+        </w:rPr>
+        <w:t>CLOSE UP of each drive team.</w:t>
+      </w:r>
+    </w:p>
+    <w:p>
+      <w:pPr>
+        <w:spacing w:after="0" w:line="240" w:lineRule="auto"/>
+        <w:ind w:left="1080"/>
+        <w:rPr>
+          <w:rFonts w:ascii="Courier New" w:hAnsi="Courier New" w:cs="Courier New"/>
+        </w:rPr>
+      </w:pPr>
+    </w:p>
+    <w:p>
+      <w:pPr>
+        <w:spacing w:after="0" w:line="240" w:lineRule="auto"/>
+        <w:ind w:left="1080"/>
+        <w:jc w:val="center"/>
+        <w:rPr>
+          <w:rFonts w:ascii="Courier New" w:hAnsi="Courier New" w:cs="Courier New"/>
+        </w:rPr>
+      </w:pPr>
+      <w:r>
+        <w:rPr>
+          <w:rFonts w:ascii="Courier New" w:hAnsi="Courier New" w:cs="Courier New"/>
+        </w:rPr>
+        <w:t>TIMEKEEPER</w:t>
+      </w:r>
+    </w:p>
+    <w:p>
+      <w:pPr>
+        <w:spacing w:after="0" w:line="240" w:lineRule="auto"/>
+        <w:ind w:left="1080"/>
+        <w:jc w:val="center"/>
+        <w:rPr>
+          <w:rFonts w:ascii="Courier New" w:hAnsi="Courier New" w:cs="Courier New"/>
+        </w:rPr>
+      </w:pPr>
+      <w:r>
+        <w:rPr>
+          <w:rFonts w:ascii="Courier New" w:hAnsi="Courier New" w:cs="Courier New"/>
+        </w:rPr>
+        <w:t>15 seconds.</w:t>
+      </w:r>
+    </w:p>
+    <w:p>
+      <w:pPr>
+        <w:spacing w:after="0" w:line="240" w:lineRule="auto"/>
+        <w:ind w:left="1080"/>
+        <w:jc w:val="center"/>
+        <w:rPr>
+          <w:rFonts w:ascii="Courier New" w:hAnsi="Courier New" w:cs="Courier New"/>
+        </w:rPr>
+      </w:pPr>
+    </w:p>
+    <w:p>
+      <w:pPr>
+        <w:spacing w:after="0" w:line="240" w:lineRule="auto"/>
+        <w:ind w:left="1080"/>
+        <w:jc w:val="center"/>
+        <w:rPr>
+          <w:rFonts w:ascii="Courier New" w:hAnsi="Courier New" w:cs="Courier New"/>
+        </w:rPr>
+      </w:pPr>
+      <w:r>
+        <w:rPr>
+          <w:rFonts w:ascii="Courier New" w:hAnsi="Courier New" w:cs="Courier New"/>
+        </w:rPr>
+        <w:t>SIGMA COACH 2</w:t>
+      </w:r>
+    </w:p>
+    <w:p>
+      <w:pPr>
+        <w:spacing w:after="0" w:line="240" w:lineRule="auto"/>
+        <w:ind w:left="1080"/>
+        <w:jc w:val="center"/>
+        <w:rPr>
+          <w:rFonts w:ascii="Courier New" w:hAnsi="Courier New" w:cs="Courier New"/>
+        </w:rPr>
+      </w:pPr>
+      <w:r>
+        <w:rPr>
+          <w:rFonts w:ascii="Courier New" w:hAnsi="Courier New" w:cs="Courier New"/>
+        </w:rPr>
+        <w:t>That’s a weighted ring! That’s a weighted ring! Score it on the corner goal; we only have 15 seconds!</w:t>
+      </w:r>
+    </w:p>
+    <w:p>
+      <w:pPr>
+        <w:spacing w:after="0" w:line="240" w:lineRule="auto"/>
+        <w:ind w:left="1080"/>
+        <w:jc w:val="center"/>
+        <w:rPr>
+          <w:rFonts w:ascii="Courier New" w:hAnsi="Courier New" w:cs="Courier New"/>
+        </w:rPr>
+      </w:pPr>
+    </w:p>
+    <w:p>
+      <w:pPr>
+        <w:spacing w:after="0" w:line="240" w:lineRule="auto"/>
+        <w:ind w:left="1080"/>
+        <w:rPr>
+          <w:rFonts w:ascii="Courier New" w:hAnsi="Courier New" w:cs="Courier New"/>
+        </w:rPr>
+      </w:pPr>
+      <w:r>
+        <w:rPr>
+          <w:rFonts w:ascii="Courier New" w:hAnsi="Courier New" w:cs="Courier New"/>
+        </w:rPr>
+        <w:t>CLOSE UP of SIGMA BOT as it goes for the corner goal.</w:t>
+      </w:r>
+    </w:p>
+    <w:p>
+      <w:pPr>
+        <w:spacing w:after="0" w:line="240" w:lineRule="auto"/>
+        <w:ind w:left="1080"/>
+        <w:rPr>
+          <w:rFonts w:ascii="Courier New" w:hAnsi="Courier New" w:cs="Courier New"/>
+        </w:rPr>
+      </w:pPr>
+    </w:p>
+    <w:p>
+      <w:pPr>
+        <w:spacing w:after="0" w:line="240" w:lineRule="auto"/>
+        <w:ind w:left="1080"/>
+        <w:jc w:val="center"/>
+        <w:rPr>
+          <w:rFonts w:ascii="Courier New" w:hAnsi="Courier New" w:cs="Courier New"/>
+        </w:rPr>
+      </w:pPr>
+      <w:r>
+        <w:rPr>
+          <w:rFonts w:ascii="Courier New" w:hAnsi="Courier New" w:cs="Courier New"/>
+        </w:rPr>
+        <w:t>TIMEKEEPER</w:t>
+      </w:r>
+    </w:p>
+    <w:p>
+      <w:pPr>
+        <w:spacing w:after="0" w:line="240" w:lineRule="auto"/>
+        <w:ind w:left="1080"/>
+        <w:jc w:val="center"/>
+        <w:rPr>
+          <w:rFonts w:ascii="Courier New" w:hAnsi="Courier New" w:cs="Courier New"/>
+        </w:rPr>
+      </w:pPr>
+      <w:r>
+        <w:rPr>
+          <w:rFonts w:ascii="Courier New" w:hAnsi="Courier New" w:cs="Courier New"/>
+        </w:rPr>
+        <w:t>And…time’s up!</w:t>
+      </w:r>
+    </w:p>
+    <w:p>
+      <w:pPr>
+        <w:spacing w:after="0" w:line="240" w:lineRule="auto"/>
+        <w:ind w:left="1080"/>
+        <w:jc w:val="center"/>
+        <w:rPr>
+          <w:rFonts w:ascii="Courier New" w:hAnsi="Courier New" w:cs="Courier New"/>
+        </w:rPr>
+      </w:pPr>
+    </w:p>
+    <w:p>
+      <w:pPr>
+        <w:spacing w:after="0" w:line="240" w:lineRule="auto"/>
+        <w:ind w:left="1080"/>
+        <w:rPr>
+          <w:rFonts w:ascii="Courier New" w:hAnsi="Courier New" w:cs="Courier New"/>
+        </w:rPr>
+      </w:pPr>
+      <w:r>
+        <w:rPr>
+          <w:rFonts w:ascii="Courier New" w:hAnsi="Courier New" w:cs="Courier New"/>
+        </w:rPr>
+        <w:t>MEDIUM SHOT of the rack.</w:t>
+      </w:r>
+    </w:p>
+    <w:p>
+      <w:pPr>
+        <w:spacing w:after="0" w:line="240" w:lineRule="auto"/>
+        <w:ind w:left="1080"/>
+        <w:rPr>
+          <w:rFonts w:ascii="Courier New" w:hAnsi="Courier New" w:cs="Courier New"/>
+        </w:rPr>
+      </w:pPr>
+    </w:p>
+    <w:p>
+      <w:pPr>
+        <w:spacing w:after="0" w:line="240" w:lineRule="auto"/>
+        <w:ind w:left="1080"/>
+        <w:jc w:val="center"/>
+        <w:rPr>
+          <w:rFonts w:ascii="Courier New" w:hAnsi="Courier New" w:cs="Courier New"/>
+        </w:rPr>
+      </w:pPr>
+      <w:r>
+        <w:rPr>
+          <w:rFonts w:ascii="Courier New" w:hAnsi="Courier New" w:cs="Courier New"/>
+        </w:rPr>
+        <w:t>PIERCE</w:t>
+      </w:r>
+    </w:p>
+    <w:p>
+      <w:pPr>
+        <w:spacing w:after="0" w:line="240" w:lineRule="auto"/>
+        <w:ind w:left="1080"/>
+        <w:jc w:val="center"/>
+        <w:rPr>
+          <w:rFonts w:ascii="Courier New" w:hAnsi="Courier New" w:cs="Courier New"/>
+        </w:rPr>
+      </w:pPr>
+      <w:r>
+        <w:rPr>
+          <w:rFonts w:ascii="Courier New" w:hAnsi="Courier New" w:cs="Courier New"/>
+        </w:rPr>
+        <w:t>15 times 3, 45, 10 times 3, 30, 75, 5 times 3, 15, 90 plus line bonuses…we won!!!</w:t>
+      </w:r>
+    </w:p>
+    <w:p>
+      <w:pPr>
+        <w:spacing w:after="0" w:line="240" w:lineRule="auto"/>
+        <w:ind w:left="1080"/>
+        <w:jc w:val="center"/>
+        <w:rPr>
+          <w:rFonts w:ascii="Courier New" w:hAnsi="Courier New" w:cs="Courier New"/>
+        </w:rPr>
+      </w:pPr>
+    </w:p>
+    <w:p>
+      <w:pPr>
+        <w:spacing w:after="0" w:line="240" w:lineRule="auto"/>
+        <w:ind w:left="1080"/>
+        <w:rPr>
+          <w:rFonts w:ascii="Courier New" w:hAnsi="Courier New" w:cs="Courier New"/>
+        </w:rPr>
+      </w:pPr>
+      <w:r>
+        <w:rPr>
+          <w:rFonts w:ascii="Courier New" w:hAnsi="Courier New" w:cs="Courier New"/>
+        </w:rPr>
+        <w:t>CLOSE UP of PIERCE as he throws his hands in the air and jerks the cable of the controller.</w:t>
+      </w:r>
+    </w:p>
+    <w:p>
+      <w:pPr>
+        <w:spacing w:after="0" w:line="240" w:lineRule="auto"/>
+        <w:ind w:left="1080"/>
+        <w:rPr>
+          <w:rFonts w:ascii="Courier New" w:hAnsi="Courier New" w:cs="Courier New"/>
+        </w:rPr>
+      </w:pPr>
+    </w:p>
+    <w:p>
+      <w:pPr>
+        <w:spacing w:after="0" w:line="240" w:lineRule="auto"/>
+        <w:ind w:left="1080"/>
+        <w:jc w:val="center"/>
+        <w:rPr>
+          <w:rFonts w:ascii="Courier New" w:hAnsi="Courier New" w:cs="Courier New"/>
+        </w:rPr>
+      </w:pPr>
+      <w:r>
+        <w:rPr>
+          <w:rFonts w:ascii="Courier New" w:hAnsi="Courier New" w:cs="Courier New"/>
+        </w:rPr>
+        <w:t>EXTRA 1</w:t>
+      </w:r>
+    </w:p>
+    <w:p>
+      <w:pPr>
+        <w:spacing w:after="0" w:line="240" w:lineRule="auto"/>
+        <w:ind w:left="1080"/>
+        <w:jc w:val="center"/>
+        <w:rPr>
+          <w:rFonts w:ascii="Courier New" w:hAnsi="Courier New" w:cs="Courier New"/>
+        </w:rPr>
+      </w:pPr>
+      <w:r>
+        <w:rPr>
+          <w:rFonts w:ascii="Courier New" w:hAnsi="Courier New" w:cs="Courier New"/>
+        </w:rPr>
+        <w:t>Pierce!</w:t>
+      </w:r>
+    </w:p>
+    <w:p>
+      <w:pPr>
+        <w:spacing w:after="0" w:line="240" w:lineRule="auto"/>
+        <w:ind w:left="1080"/>
+        <w:jc w:val="center"/>
+        <w:rPr>
+          <w:rFonts w:ascii="Courier New" w:hAnsi="Courier New" w:cs="Courier New"/>
+        </w:rPr>
+      </w:pPr>
+    </w:p>
+    <w:p>
+      <w:pPr>
+        <w:spacing w:after="0" w:line="240" w:lineRule="auto"/>
+        <w:ind w:left="1080"/>
+        <w:rPr>
+          <w:rFonts w:ascii="Courier New" w:hAnsi="Courier New" w:cs="Courier New"/>
+        </w:rPr>
+      </w:pPr>
+      <w:r>
+        <w:rPr>
+          <w:rFonts w:ascii="Courier New" w:hAnsi="Courier New" w:cs="Courier New"/>
+        </w:rPr>
+        <w:t>SLOW MOTION CLOSE UP of the laptop tumbling off the stool. All sounds stop. The stool clatters to the ground on top of it.</w:t>
+      </w:r>
+    </w:p>
+    <w:p>
+      <w:pPr>
+        <w:spacing w:after="0" w:line="240" w:lineRule="auto"/>
+        <w:ind w:left="1080"/>
+        <w:rPr>
+          <w:rFonts w:ascii="Courier New" w:hAnsi="Courier New" w:cs="Courier New"/>
+        </w:rPr>
+      </w:pPr>
+    </w:p>
+    <w:p>
+      <w:pPr>
+        <w:spacing w:after="0" w:line="240" w:lineRule="auto"/>
+        <w:ind w:left="1080"/>
+        <w:rPr>
+          <w:rFonts w:ascii="Courier New" w:hAnsi="Courier New" w:cs="Courier New"/>
+        </w:rPr>
+      </w:pPr>
       <w:r>
         <w:rPr>
           <w:rFonts w:ascii="Courier New" w:hAnsi="Courier New" w:cs="Courier New"/>
         </w:rPr>
         <w:lastRenderedPageBreak/>
-        <w:t>PI RHO COACH</w:t>
-      </w:r>
-    </w:p>
-    <w:p>
-      <w:pPr>
-        <w:spacing w:after="0" w:line="240" w:lineRule="auto"/>
-        <w:ind w:left="1080"/>
-        <w:jc w:val="center"/>
-        <w:rPr>
-          <w:rFonts w:ascii="Courier New" w:hAnsi="Courier New" w:cs="Courier New"/>
-        </w:rPr>
-      </w:pPr>
-      <w:r>
-        <w:rPr>
-          <w:rFonts w:ascii="Courier New" w:hAnsi="Courier New" w:cs="Courier New"/>
-        </w:rPr>
-        <w:t>Keep going; we don’t have enough of a lead.</w:t>
-      </w:r>
-    </w:p>
-    <w:p>
-      <w:pPr>
-        <w:spacing w:after="0" w:line="240" w:lineRule="auto"/>
-        <w:ind w:left="1080"/>
-        <w:jc w:val="center"/>
-        <w:rPr>
-          <w:rFonts w:ascii="Courier New" w:hAnsi="Courier New" w:cs="Courier New"/>
-        </w:rPr>
-      </w:pPr>
-    </w:p>
-    <w:p>
-      <w:pPr>
-        <w:spacing w:after="0" w:line="240" w:lineRule="auto"/>
-        <w:ind w:left="1080"/>
-        <w:rPr>
-          <w:rFonts w:ascii="Courier New" w:hAnsi="Courier New" w:cs="Courier New"/>
-        </w:rPr>
-      </w:pPr>
-      <w:r>
-        <w:rPr>
-          <w:rFonts w:ascii="Courier New" w:hAnsi="Courier New" w:cs="Courier New"/>
-        </w:rPr>
-        <w:t>CLOSE UP of each drive team.</w:t>
-      </w:r>
-    </w:p>
-    <w:p>
-      <w:pPr>
-        <w:spacing w:after="0" w:line="240" w:lineRule="auto"/>
-        <w:ind w:left="1080"/>
-        <w:rPr>
-          <w:rFonts w:ascii="Courier New" w:hAnsi="Courier New" w:cs="Courier New"/>
-        </w:rPr>
-      </w:pPr>
-    </w:p>
-    <w:p>
-      <w:pPr>
-        <w:spacing w:after="0" w:line="240" w:lineRule="auto"/>
-        <w:ind w:left="1080"/>
-        <w:jc w:val="center"/>
-        <w:rPr>
-          <w:rFonts w:ascii="Courier New" w:hAnsi="Courier New" w:cs="Courier New"/>
-        </w:rPr>
-      </w:pPr>
-      <w:r>
-        <w:rPr>
-          <w:rFonts w:ascii="Courier New" w:hAnsi="Courier New" w:cs="Courier New"/>
-        </w:rPr>
-        <w:t>TIMEKEEPER</w:t>
-      </w:r>
-    </w:p>
-    <w:p>
-      <w:pPr>
-        <w:spacing w:after="0" w:line="240" w:lineRule="auto"/>
-        <w:ind w:left="1080"/>
-        <w:jc w:val="center"/>
-        <w:rPr>
-          <w:rFonts w:ascii="Courier New" w:hAnsi="Courier New" w:cs="Courier New"/>
-        </w:rPr>
-      </w:pPr>
-      <w:r>
-        <w:rPr>
-          <w:rFonts w:ascii="Courier New" w:hAnsi="Courier New" w:cs="Courier New"/>
-        </w:rPr>
-        <w:t>15 seconds.</w:t>
-      </w:r>
-    </w:p>
-    <w:p>
-      <w:pPr>
-        <w:spacing w:after="0" w:line="240" w:lineRule="auto"/>
-        <w:ind w:left="1080"/>
-        <w:jc w:val="center"/>
-        <w:rPr>
-          <w:rFonts w:ascii="Courier New" w:hAnsi="Courier New" w:cs="Courier New"/>
-        </w:rPr>
-      </w:pPr>
-    </w:p>
-    <w:p>
-      <w:pPr>
-        <w:spacing w:after="0" w:line="240" w:lineRule="auto"/>
-        <w:ind w:left="1080"/>
-        <w:jc w:val="center"/>
-        <w:rPr>
-          <w:rFonts w:ascii="Courier New" w:hAnsi="Courier New" w:cs="Courier New"/>
-        </w:rPr>
-      </w:pPr>
-      <w:r>
-        <w:rPr>
-          <w:rFonts w:ascii="Courier New" w:hAnsi="Courier New" w:cs="Courier New"/>
-        </w:rPr>
-        <w:t>SIGMA COACH 2</w:t>
-      </w:r>
-    </w:p>
-    <w:p>
-      <w:pPr>
-        <w:spacing w:after="0" w:line="240" w:lineRule="auto"/>
-        <w:ind w:left="1080"/>
-        <w:jc w:val="center"/>
-        <w:rPr>
-          <w:rFonts w:ascii="Courier New" w:hAnsi="Courier New" w:cs="Courier New"/>
-        </w:rPr>
-      </w:pPr>
-      <w:r>
-        <w:rPr>
-          <w:rFonts w:ascii="Courier New" w:hAnsi="Courier New" w:cs="Courier New"/>
-        </w:rPr>
-        <w:t>That’s a weighted ring! That’s a weighted ring! Score it on the corner goal; we only have 15 seconds!</w:t>
-      </w:r>
-    </w:p>
-    <w:p>
-      <w:pPr>
-        <w:spacing w:after="0" w:line="240" w:lineRule="auto"/>
-        <w:ind w:left="1080"/>
-        <w:jc w:val="center"/>
-        <w:rPr>
-          <w:rFonts w:ascii="Courier New" w:hAnsi="Courier New" w:cs="Courier New"/>
-        </w:rPr>
-      </w:pPr>
-    </w:p>
-    <w:p>
-      <w:pPr>
-        <w:spacing w:after="0" w:line="240" w:lineRule="auto"/>
-        <w:ind w:left="1080"/>
-        <w:rPr>
-          <w:rFonts w:ascii="Courier New" w:hAnsi="Courier New" w:cs="Courier New"/>
-        </w:rPr>
-      </w:pPr>
-      <w:r>
-        <w:rPr>
-          <w:rFonts w:ascii="Courier New" w:hAnsi="Courier New" w:cs="Courier New"/>
-        </w:rPr>
-        <w:t>CLOSE UP of SIGMA BOT as it goes for the corner goal.</w:t>
-      </w:r>
-    </w:p>
-    <w:p>
-      <w:pPr>
-        <w:spacing w:after="0" w:line="240" w:lineRule="auto"/>
-        <w:ind w:left="1080"/>
-        <w:rPr>
-          <w:rFonts w:ascii="Courier New" w:hAnsi="Courier New" w:cs="Courier New"/>
-        </w:rPr>
-      </w:pPr>
-    </w:p>
-    <w:p>
-      <w:pPr>
-        <w:spacing w:after="0" w:line="240" w:lineRule="auto"/>
-        <w:ind w:left="1080"/>
-        <w:jc w:val="center"/>
-        <w:rPr>
-          <w:rFonts w:ascii="Courier New" w:hAnsi="Courier New" w:cs="Courier New"/>
-        </w:rPr>
-      </w:pPr>
-      <w:r>
-        <w:rPr>
-          <w:rFonts w:ascii="Courier New" w:hAnsi="Courier New" w:cs="Courier New"/>
-        </w:rPr>
-        <w:t>TIMEKEEPER</w:t>
-      </w:r>
-    </w:p>
-    <w:p>
-      <w:pPr>
-        <w:spacing w:after="0" w:line="240" w:lineRule="auto"/>
-        <w:ind w:left="1080"/>
-        <w:jc w:val="center"/>
-        <w:rPr>
-          <w:rFonts w:ascii="Courier New" w:hAnsi="Courier New" w:cs="Courier New"/>
-        </w:rPr>
-      </w:pPr>
-      <w:r>
-        <w:rPr>
-          <w:rFonts w:ascii="Courier New" w:hAnsi="Courier New" w:cs="Courier New"/>
-        </w:rPr>
-        <w:t>And…time’s up!</w:t>
-      </w:r>
-    </w:p>
-    <w:p>
-      <w:pPr>
-        <w:spacing w:after="0" w:line="240" w:lineRule="auto"/>
-        <w:ind w:left="1080"/>
-        <w:jc w:val="center"/>
-        <w:rPr>
-          <w:rFonts w:ascii="Courier New" w:hAnsi="Courier New" w:cs="Courier New"/>
-        </w:rPr>
-      </w:pPr>
-    </w:p>
-    <w:p>
-      <w:pPr>
-        <w:spacing w:after="0" w:line="240" w:lineRule="auto"/>
-        <w:ind w:left="1080"/>
-        <w:rPr>
-          <w:rFonts w:ascii="Courier New" w:hAnsi="Courier New" w:cs="Courier New"/>
-        </w:rPr>
-      </w:pPr>
-      <w:r>
-        <w:rPr>
-          <w:rFonts w:ascii="Courier New" w:hAnsi="Courier New" w:cs="Courier New"/>
-        </w:rPr>
-        <w:t>MEDIUM SHOT of the rack.</w:t>
-      </w:r>
-    </w:p>
-    <w:p>
-      <w:pPr>
-        <w:spacing w:after="0" w:line="240" w:lineRule="auto"/>
-        <w:ind w:left="1080"/>
-        <w:rPr>
-          <w:rFonts w:ascii="Courier New" w:hAnsi="Courier New" w:cs="Courier New"/>
-        </w:rPr>
-      </w:pPr>
-    </w:p>
-    <w:p>
-      <w:pPr>
-        <w:spacing w:after="0" w:line="240" w:lineRule="auto"/>
-        <w:ind w:left="1080"/>
-        <w:jc w:val="center"/>
-        <w:rPr>
-          <w:rFonts w:ascii="Courier New" w:hAnsi="Courier New" w:cs="Courier New"/>
-        </w:rPr>
-      </w:pPr>
-      <w:r>
-        <w:rPr>
-          <w:rFonts w:ascii="Courier New" w:hAnsi="Courier New" w:cs="Courier New"/>
-        </w:rPr>
-        <w:t>PIERCE</w:t>
-      </w:r>
-    </w:p>
-    <w:p>
-      <w:pPr>
-        <w:spacing w:after="0" w:line="240" w:lineRule="auto"/>
-        <w:ind w:left="1080"/>
-        <w:jc w:val="center"/>
-        <w:rPr>
-          <w:rFonts w:ascii="Courier New" w:hAnsi="Courier New" w:cs="Courier New"/>
-        </w:rPr>
-      </w:pPr>
-      <w:r>
-        <w:rPr>
-          <w:rFonts w:ascii="Courier New" w:hAnsi="Courier New" w:cs="Courier New"/>
-        </w:rPr>
-        <w:t>15 times 3, 45, 10 times 3, 30, 75, 5 times 3, 15, 90 plus line bonuses…we won!!!</w:t>
-      </w:r>
-    </w:p>
-    <w:p>
-      <w:pPr>
-        <w:spacing w:after="0" w:line="240" w:lineRule="auto"/>
-        <w:ind w:left="1080"/>
-        <w:jc w:val="center"/>
-        <w:rPr>
-          <w:rFonts w:ascii="Courier New" w:hAnsi="Courier New" w:cs="Courier New"/>
-        </w:rPr>
-      </w:pPr>
-    </w:p>
-    <w:p>
-      <w:pPr>
-        <w:spacing w:after="0" w:line="240" w:lineRule="auto"/>
-        <w:ind w:left="1080"/>
-        <w:rPr>
-          <w:rFonts w:ascii="Courier New" w:hAnsi="Courier New" w:cs="Courier New"/>
-        </w:rPr>
-      </w:pPr>
-      <w:r>
-        <w:rPr>
-          <w:rFonts w:ascii="Courier New" w:hAnsi="Courier New" w:cs="Courier New"/>
-        </w:rPr>
-        <w:t>CLOSE UP of PIERCE as he throws his hands in the air and jerks the cable of the controller.</w:t>
-      </w:r>
-    </w:p>
-    <w:p>
-      <w:pPr>
-        <w:spacing w:after="0" w:line="240" w:lineRule="auto"/>
-        <w:ind w:left="1080"/>
-        <w:rPr>
-          <w:rFonts w:ascii="Courier New" w:hAnsi="Courier New" w:cs="Courier New"/>
-        </w:rPr>
-      </w:pPr>
-    </w:p>
-    <w:p>
-      <w:pPr>
-        <w:spacing w:after="0" w:line="240" w:lineRule="auto"/>
-        <w:ind w:left="1080"/>
-        <w:jc w:val="center"/>
-        <w:rPr>
-          <w:rFonts w:ascii="Courier New" w:hAnsi="Courier New" w:cs="Courier New"/>
-        </w:rPr>
-      </w:pPr>
-      <w:r>
-        <w:rPr>
-          <w:rFonts w:ascii="Courier New" w:hAnsi="Courier New" w:cs="Courier New"/>
-        </w:rPr>
-        <w:t>EXTRA 1</w:t>
-      </w:r>
-    </w:p>
-    <w:p>
-      <w:pPr>
-        <w:spacing w:after="0" w:line="240" w:lineRule="auto"/>
-        <w:ind w:left="1080"/>
-        <w:jc w:val="center"/>
-        <w:rPr>
-          <w:rFonts w:ascii="Courier New" w:hAnsi="Courier New" w:cs="Courier New"/>
-        </w:rPr>
-      </w:pPr>
-      <w:r>
-        <w:rPr>
-          <w:rFonts w:ascii="Courier New" w:hAnsi="Courier New" w:cs="Courier New"/>
-        </w:rPr>
-        <w:t>Pierce!</w:t>
-      </w:r>
-    </w:p>
-    <w:p>
-      <w:pPr>
-        <w:spacing w:after="0" w:line="240" w:lineRule="auto"/>
-        <w:ind w:left="1080"/>
-        <w:jc w:val="center"/>
-        <w:rPr>
-          <w:rFonts w:ascii="Courier New" w:hAnsi="Courier New" w:cs="Courier New"/>
-        </w:rPr>
-      </w:pPr>
-    </w:p>
-    <w:p>
-      <w:pPr>
-        <w:spacing w:after="0" w:line="240" w:lineRule="auto"/>
-        <w:ind w:left="1080"/>
-        <w:rPr>
-          <w:rFonts w:ascii="Courier New" w:hAnsi="Courier New" w:cs="Courier New"/>
-        </w:rPr>
-      </w:pPr>
-      <w:r>
-        <w:rPr>
-          <w:rFonts w:ascii="Courier New" w:hAnsi="Courier New" w:cs="Courier New"/>
-        </w:rPr>
-        <w:t>SLOW MOTION CLOSE UP of the laptop tumbling off the stool. All sounds stop. The stool clatters to the ground on top of it.</w:t>
-      </w:r>
-    </w:p>
-    <w:p>
-      <w:pPr>
-        <w:spacing w:after="0" w:line="240" w:lineRule="auto"/>
-        <w:ind w:left="1080"/>
-        <w:rPr>
-          <w:rFonts w:ascii="Courier New" w:hAnsi="Courier New" w:cs="Courier New"/>
-        </w:rPr>
-      </w:pPr>
-    </w:p>
-    <w:p>
-      <w:pPr>
-        <w:spacing w:after="0" w:line="240" w:lineRule="auto"/>
-        <w:ind w:left="1080"/>
-        <w:rPr>
-          <w:rFonts w:ascii="Courier New" w:hAnsi="Courier New" w:cs="Courier New"/>
-        </w:rPr>
-      </w:pPr>
-      <w:r>
-        <w:rPr>
-          <w:rFonts w:ascii="Courier New" w:hAnsi="Courier New" w:cs="Courier New"/>
-        </w:rPr>
         <w:t>CLOSE UP of PIERCE’s shocked face, then each member of the drive teams.</w:t>
       </w:r>
     </w:p>
@@ -1009,7 +1445,80 @@
         <w:rPr>
           <w:rFonts w:ascii="Courier New" w:hAnsi="Courier New" w:cs="Courier New"/>
         </w:rPr>
-        <w:t xml:space="preserve">Is your laptop having connection issues? Does it take too long to set up drive practice? Well, we’ve got just the thing for you: the </w:t>
+        <w:t>Is your l</w:t>
+      </w:r>
+      <w:r>
+        <w:rPr>
+          <w:rFonts w:ascii="Courier New" w:hAnsi="Courier New" w:cs="Courier New"/>
+        </w:rPr>
+        <w:t>aptop having connection issues?</w:t>
+      </w:r>
+    </w:p>
+    <w:p>
+      <w:pPr>
+        <w:spacing w:after="0" w:line="240" w:lineRule="auto"/>
+        <w:ind w:left="1080"/>
+        <w:jc w:val="center"/>
+        <w:rPr>
+          <w:rFonts w:ascii="Courier New" w:hAnsi="Courier New" w:cs="Courier New"/>
+        </w:rPr>
+      </w:pPr>
+    </w:p>
+    <w:p>
+      <w:pPr>
+        <w:spacing w:after="0" w:line="240" w:lineRule="auto"/>
+        <w:ind w:left="1080"/>
+        <w:rPr>
+          <w:rFonts w:ascii="Courier New" w:hAnsi="Courier New" w:cs="Courier New"/>
+        </w:rPr>
+      </w:pPr>
+      <w:r>
+        <w:rPr>
+          <w:rFonts w:ascii="Courier New" w:hAnsi="Courier New" w:cs="Courier New"/>
+        </w:rPr>
+        <w:t>MEDIUM SHOT as PI RHO PROGRAMMER glances at the remains of his laptop and nods.</w:t>
+      </w:r>
+    </w:p>
+    <w:p>
+      <w:pPr>
+        <w:spacing w:after="0" w:line="240" w:lineRule="auto"/>
+        <w:ind w:left="1080"/>
+        <w:jc w:val="center"/>
+        <w:rPr>
+          <w:rFonts w:ascii="Courier New" w:hAnsi="Courier New" w:cs="Courier New"/>
+        </w:rPr>
+      </w:pPr>
+    </w:p>
+    <w:p>
+      <w:pPr>
+        <w:spacing w:after="0" w:line="240" w:lineRule="auto"/>
+        <w:ind w:left="1080"/>
+        <w:jc w:val="center"/>
+        <w:rPr>
+          <w:rFonts w:ascii="Courier New" w:hAnsi="Courier New" w:cs="Courier New"/>
+        </w:rPr>
+      </w:pPr>
+      <w:r>
+        <w:rPr>
+          <w:rFonts w:ascii="Courier New" w:hAnsi="Courier New" w:cs="Courier New"/>
+        </w:rPr>
+        <w:t>CHAPR REP</w:t>
+      </w:r>
+    </w:p>
+    <w:p>
+      <w:pPr>
+        <w:spacing w:after="0" w:line="240" w:lineRule="auto"/>
+        <w:ind w:left="1080"/>
+        <w:jc w:val="center"/>
+        <w:rPr>
+          <w:rFonts w:ascii="Courier New" w:hAnsi="Courier New" w:cs="Courier New"/>
+        </w:rPr>
+      </w:pPr>
+      <w:r>
+        <w:rPr>
+          <w:rFonts w:ascii="Courier New" w:hAnsi="Courier New" w:cs="Courier New"/>
+        </w:rPr>
+        <w:t xml:space="preserve">Well, we’ve got just the thing for you: the </w:t>
       </w:r>
       <w:proofErr w:type="spellStart"/>
       <w:r>
@@ -1260,6 +1769,26 @@
         </w:rPr>
         <w:t>There’s no more need to carry around a laptop, struggle with connection or reset Bluetooth.</w:t>
       </w:r>
+      <w:r>
+        <w:rPr>
+          <w:rFonts w:ascii="Courier New" w:hAnsi="Courier New" w:cs="Courier New"/>
+        </w:rPr>
+        <w:t xml:space="preserve"> The </w:t>
+      </w:r>
+      <w:proofErr w:type="spellStart"/>
+      <w:r>
+        <w:rPr>
+          <w:rFonts w:ascii="Courier New" w:hAnsi="Courier New" w:cs="Courier New"/>
+        </w:rPr>
+        <w:t>ChapR</w:t>
+      </w:r>
+      <w:proofErr w:type="spellEnd"/>
+      <w:r>
+        <w:rPr>
+          <w:rFonts w:ascii="Courier New" w:hAnsi="Courier New" w:cs="Courier New"/>
+        </w:rPr>
+        <w:t xml:space="preserve"> does it for you! Just turn it on to pair with the last known brick, run your program and you are ready to go.</w:t>
+      </w:r>
     </w:p>
     <w:p>
       <w:pPr>
@@ -1373,7 +1902,19 @@
         <w:rPr>
           <w:rFonts w:ascii="Courier New" w:hAnsi="Courier New" w:cs="Courier New"/>
         </w:rPr>
-        <w:t>DIEMBODIED VOICE cont.</w:t>
+        <w:t>DI</w:t>
+      </w:r>
+      <w:r>
+        <w:rPr>
+          <w:rFonts w:ascii="Courier New" w:hAnsi="Courier New" w:cs="Courier New"/>
+        </w:rPr>
+        <w:t>S</w:t>
+      </w:r>
+      <w:r>
+        <w:rPr>
+          <w:rFonts w:ascii="Courier New" w:hAnsi="Courier New" w:cs="Courier New"/>
+        </w:rPr>
+        <w:t>EMBODIED VOICE cont.</w:t>
       </w:r>
       <w:proofErr w:type="gramEnd"/>
     </w:p>
@@ -1412,7 +1953,93 @@
     <w:p>
       <w:pPr>
         <w:spacing w:after="0" w:line="240" w:lineRule="auto"/>
-        <w:ind w:left="1080"/>
+        <w:rPr>
+          <w:rFonts w:ascii="Courier New" w:hAnsi="Courier New" w:cs="Courier New"/>
+        </w:rPr>
+      </w:pPr>
+    </w:p>
+    <w:p>
+      <w:pPr>
+        <w:pStyle w:val="ListParagraph"/>
+        <w:numPr>
+          <w:ilvl w:val="0"/>
+          <w:numId w:val="1"/>
+        </w:numPr>
+        <w:spacing w:after="0" w:line="240" w:lineRule="auto"/>
+        <w:rPr>
+          <w:rFonts w:ascii="Courier New" w:hAnsi="Courier New" w:cs="Courier New"/>
+          <w:u w:val="single"/>
+        </w:rPr>
+      </w:pPr>
+      <w:r>
+        <w:rPr>
+          <w:rFonts w:ascii="Courier New" w:hAnsi="Courier New" w:cs="Courier New"/>
+          <w:u w:val="single"/>
+        </w:rPr>
+        <w:lastRenderedPageBreak/>
+        <w:t>Promo Screen – Website</w:t>
+      </w:r>
+      <w:r>
+        <w:rPr>
+          <w:rFonts w:ascii="Courier New" w:hAnsi="Courier New" w:cs="Courier New"/>
+          <w:u w:val="single"/>
+        </w:rPr>
+        <w:t xml:space="preserve"> and Logo</w:t>
+      </w:r>
+    </w:p>
+    <w:p>
+      <w:pPr>
+        <w:spacing w:after="0" w:line="240" w:lineRule="auto"/>
+        <w:jc w:val="center"/>
+        <w:rPr>
+          <w:rFonts w:ascii="Courier New" w:hAnsi="Courier New" w:cs="Courier New"/>
+          <w:u w:val="single"/>
+        </w:rPr>
+      </w:pPr>
+    </w:p>
+    <w:p>
+      <w:pPr>
+        <w:spacing w:after="0" w:line="240" w:lineRule="auto"/>
+        <w:ind w:left="360" w:firstLine="720"/>
+        <w:jc w:val="center"/>
+        <w:rPr>
+          <w:rFonts w:ascii="Courier New" w:hAnsi="Courier New" w:cs="Courier New"/>
+        </w:rPr>
+      </w:pPr>
+      <w:proofErr w:type="gramStart"/>
+      <w:r>
+        <w:rPr>
+          <w:rFonts w:ascii="Courier New" w:hAnsi="Courier New" w:cs="Courier New"/>
+        </w:rPr>
+        <w:t>DISEMBODIED VOICE cont.</w:t>
+      </w:r>
+      <w:proofErr w:type="gramEnd"/>
+    </w:p>
+    <w:p>
+      <w:pPr>
+        <w:spacing w:after="0" w:line="240" w:lineRule="auto"/>
+        <w:ind w:left="360" w:firstLine="720"/>
+        <w:jc w:val="center"/>
+        <w:rPr>
+          <w:rFonts w:ascii="Courier New" w:hAnsi="Courier New" w:cs="Courier New"/>
+        </w:rPr>
+      </w:pPr>
+      <w:r>
+        <w:rPr>
+          <w:rFonts w:ascii="Courier New" w:hAnsi="Courier New" w:cs="Courier New"/>
+        </w:rPr>
+        <w:t>See chapr.weebly.com for details</w:t>
+      </w:r>
+      <w:r>
+        <w:rPr>
+          <w:rFonts w:ascii="Courier New" w:hAnsi="Courier New" w:cs="Courier New"/>
+        </w:rPr>
+        <w:t>.</w:t>
+      </w:r>
+    </w:p>
+    <w:p>
+      <w:pPr>
+        <w:spacing w:after="0" w:line="240" w:lineRule="auto"/>
         <w:jc w:val="center"/>
         <w:rPr>
           <w:rFonts w:ascii="Courier New" w:hAnsi="Courier New" w:cs="Courier New"/>
@@ -1448,8 +2075,31 @@
         <w:rPr>
           <w:rFonts w:ascii="Courier New" w:hAnsi="Courier New" w:cs="Courier New"/>
         </w:rPr>
-        <w:t>Chap on, chap off. The ChapR!</w:t>
-      </w:r>
+        <w:t xml:space="preserve">Chap on, chap off. The </w:t>
+      </w:r>
+      <w:proofErr w:type="spellStart"/>
+      <w:r>
+        <w:rPr>
+          <w:rFonts w:ascii="Courier New" w:hAnsi="Courier New" w:cs="Courier New"/>
+        </w:rPr>
+        <w:t>ChapR</w:t>
+      </w:r>
+      <w:proofErr w:type="spellEnd"/>
+      <w:r>
+        <w:rPr>
+          <w:rFonts w:ascii="Courier New" w:hAnsi="Courier New" w:cs="Courier New"/>
+        </w:rPr>
+        <w:t>!</w:t>
+      </w:r>
+    </w:p>
+    <w:p>
+      <w:pPr>
+        <w:spacing w:after="0" w:line="240" w:lineRule="auto"/>
+        <w:jc w:val="center"/>
+        <w:rPr>
+          <w:rFonts w:ascii="Courier New" w:hAnsi="Courier New" w:cs="Courier New"/>
+        </w:rPr>
+      </w:pPr>
     </w:p>
     <w:p>
       <w:pPr>
@@ -1538,7 +2188,7 @@
             <w:rPr>
               <w:noProof/>
             </w:rPr>
-            <w:t>3</w:t>
+            <w:t>1</w:t>
           </w:r>
         </w:fldSimple>
       </w:p>
@@ -1988,293 +2638,6 @@
     </w:pPr>
   </w:style>
 </w:styles>
-</file>
-
-<file path=word/glossary/document.xml><?xml version="1.0" encoding="utf-8"?>
-<w:glossaryDocument xmlns:ve="http://schemas.openxmlformats.org/markup-compatibility/2006" xmlns:o="urn:schemas-microsoft-com:office:office" xmlns:r="http://schemas.openxmlformats.org/officeDocument/2006/relationships" xmlns:m="http://schemas.openxmlformats.org/officeDocument/2006/math" xmlns:v="urn:schemas-microsoft-com:vml" xmlns:wp="http://schemas.openxmlformats.org/drawingml/2006/wordprocessingDrawing" xmlns:w10="urn:schemas-microsoft-com:office:word" xmlns:w="http://schemas.openxmlformats.org/wordprocessingml/2006/main" xmlns:wne="http://schemas.microsoft.com/office/word/2006/wordml">
-  <w:docParts/>
-</w:glossaryDocument>
-</file>
-
-<file path=word/glossary/fontTable.xml><?xml version="1.0" encoding="utf-8"?>
-<w:fonts xmlns:r="http://schemas.openxmlformats.org/officeDocument/2006/relationships" xmlns:w="http://schemas.openxmlformats.org/wordprocessingml/2006/main">
-  <w:font w:name="Times New Roman">
-    <w:panose1 w:val="02020603050405020304"/>
-    <w:charset w:val="00"/>
-    <w:family w:val="roman"/>
-    <w:pitch w:val="variable"/>
-    <w:sig w:usb0="E0002AFF" w:usb1="C0007841" w:usb2="00000009" w:usb3="00000000" w:csb0="000001FF" w:csb1="00000000"/>
-  </w:font>
-  <w:font w:name="Calibri">
-    <w:panose1 w:val="020F0502020204030204"/>
-    <w:charset w:val="00"/>
-    <w:family w:val="swiss"/>
-    <w:pitch w:val="variable"/>
-    <w:sig w:usb0="E00002FF" w:usb1="4000ACFF" w:usb2="00000001" w:usb3="00000000" w:csb0="0000019F" w:csb1="00000000"/>
-  </w:font>
-  <w:font w:name="Tahoma">
-    <w:panose1 w:val="020B0604030504040204"/>
-    <w:charset w:val="00"/>
-    <w:family w:val="swiss"/>
-    <w:pitch w:val="variable"/>
-    <w:sig w:usb0="E1002EFF" w:usb1="C000605B" w:usb2="00000029" w:usb3="00000000" w:csb0="000101FF" w:csb1="00000000"/>
-  </w:font>
-  <w:font w:name="Courier New">
-    <w:panose1 w:val="02070309020205020404"/>
-    <w:charset w:val="00"/>
-    <w:family w:val="modern"/>
-    <w:pitch w:val="fixed"/>
-    <w:sig w:usb0="E0002AFF" w:usb1="C0007843" w:usb2="00000009" w:usb3="00000000" w:csb0="000001FF" w:csb1="00000000"/>
-  </w:font>
-  <w:font w:name="Cambria">
-    <w:panose1 w:val="02040503050406030204"/>
-    <w:charset w:val="00"/>
-    <w:family w:val="roman"/>
-    <w:pitch w:val="variable"/>
-    <w:sig w:usb0="E00002FF" w:usb1="400004FF" w:usb2="00000000" w:usb3="00000000" w:csb0="0000019F" w:csb1="00000000"/>
-  </w:font>
-</w:fonts>
-</file>
-
-<file path=word/glossary/settings.xml><?xml version="1.0" encoding="utf-8"?>
-<w:settings xmlns:o="urn:schemas-microsoft-com:office:office" xmlns:r="http://schemas.openxmlformats.org/officeDocument/2006/relationships" xmlns:m="http://schemas.openxmlformats.org/officeDocument/2006/math" xmlns:v="urn:schemas-microsoft-com:vml" xmlns:w10="urn:schemas-microsoft-com:office:word" xmlns:w="http://schemas.openxmlformats.org/wordprocessingml/2006/main" xmlns:sl="http://schemas.openxmlformats.org/schemaLibrary/2006/main">
-  <w:view w:val="normal"/>
-  <w:defaultTabStop w:val="720"/>
-  <w:characterSpacingControl w:val="doNotCompress"/>
-  <w:compat>
-    <w:useFELayout/>
-  </w:compat>
-  <w:rsids>
-    <w:rsidRoot w:val="005A3CA3"/>
-    <w:rsid w:val="005A3CA3"/>
-  </w:rsids>
-  <m:mathPr>
-    <m:mathFont m:val="Cambria Math"/>
-    <m:brkBin m:val="before"/>
-    <m:brkBinSub m:val="--"/>
-    <m:smallFrac m:val="off"/>
-    <m:dispDef/>
-    <m:lMargin m:val="0"/>
-    <m:rMargin m:val="0"/>
-    <m:defJc m:val="centerGroup"/>
-    <m:wrapIndent m:val="1440"/>
-    <m:intLim m:val="subSup"/>
-    <m:naryLim m:val="undOvr"/>
-  </m:mathPr>
-  <w:themeFontLang w:val="en-US"/>
-  <w:clrSchemeMapping w:bg1="light1" w:t1="dark1" w:bg2="light2" w:t2="dark2" w:accent1="accent1" w:accent2="accent2" w:accent3="accent3" w:accent4="accent4" w:accent5="accent5" w:accent6="accent6" w:hyperlink="hyperlink" w:followedHyperlink="followedHyperlink"/>
-  <w:decimalSymbol w:val="."/>
-  <w:listSeparator w:val=","/>
-</w:settings>
-</file>
-
-<file path=word/glossary/styles.xml><?xml version="1.0" encoding="utf-8"?>
-<w:styles xmlns:r="http://schemas.openxmlformats.org/officeDocument/2006/relationships" xmlns:w="http://schemas.openxmlformats.org/wordprocessingml/2006/main">
-  <w:docDefaults>
-    <w:rPrDefault>
-      <w:rPr>
-        <w:rFonts w:asciiTheme="minorHAnsi" w:eastAsiaTheme="minorEastAsia" w:hAnsiTheme="minorHAnsi" w:cstheme="minorBidi"/>
-        <w:sz w:val="22"/>
-        <w:szCs w:val="22"/>
-        <w:lang w:val="en-US" w:eastAsia="en-US" w:bidi="ar-SA"/>
-      </w:rPr>
-    </w:rPrDefault>
-    <w:pPrDefault>
-      <w:pPr>
-        <w:spacing w:after="200" w:line="276" w:lineRule="auto"/>
-      </w:pPr>
-    </w:pPrDefault>
-  </w:docDefaults>
-  <w:latentStyles w:defLockedState="0" w:defUIPriority="99" w:defSemiHidden="1" w:defUnhideWhenUsed="1" w:defQFormat="0" w:count="267">
-    <w:lsdException w:name="Normal" w:semiHidden="0" w:uiPriority="0" w:unhideWhenUsed="0" w:qFormat="1"/>
-    <w:lsdException w:name="heading 1" w:semiHidden="0" w:uiPriority="9" w:unhideWhenUsed="0" w:qFormat="1"/>
-    <w:lsdException w:name="heading 2" w:uiPriority="9" w:qFormat="1"/>
-    <w:lsdException w:name="heading 3" w:uiPriority="9" w:qFormat="1"/>
-    <w:lsdException w:name="heading 4" w:uiPriority="9" w:qFormat="1"/>
-    <w:lsdException w:name="heading 5" w:uiPriority="9" w:qFormat="1"/>
-    <w:lsdException w:name="heading 6" w:uiPriority="9" w:qFormat="1"/>
-    <w:lsdException w:name="heading 7" w:uiPriority="9" w:qFormat="1"/>
-    <w:lsdException w:name="heading 8" w:uiPriority="9" w:qFormat="1"/>
-    <w:lsdException w:name="heading 9" w:uiPriority="9" w:qFormat="1"/>
-    <w:lsdException w:name="toc 1" w:uiPriority="39"/>
-    <w:lsdException w:name="toc 2" w:uiPriority="39"/>
-    <w:lsdException w:name="toc 3" w:uiPriority="39"/>
-    <w:lsdException w:name="toc 4" w:uiPriority="39"/>
-    <w:lsdException w:name="toc 5" w:uiPriority="39"/>
-    <w:lsdException w:name="toc 6" w:uiPriority="39"/>
-    <w:lsdException w:name="toc 7" w:uiPriority="39"/>
-    <w:lsdException w:name="toc 8" w:uiPriority="39"/>
-    <w:lsdException w:name="toc 9" w:uiPriority="39"/>
-    <w:lsdException w:name="caption" w:uiPriority="35" w:qFormat="1"/>
-    <w:lsdException w:name="Title" w:semiHidden="0" w:uiPriority="10" w:unhideWhenUsed="0" w:qFormat="1"/>
-    <w:lsdException w:name="Default Paragraph Font" w:uiPriority="1"/>
-    <w:lsdException w:name="Subtitle" w:semiHidden="0" w:uiPriority="11" w:unhideWhenUsed="0" w:qFormat="1"/>
-    <w:lsdException w:name="Strong" w:semiHidden="0" w:uiPriority="22" w:unhideWhenUsed="0" w:qFormat="1"/>
-    <w:lsdException w:name="Emphasis" w:semiHidden="0" w:uiPriority="20" w:unhideWhenUsed="0" w:qFormat="1"/>
-    <w:lsdException w:name="Table Grid" w:semiHidden="0" w:uiPriority="59" w:unhideWhenUsed="0"/>
-    <w:lsdException w:name="Placeholder Text" w:unhideWhenUsed="0"/>
-    <w:lsdException w:name="No Spacing" w:semiHidden="0" w:uiPriority="1" w:unhideWhenUsed="0" w:qFormat="1"/>
-    <w:lsdException w:name="Light Shading" w:semiHidden="0" w:uiPriority="60" w:unhideWhenUsed="0"/>
-    <w:lsdException w:name="Light List" w:semiHidden="0" w:uiPriority="61" w:unhideWhenUsed="0"/>
-    <w:lsdException w:name="Light Grid" w:semiHidden="0" w:uiPriority="62" w:unhideWhenUsed="0"/>
-    <w:lsdException w:name="Medium Shading 1" w:semiHidden="0" w:uiPriority="63" w:unhideWhenUsed="0"/>
-    <w:lsdException w:name="Medium Shading 2" w:semiHidden="0" w:uiPriority="64" w:unhideWhenUsed="0"/>
-    <w:lsdException w:name="Medium List 1" w:semiHidden="0" w:uiPriority="65" w:unhideWhenUsed="0"/>
-    <w:lsdException w:name="Medium List 2" w:semiHidden="0" w:uiPriority="66" w:unhideWhenUsed="0"/>
-    <w:lsdException w:name="Medium Grid 1" w:semiHidden="0" w:uiPriority="67" w:unhideWhenUsed="0"/>
-    <w:lsdException w:name="Medium Grid 2" w:semiHidden="0" w:uiPriority="68" w:unhideWhenUsed="0"/>
-    <w:lsdException w:name="Medium Grid 3" w:semiHidden="0" w:uiPriority="69" w:unhideWhenUsed="0"/>
-    <w:lsdException w:name="Dark List" w:semiHidden="0" w:uiPriority="70" w:unhideWhenUsed="0"/>
-    <w:lsdException w:name="Colorful Shading" w:semiHidden="0" w:uiPriority="71" w:unhideWhenUsed="0"/>
-    <w:lsdException w:name="Colorful List" w:semiHidden="0" w:uiPriority="72" w:unhideWhenUsed="0"/>
-    <w:lsdException w:name="Colorful Grid" w:semiHidden="0" w:uiPriority="73" w:unhideWhenUsed="0"/>
-    <w:lsdException w:name="Light Shading Accent 1" w:semiHidden="0" w:uiPriority="60" w:unhideWhenUsed="0"/>
-    <w:lsdException w:name="Light List Accent 1" w:semiHidden="0" w:uiPriority="61" w:unhideWhenUsed="0"/>
-    <w:lsdException w:name="Light Grid Accent 1" w:semiHidden="0" w:uiPriority="62" w:unhideWhenUsed="0"/>
-    <w:lsdException w:name="Medium Shading 1 Accent 1" w:semiHidden="0" w:uiPriority="63" w:unhideWhenUsed="0"/>
-    <w:lsdException w:name="Medium Shading 2 Accent 1" w:semiHidden="0" w:uiPriority="64" w:unhideWhenUsed="0"/>
-    <w:lsdException w:name="Medium List 1 Accent 1" w:semiHidden="0" w:uiPriority="65" w:unhideWhenUsed="0"/>
-    <w:lsdException w:name="Revision" w:unhideWhenUsed="0"/>
-    <w:lsdException w:name="List Paragraph" w:semiHidden="0" w:uiPriority="34" w:unhideWhenUsed="0" w:qFormat="1"/>
-    <w:lsdException w:name="Quote" w:semiHidden="0" w:uiPriority="29" w:unhideWhenUsed="0" w:qFormat="1"/>
-    <w:lsdException w:name="Intense Quote" w:semiHidden="0" w:uiPriority="30" w:unhideWhenUsed="0" w:qFormat="1"/>
-    <w:lsdException w:name="Medium List 2 Accent 1" w:semiHidden="0" w:uiPriority="66" w:unhideWhenUsed="0"/>
-    <w:lsdException w:name="Medium Grid 1 Accent 1" w:semiHidden="0" w:uiPriority="67" w:unhideWhenUsed="0"/>
-    <w:lsdException w:name="Medium Grid 2 Accent 1" w:semiHidden="0" w:uiPriority="68" w:unhideWhenUsed="0"/>
-    <w:lsdException w:name="Medium Grid 3 Accent 1" w:semiHidden="0" w:uiPriority="69" w:unhideWhenUsed="0"/>
-    <w:lsdException w:name="Dark List Accent 1" w:semiHidden="0" w:uiPriority="70" w:unhideWhenUsed="0"/>
-    <w:lsdException w:name="Colorful Shading Accent 1" w:semiHidden="0" w:uiPriority="71" w:unhideWhenUsed="0"/>
-    <w:lsdException w:name="Colorful List Accent 1" w:semiHidden="0" w:uiPriority="72" w:unhideWhenUsed="0"/>
-    <w:lsdException w:name="Colorful Grid Accent 1" w:semiHidden="0" w:uiPriority="73" w:unhideWhenUsed="0"/>
-    <w:lsdException w:name="Light Shading Accent 2" w:semiHidden="0" w:uiPriority="60" w:unhideWhenUsed="0"/>
-    <w:lsdException w:name="Light List Accent 2" w:semiHidden="0" w:uiPriority="61" w:unhideWhenUsed="0"/>
-    <w:lsdException w:name="Light Grid Accent 2" w:semiHidden="0" w:uiPriority="62" w:unhideWhenUsed="0"/>
-    <w:lsdException w:name="Medium Shading 1 Accent 2" w:semiHidden="0" w:uiPriority="63" w:unhideWhenUsed="0"/>
-    <w:lsdException w:name="Medium Shading 2 Accent 2" w:semiHidden="0" w:uiPriority="64" w:unhideWhenUsed="0"/>
-    <w:lsdException w:name="Medium List 1 Accent 2" w:semiHidden="0" w:uiPriority="65" w:unhideWhenUsed="0"/>
-    <w:lsdException w:name="Medium List 2 Accent 2" w:semiHidden="0" w:uiPriority="66" w:unhideWhenUsed="0"/>
-    <w:lsdException w:name="Medium Grid 1 Accent 2" w:semiHidden="0" w:uiPriority="67" w:unhideWhenUsed="0"/>
-    <w:lsdException w:name="Medium Grid 2 Accent 2" w:semiHidden="0" w:uiPriority="68" w:unhideWhenUsed="0"/>
-    <w:lsdException w:name="Medium Grid 3 Accent 2" w:semiHidden="0" w:uiPriority="69" w:unhideWhenUsed="0"/>
-    <w:lsdException w:name="Dark List Accent 2" w:semiHidden="0" w:uiPriority="70" w:unhideWhenUsed="0"/>
-    <w:lsdException w:name="Colorful Shading Accent 2" w:semiHidden="0" w:uiPriority="71" w:unhideWhenUsed="0"/>
-    <w:lsdException w:name="Colorful List Accent 2" w:semiHidden="0" w:uiPriority="72" w:unhideWhenUsed="0"/>
-    <w:lsdException w:name="Colorful Grid Accent 2" w:semiHidden="0" w:uiPriority="73" w:unhideWhenUsed="0"/>
-    <w:lsdException w:name="Light Shading Accent 3" w:semiHidden="0" w:uiPriority="60" w:unhideWhenUsed="0"/>
-    <w:lsdException w:name="Light List Accent 3" w:semiHidden="0" w:uiPriority="61" w:unhideWhenUsed="0"/>
-    <w:lsdException w:name="Light Grid Accent 3" w:semiHidden="0" w:uiPriority="62" w:unhideWhenUsed="0"/>
-    <w:lsdException w:name="Medium Shading 1 Accent 3" w:semiHidden="0" w:uiPriority="63" w:unhideWhenUsed="0"/>
-    <w:lsdException w:name="Medium Shading 2 Accent 3" w:semiHidden="0" w:uiPriority="64" w:unhideWhenUsed="0"/>
-    <w:lsdException w:name="Medium List 1 Accent 3" w:semiHidden="0" w:uiPriority="65" w:unhideWhenUsed="0"/>
-    <w:lsdException w:name="Medium List 2 Accent 3" w:semiHidden="0" w:uiPriority="66" w:unhideWhenUsed="0"/>
-    <w:lsdException w:name="Medium Grid 1 Accent 3" w:semiHidden="0" w:uiPriority="67" w:unhideWhenUsed="0"/>
-    <w:lsdException w:name="Medium Grid 2 Accent 3" w:semiHidden="0" w:uiPriority="68" w:unhideWhenUsed="0"/>
-    <w:lsdException w:name="Medium Grid 3 Accent 3" w:semiHidden="0" w:uiPriority="69" w:unhideWhenUsed="0"/>
-    <w:lsdException w:name="Dark List Accent 3" w:semiHidden="0" w:uiPriority="70" w:unhideWhenUsed="0"/>
-    <w:lsdException w:name="Colorful Shading Accent 3" w:semiHidden="0" w:uiPriority="71" w:unhideWhenUsed="0"/>
-    <w:lsdException w:name="Colorful List Accent 3" w:semiHidden="0" w:uiPriority="72" w:unhideWhenUsed="0"/>
-    <w:lsdException w:name="Colorful Grid Accent 3" w:semiHidden="0" w:uiPriority="73" w:unhideWhenUsed="0"/>
-    <w:lsdException w:name="Light Shading Accent 4" w:semiHidden="0" w:uiPriority="60" w:unhideWhenUsed="0"/>
-    <w:lsdException w:name="Light List Accent 4" w:semiHidden="0" w:uiPriority="61" w:unhideWhenUsed="0"/>
-    <w:lsdException w:name="Light Grid Accent 4" w:semiHidden="0" w:uiPriority="62" w:unhideWhenUsed="0"/>
-    <w:lsdException w:name="Medium Shading 1 Accent 4" w:semiHidden="0" w:uiPriority="63" w:unhideWhenUsed="0"/>
-    <w:lsdException w:name="Medium Shading 2 Accent 4" w:semiHidden="0" w:uiPriority="64" w:unhideWhenUsed="0"/>
-    <w:lsdException w:name="Medium List 1 Accent 4" w:semiHidden="0" w:uiPriority="65" w:unhideWhenUsed="0"/>
-    <w:lsdException w:name="Medium List 2 Accent 4" w:semiHidden="0" w:uiPriority="66" w:unhideWhenUsed="0"/>
-    <w:lsdException w:name="Medium Grid 1 Accent 4" w:semiHidden="0" w:uiPriority="67" w:unhideWhenUsed="0"/>
-    <w:lsdException w:name="Medium Grid 2 Accent 4" w:semiHidden="0" w:uiPriority="68" w:unhideWhenUsed="0"/>
-    <w:lsdException w:name="Medium Grid 3 Accent 4" w:semiHidden="0" w:uiPriority="69" w:unhideWhenUsed="0"/>
-    <w:lsdException w:name="Dark List Accent 4" w:semiHidden="0" w:uiPriority="70" w:unhideWhenUsed="0"/>
-    <w:lsdException w:name="Colorful Shading Accent 4" w:semiHidden="0" w:uiPriority="71" w:unhideWhenUsed="0"/>
-    <w:lsdException w:name="Colorful List Accent 4" w:semiHidden="0" w:uiPriority="72" w:unhideWhenUsed="0"/>
-    <w:lsdException w:name="Colorful Grid Accent 4" w:semiHidden="0" w:uiPriority="73" w:unhideWhenUsed="0"/>
-    <w:lsdException w:name="Light Shading Accent 5" w:semiHidden="0" w:uiPriority="60" w:unhideWhenUsed="0"/>
-    <w:lsdException w:name="Light List Accent 5" w:semiHidden="0" w:uiPriority="61" w:unhideWhenUsed="0"/>
-    <w:lsdException w:name="Light Grid Accent 5" w:semiHidden="0" w:uiPriority="62" w:unhideWhenUsed="0"/>
-    <w:lsdException w:name="Medium Shading 1 Accent 5" w:semiHidden="0" w:uiPriority="63" w:unhideWhenUsed="0"/>
-    <w:lsdException w:name="Medium Shading 2 Accent 5" w:semiHidden="0" w:uiPriority="64" w:unhideWhenUsed="0"/>
-    <w:lsdException w:name="Medium List 1 Accent 5" w:semiHidden="0" w:uiPriority="65" w:unhideWhenUsed="0"/>
-    <w:lsdException w:name="Medium List 2 Accent 5" w:semiHidden="0" w:uiPriority="66" w:unhideWhenUsed="0"/>
-    <w:lsdException w:name="Medium Grid 1 Accent 5" w:semiHidden="0" w:uiPriority="67" w:unhideWhenUsed="0"/>
-    <w:lsdException w:name="Medium Grid 2 Accent 5" w:semiHidden="0" w:uiPriority="68" w:unhideWhenUsed="0"/>
-    <w:lsdException w:name="Medium Grid 3 Accent 5" w:semiHidden="0" w:uiPriority="69" w:unhideWhenUsed="0"/>
-    <w:lsdException w:name="Dark List Accent 5" w:semiHidden="0" w:uiPriority="70" w:unhideWhenUsed="0"/>
-    <w:lsdException w:name="Colorful Shading Accent 5" w:semiHidden="0" w:uiPriority="71" w:unhideWhenUsed="0"/>
-    <w:lsdException w:name="Colorful List Accent 5" w:semiHidden="0" w:uiPriority="72" w:unhideWhenUsed="0"/>
-    <w:lsdException w:name="Colorful Grid Accent 5" w:semiHidden="0" w:uiPriority="73" w:unhideWhenUsed="0"/>
-    <w:lsdException w:name="Light Shading Accent 6" w:semiHidden="0" w:uiPriority="60" w:unhideWhenUsed="0"/>
-    <w:lsdException w:name="Light List Accent 6" w:semiHidden="0" w:uiPriority="61" w:unhideWhenUsed="0"/>
-    <w:lsdException w:name="Light Grid Accent 6" w:semiHidden="0" w:uiPriority="62" w:unhideWhenUsed="0"/>
-    <w:lsdException w:name="Medium Shading 1 Accent 6" w:semiHidden="0" w:uiPriority="63" w:unhideWhenUsed="0"/>
-    <w:lsdException w:name="Medium Shading 2 Accent 6" w:semiHidden="0" w:uiPriority="64" w:unhideWhenUsed="0"/>
-    <w:lsdException w:name="Medium List 1 Accent 6" w:semiHidden="0" w:uiPriority="65" w:unhideWhenUsed="0"/>
-    <w:lsdException w:name="Medium List 2 Accent 6" w:semiHidden="0" w:uiPriority="66" w:unhideWhenUsed="0"/>
-    <w:lsdException w:name="Medium Grid 1 Accent 6" w:semiHidden="0" w:uiPriority="67" w:unhideWhenUsed="0"/>
-    <w:lsdException w:name="Medium Grid 2 Accent 6" w:semiHidden="0" w:uiPriority="68" w:unhideWhenUsed="0"/>
-    <w:lsdException w:name="Medium Grid 3 Accent 6" w:semiHidden="0" w:uiPriority="69" w:unhideWhenUsed="0"/>
-    <w:lsdException w:name="Dark List Accent 6" w:semiHidden="0" w:uiPriority="70" w:unhideWhenUsed="0"/>
-    <w:lsdException w:name="Colorful Shading Accent 6" w:semiHidden="0" w:uiPriority="71" w:unhideWhenUsed="0"/>
-    <w:lsdException w:name="Colorful List Accent 6" w:semiHidden="0" w:uiPriority="72" w:unhideWhenUsed="0"/>
-    <w:lsdException w:name="Colorful Grid Accent 6" w:semiHidden="0" w:uiPriority="73" w:unhideWhenUsed="0"/>
-    <w:lsdException w:name="Subtle Emphasis" w:semiHidden="0" w:uiPriority="19" w:unhideWhenUsed="0" w:qFormat="1"/>
-    <w:lsdException w:name="Intense Emphasis" w:semiHidden="0" w:uiPriority="21" w:unhideWhenUsed="0" w:qFormat="1"/>
-    <w:lsdException w:name="Subtle Reference" w:semiHidden="0" w:uiPriority="31" w:unhideWhenUsed="0" w:qFormat="1"/>
-    <w:lsdException w:name="Intense Reference" w:semiHidden="0" w:uiPriority="32" w:unhideWhenUsed="0" w:qFormat="1"/>
-    <w:lsdException w:name="Book Title" w:semiHidden="0" w:uiPriority="33" w:unhideWhenUsed="0" w:qFormat="1"/>
-    <w:lsdException w:name="Bibliography" w:uiPriority="37"/>
-    <w:lsdException w:name="TOC Heading" w:uiPriority="39" w:qFormat="1"/>
-  </w:latentStyles>
-  <w:style w:type="paragraph" w:default="1" w:styleId="Normal">
-    <w:name w:val="Normal"/>
-    <w:qFormat/>
-  </w:style>
-  <w:style w:type="character" w:default="1" w:styleId="DefaultParagraphFont">
-    <w:name w:val="Default Paragraph Font"/>
-    <w:uiPriority w:val="1"/>
-    <w:semiHidden/>
-    <w:unhideWhenUsed/>
-  </w:style>
-  <w:style w:type="table" w:default="1" w:styleId="TableNormal">
-    <w:name w:val="Normal Table"/>
-    <w:uiPriority w:val="99"/>
-    <w:semiHidden/>
-    <w:unhideWhenUsed/>
-    <w:qFormat/>
-    <w:tblPr>
-      <w:tblInd w:w="0" w:type="dxa"/>
-      <w:tblCellMar>
-        <w:top w:w="0" w:type="dxa"/>
-        <w:left w:w="108" w:type="dxa"/>
-        <w:bottom w:w="0" w:type="dxa"/>
-        <w:right w:w="108" w:type="dxa"/>
-      </w:tblCellMar>
-    </w:tblPr>
-  </w:style>
-  <w:style w:type="numbering" w:default="1" w:styleId="NoList">
-    <w:name w:val="No List"/>
-    <w:uiPriority w:val="99"/>
-    <w:semiHidden/>
-    <w:unhideWhenUsed/>
-  </w:style>
-  <w:style w:type="paragraph" w:customStyle="1" w:styleId="5A18C83C884D49018E3522BFA1F7F7CE">
-    <w:name w:val="5A18C83C884D49018E3522BFA1F7F7CE"/>
-    <w:rsid w:val="005A3CA3"/>
-  </w:style>
-  <w:style w:type="paragraph" w:customStyle="1" w:styleId="90FC466706DA46F3988E68617483BBB6">
-    <w:name w:val="90FC466706DA46F3988E68617483BBB6"/>
-    <w:rsid w:val="005A3CA3"/>
-  </w:style>
-  <w:style w:type="paragraph" w:customStyle="1" w:styleId="B32FDC82E48549DCB96B8E288BF1B585">
-    <w:name w:val="B32FDC82E48549DCB96B8E288BF1B585"/>
-    <w:rsid w:val="005A3CA3"/>
-  </w:style>
-</w:styles>
-</file>
-
-<file path=word/glossary/webSettings.xml><?xml version="1.0" encoding="utf-8"?>
-<w:webSettings xmlns:r="http://schemas.openxmlformats.org/officeDocument/2006/relationships" xmlns:w="http://schemas.openxmlformats.org/wordprocessingml/2006/main">
-  <w:optimizeForBrowser/>
-</w:webSettings>
 </file>
 
 <file path=word/theme/theme1.xml><?xml version="1.0" encoding="utf-8"?>

</xml_diff>

<commit_message>
New version of the script, as well as the old one.
</commit_message>
<xml_diff>
--- a/ChaprSVN/Promo/Script.docx
+++ b/ChaprSVN/Promo/Script.docx
@@ -786,55 +786,13 @@
         <w:rPr>
           <w:rFonts w:ascii="Courier New" w:hAnsi="Courier New" w:cs="Courier New"/>
         </w:rPr>
-        <w:t xml:space="preserve"> PIERCE and PI RHO DRIVER 2 are standing with controllers next to PI RHO COACH on one side of the field, intently controlling their robot. MATT, SIGMA COACH 1 and SIGMA COACH 2 are on the other side, equally intent on their robot.</w:t>
-      </w:r>
-    </w:p>
-    <w:p>
-      <w:pPr>
-        <w:spacing w:after="0" w:line="240" w:lineRule="auto"/>
-        <w:ind w:left="1080"/>
-        <w:rPr>
-          <w:rFonts w:ascii="Courier New" w:hAnsi="Courier New" w:cs="Courier New"/>
-        </w:rPr>
-      </w:pPr>
-    </w:p>
-    <w:p>
-      <w:pPr>
-        <w:spacing w:after="0" w:line="240" w:lineRule="auto"/>
-        <w:ind w:left="1080"/>
-        <w:jc w:val="center"/>
-        <w:rPr>
-          <w:rFonts w:ascii="Courier New" w:hAnsi="Courier New" w:cs="Courier New"/>
-        </w:rPr>
-      </w:pPr>
-      <w:r>
-        <w:rPr>
-          <w:rFonts w:ascii="Courier New" w:hAnsi="Courier New" w:cs="Courier New"/>
-        </w:rPr>
-        <w:t>SIGMA COACH 1</w:t>
-      </w:r>
-    </w:p>
-    <w:p>
-      <w:pPr>
-        <w:spacing w:after="0" w:line="240" w:lineRule="auto"/>
-        <w:ind w:left="1080"/>
-        <w:jc w:val="center"/>
-        <w:rPr>
-          <w:rFonts w:ascii="Courier New" w:hAnsi="Courier New" w:cs="Courier New"/>
-        </w:rPr>
-      </w:pPr>
-      <w:r>
-        <w:rPr>
-          <w:rFonts w:ascii="Courier New" w:hAnsi="Courier New" w:cs="Courier New"/>
-        </w:rPr>
-        <w:t>Just take one! You have to keep moving, we only have 30 seconds left. Go for the line bonus.</w:t>
-      </w:r>
-    </w:p>
-    <w:p>
-      <w:pPr>
-        <w:spacing w:after="0" w:line="240" w:lineRule="auto"/>
-        <w:ind w:left="1080"/>
-        <w:jc w:val="center"/>
+        <w:t xml:space="preserve"> PIERCE and PI RHO DRIVER 2 are standing with controllers next to PI RHO COACH on one side of the field, intently controlling their robot.</w:t>
+      </w:r>
+    </w:p>
+    <w:p>
+      <w:pPr>
+        <w:spacing w:after="0" w:line="240" w:lineRule="auto"/>
+        <w:ind w:left="1080"/>
         <w:rPr>
           <w:rFonts w:ascii="Courier New" w:hAnsi="Courier New" w:cs="Courier New"/>
         </w:rPr>
@@ -929,7 +887,7 @@
         <w:rPr>
           <w:rFonts w:ascii="Courier New" w:hAnsi="Courier New" w:cs="Courier New"/>
         </w:rPr>
-        <w:t>Keep going; we don’t have enough of a lead.</w:t>
+        <w:t>Keep going.</w:t>
       </w:r>
     </w:p>
     <w:p>
@@ -1284,71 +1242,71 @@
         <w:rPr>
           <w:rFonts w:ascii="Courier New" w:hAnsi="Courier New" w:cs="Courier New"/>
         </w:rPr>
+        <w:t>CLOSE UP of PIERCE’s shocked face, then each member of the drive teams.</w:t>
+      </w:r>
+    </w:p>
+    <w:p>
+      <w:pPr>
+        <w:spacing w:after="0" w:line="240" w:lineRule="auto"/>
+        <w:rPr>
+          <w:rFonts w:ascii="Courier New" w:hAnsi="Courier New" w:cs="Courier New"/>
+        </w:rPr>
+      </w:pPr>
+    </w:p>
+    <w:p>
+      <w:pPr>
+        <w:spacing w:after="0" w:line="240" w:lineRule="auto"/>
+        <w:ind w:left="1080"/>
+        <w:rPr>
+          <w:rFonts w:ascii="Courier New" w:hAnsi="Courier New" w:cs="Courier New"/>
+        </w:rPr>
+      </w:pPr>
+      <w:r>
+        <w:rPr>
+          <w:rFonts w:ascii="Courier New" w:hAnsi="Courier New" w:cs="Courier New"/>
+        </w:rPr>
+        <w:t>CLOSE UP of the laptop. Time abruptly speeds up as PHI RHO PROGRAMMER runs to the wreckage, crying.</w:t>
+      </w:r>
+    </w:p>
+    <w:p>
+      <w:pPr>
+        <w:spacing w:after="0" w:line="240" w:lineRule="auto"/>
+        <w:ind w:left="1080"/>
+        <w:rPr>
+          <w:rFonts w:ascii="Courier New" w:hAnsi="Courier New" w:cs="Courier New"/>
+        </w:rPr>
+      </w:pPr>
+    </w:p>
+    <w:p>
+      <w:pPr>
+        <w:spacing w:after="0" w:line="240" w:lineRule="auto"/>
+        <w:ind w:left="1080"/>
+        <w:jc w:val="center"/>
+        <w:rPr>
+          <w:rFonts w:ascii="Courier New" w:hAnsi="Courier New" w:cs="Courier New"/>
+        </w:rPr>
+      </w:pPr>
+      <w:r>
+        <w:rPr>
+          <w:rFonts w:ascii="Courier New" w:hAnsi="Courier New" w:cs="Courier New"/>
+        </w:rPr>
+        <w:t>PI RHO PROGRAMMER</w:t>
+      </w:r>
+    </w:p>
+    <w:p>
+      <w:pPr>
+        <w:spacing w:after="0" w:line="240" w:lineRule="auto"/>
+        <w:ind w:left="1080"/>
+        <w:jc w:val="center"/>
+        <w:rPr>
+          <w:rFonts w:ascii="Courier New" w:hAnsi="Courier New" w:cs="Courier New"/>
+        </w:rPr>
+      </w:pPr>
+      <w:r>
+        <w:rPr>
+          <w:rFonts w:ascii="Courier New" w:hAnsi="Courier New" w:cs="Courier New"/>
+        </w:rPr>
         <w:lastRenderedPageBreak/>
-        <w:t>CLOSE UP of PIERCE’s shocked face, then each member of the drive teams.</w:t>
-      </w:r>
-    </w:p>
-    <w:p>
-      <w:pPr>
-        <w:spacing w:after="0" w:line="240" w:lineRule="auto"/>
-        <w:rPr>
-          <w:rFonts w:ascii="Courier New" w:hAnsi="Courier New" w:cs="Courier New"/>
-        </w:rPr>
-      </w:pPr>
-    </w:p>
-    <w:p>
-      <w:pPr>
-        <w:spacing w:after="0" w:line="240" w:lineRule="auto"/>
-        <w:ind w:left="1080"/>
-        <w:rPr>
-          <w:rFonts w:ascii="Courier New" w:hAnsi="Courier New" w:cs="Courier New"/>
-        </w:rPr>
-      </w:pPr>
-      <w:r>
-        <w:rPr>
-          <w:rFonts w:ascii="Courier New" w:hAnsi="Courier New" w:cs="Courier New"/>
-        </w:rPr>
-        <w:t>CLOSE UP of the laptop. Time abruptly speeds up as PHI RHO PROGRAMMER runs to the wreckage, crying.</w:t>
-      </w:r>
-    </w:p>
-    <w:p>
-      <w:pPr>
-        <w:spacing w:after="0" w:line="240" w:lineRule="auto"/>
-        <w:ind w:left="1080"/>
-        <w:rPr>
-          <w:rFonts w:ascii="Courier New" w:hAnsi="Courier New" w:cs="Courier New"/>
-        </w:rPr>
-      </w:pPr>
-    </w:p>
-    <w:p>
-      <w:pPr>
-        <w:spacing w:after="0" w:line="240" w:lineRule="auto"/>
-        <w:ind w:left="1080"/>
-        <w:jc w:val="center"/>
-        <w:rPr>
-          <w:rFonts w:ascii="Courier New" w:hAnsi="Courier New" w:cs="Courier New"/>
-        </w:rPr>
-      </w:pPr>
-      <w:r>
-        <w:rPr>
-          <w:rFonts w:ascii="Courier New" w:hAnsi="Courier New" w:cs="Courier New"/>
-        </w:rPr>
-        <w:t>PI RHO PROGRAMMER</w:t>
-      </w:r>
-    </w:p>
-    <w:p>
-      <w:pPr>
-        <w:spacing w:after="0" w:line="240" w:lineRule="auto"/>
-        <w:ind w:left="1080"/>
-        <w:jc w:val="center"/>
-        <w:rPr>
-          <w:rFonts w:ascii="Courier New" w:hAnsi="Courier New" w:cs="Courier New"/>
-        </w:rPr>
-      </w:pPr>
-      <w:r>
-        <w:rPr>
-          <w:rFonts w:ascii="Courier New" w:hAnsi="Courier New" w:cs="Courier New"/>
-        </w:rPr>
         <w:t>Look what you’ve done…my laptop…</w:t>
       </w:r>
     </w:p>
@@ -1976,7 +1934,6 @@
           <w:rFonts w:ascii="Courier New" w:hAnsi="Courier New" w:cs="Courier New"/>
           <w:u w:val="single"/>
         </w:rPr>
-        <w:lastRenderedPageBreak/>
         <w:t>Promo Screen – Website</w:t>
       </w:r>
       <w:r>
@@ -2126,7 +2083,192 @@
         <w:spacing w:after="0" w:line="240" w:lineRule="auto"/>
         <w:rPr>
           <w:rFonts w:ascii="Courier New" w:hAnsi="Courier New" w:cs="Courier New"/>
-          <w:strike/>
+        </w:rPr>
+      </w:pPr>
+      <w:r>
+        <w:rPr>
+          <w:rFonts w:ascii="Courier New" w:hAnsi="Courier New" w:cs="Courier New"/>
+        </w:rPr>
+        <w:t>1st Scenario (with one team instead of two)</w:t>
+      </w:r>
+    </w:p>
+    <w:p>
+      <w:pPr>
+        <w:spacing w:after="0" w:line="240" w:lineRule="auto"/>
+        <w:rPr>
+          <w:rFonts w:ascii="Courier New" w:hAnsi="Courier New" w:cs="Courier New"/>
+        </w:rPr>
+      </w:pPr>
+      <w:r>
+        <w:rPr>
+          <w:rFonts w:ascii="Courier New" w:hAnsi="Courier New" w:cs="Courier New"/>
+        </w:rPr>
+        <w:t>Stop on PI RHO PROGRAMMER’s face after “Are you having connection problems?”</w:t>
+      </w:r>
+    </w:p>
+    <w:p>
+      <w:pPr>
+        <w:spacing w:after="0" w:line="240" w:lineRule="auto"/>
+        <w:rPr>
+          <w:rFonts w:ascii="Courier New" w:hAnsi="Courier New" w:cs="Courier New"/>
+        </w:rPr>
+      </w:pPr>
+    </w:p>
+    <w:p>
+      <w:pPr>
+        <w:spacing w:after="0" w:line="240" w:lineRule="auto"/>
+        <w:rPr>
+          <w:rFonts w:ascii="Courier New" w:hAnsi="Courier New" w:cs="Courier New"/>
+        </w:rPr>
+      </w:pPr>
+      <w:r>
+        <w:rPr>
+          <w:rFonts w:ascii="Courier New" w:hAnsi="Courier New" w:cs="Courier New"/>
+        </w:rPr>
+        <w:t>2</w:t>
+      </w:r>
+      <w:r>
+        <w:rPr>
+          <w:rFonts w:ascii="Courier New" w:hAnsi="Courier New" w:cs="Courier New"/>
+          <w:vertAlign w:val="superscript"/>
+        </w:rPr>
+        <w:t>nd</w:t>
+      </w:r>
+      <w:r>
+        <w:rPr>
+          <w:rFonts w:ascii="Courier New" w:hAnsi="Courier New" w:cs="Courier New"/>
+        </w:rPr>
+        <w:t xml:space="preserve"> Scenario (</w:t>
+      </w:r>
+      <w:proofErr w:type="spellStart"/>
+      <w:r>
+        <w:rPr>
+          <w:rFonts w:ascii="Courier New" w:hAnsi="Courier New" w:cs="Courier New"/>
+        </w:rPr>
+        <w:t>RobotC</w:t>
+      </w:r>
+      <w:proofErr w:type="spellEnd"/>
+      <w:r>
+        <w:rPr>
+          <w:rFonts w:ascii="Courier New" w:hAnsi="Courier New" w:cs="Courier New"/>
+        </w:rPr>
+        <w:t xml:space="preserve"> connection problems)</w:t>
+      </w:r>
+    </w:p>
+    <w:p>
+      <w:pPr>
+        <w:spacing w:after="0" w:line="240" w:lineRule="auto"/>
+        <w:rPr>
+          <w:rFonts w:ascii="Courier New" w:hAnsi="Courier New" w:cs="Courier New"/>
+        </w:rPr>
+      </w:pPr>
+      <w:r>
+        <w:rPr>
+          <w:rFonts w:ascii="Courier New" w:hAnsi="Courier New" w:cs="Courier New"/>
+        </w:rPr>
+        <w:t xml:space="preserve">See screen with pop-ups, then two people working on the computer switch after “Is </w:t>
+      </w:r>
+      <w:proofErr w:type="spellStart"/>
+      <w:r>
+        <w:rPr>
+          <w:rFonts w:ascii="Courier New" w:hAnsi="Courier New" w:cs="Courier New"/>
+        </w:rPr>
+        <w:t>RobotC</w:t>
+      </w:r>
+      <w:proofErr w:type="spellEnd"/>
+      <w:r>
+        <w:rPr>
+          <w:rFonts w:ascii="Courier New" w:hAnsi="Courier New" w:cs="Courier New"/>
+        </w:rPr>
+        <w:t xml:space="preserve"> giving you troubles?”</w:t>
+      </w:r>
+    </w:p>
+    <w:p>
+      <w:pPr>
+        <w:pStyle w:val="ListParagraph"/>
+        <w:numPr>
+          <w:ilvl w:val="0"/>
+          <w:numId w:val="2"/>
+        </w:numPr>
+        <w:spacing w:after="0" w:line="240" w:lineRule="auto"/>
+        <w:rPr>
+          <w:rFonts w:ascii="Courier New" w:hAnsi="Courier New" w:cs="Courier New"/>
+        </w:rPr>
+      </w:pPr>
+      <w:r>
+        <w:rPr>
+          <w:rFonts w:ascii="Courier New" w:hAnsi="Courier New" w:cs="Courier New"/>
+        </w:rPr>
+        <w:t xml:space="preserve">BT problems with the </w:t>
+      </w:r>
+      <w:proofErr w:type="spellStart"/>
+      <w:r>
+        <w:rPr>
+          <w:rFonts w:ascii="Courier New" w:hAnsi="Courier New" w:cs="Courier New"/>
+        </w:rPr>
+        <w:t>oS</w:t>
+      </w:r>
+      <w:proofErr w:type="spellEnd"/>
+    </w:p>
+    <w:p>
+      <w:pPr>
+        <w:pStyle w:val="ListParagraph"/>
+        <w:numPr>
+          <w:ilvl w:val="0"/>
+          <w:numId w:val="2"/>
+        </w:numPr>
+        <w:spacing w:after="0" w:line="240" w:lineRule="auto"/>
+        <w:rPr>
+          <w:rFonts w:ascii="Courier New" w:hAnsi="Courier New" w:cs="Courier New"/>
+        </w:rPr>
+      </w:pPr>
+      <w:r>
+        <w:rPr>
+          <w:rFonts w:ascii="Courier New" w:hAnsi="Courier New" w:cs="Courier New"/>
+        </w:rPr>
+        <w:t>Power problems</w:t>
+      </w:r>
+    </w:p>
+    <w:p>
+      <w:pPr>
+        <w:pStyle w:val="ListParagraph"/>
+        <w:numPr>
+          <w:ilvl w:val="0"/>
+          <w:numId w:val="2"/>
+        </w:numPr>
+        <w:spacing w:after="0" w:line="240" w:lineRule="auto"/>
+        <w:rPr>
+          <w:rFonts w:ascii="Courier New" w:hAnsi="Courier New" w:cs="Courier New"/>
+        </w:rPr>
+      </w:pPr>
+      <w:r>
+        <w:rPr>
+          <w:rFonts w:ascii="Courier New" w:hAnsi="Courier New" w:cs="Courier New"/>
+        </w:rPr>
+        <w:t>Not bringing the laptop</w:t>
+      </w:r>
+    </w:p>
+    <w:p>
+      <w:pPr>
+        <w:spacing w:after="0" w:line="240" w:lineRule="auto"/>
+        <w:rPr>
+          <w:rFonts w:ascii="Courier New" w:hAnsi="Courier New" w:cs="Courier New"/>
+        </w:rPr>
+      </w:pPr>
+    </w:p>
+    <w:p>
+      <w:pPr>
+        <w:spacing w:after="0" w:line="240" w:lineRule="auto"/>
+        <w:rPr>
+          <w:rFonts w:ascii="Courier New" w:hAnsi="Courier New" w:cs="Courier New"/>
+        </w:rPr>
+      </w:pPr>
+    </w:p>
+    <w:p>
+      <w:pPr>
+        <w:spacing w:after="0" w:line="240" w:lineRule="auto"/>
+        <w:rPr>
+          <w:rFonts w:ascii="Courier New" w:hAnsi="Courier New" w:cs="Courier New"/>
         </w:rPr>
       </w:pPr>
     </w:p>
@@ -2188,7 +2330,7 @@
             <w:rPr>
               <w:noProof/>
             </w:rPr>
-            <w:t>1</w:t>
+            <w:t>3</w:t>
           </w:r>
         </w:fldSimple>
       </w:p>
@@ -2357,8 +2499,123 @@
       </w:pPr>
     </w:lvl>
   </w:abstractNum>
+  <w:abstractNum w:abstractNumId="1">
+    <w:nsid w:val="66552426"/>
+    <w:multiLevelType w:val="hybridMultilevel"/>
+    <w:tmpl w:val="169CBDB4"/>
+    <w:lvl w:ilvl="0" w:tplc="5C20982A">
+      <w:numFmt w:val="bullet"/>
+      <w:lvlText w:val="-"/>
+      <w:lvlJc w:val="left"/>
+      <w:pPr>
+        <w:ind w:left="1080" w:hanging="360"/>
+      </w:pPr>
+      <w:rPr>
+        <w:rFonts w:ascii="Courier New" w:eastAsiaTheme="minorHAnsi" w:hAnsi="Courier New" w:cs="Courier New" w:hint="default"/>
+      </w:rPr>
+    </w:lvl>
+    <w:lvl w:ilvl="1" w:tplc="04090003" w:tentative="1">
+      <w:start w:val="1"/>
+      <w:numFmt w:val="bullet"/>
+      <w:lvlText w:val="o"/>
+      <w:lvlJc w:val="left"/>
+      <w:pPr>
+        <w:ind w:left="1800" w:hanging="360"/>
+      </w:pPr>
+      <w:rPr>
+        <w:rFonts w:ascii="Courier New" w:hAnsi="Courier New" w:cs="Courier New" w:hint="default"/>
+      </w:rPr>
+    </w:lvl>
+    <w:lvl w:ilvl="2" w:tplc="04090005" w:tentative="1">
+      <w:start w:val="1"/>
+      <w:numFmt w:val="bullet"/>
+      <w:lvlText w:val=""/>
+      <w:lvlJc w:val="left"/>
+      <w:pPr>
+        <w:ind w:left="2520" w:hanging="360"/>
+      </w:pPr>
+      <w:rPr>
+        <w:rFonts w:ascii="Wingdings" w:hAnsi="Wingdings" w:hint="default"/>
+      </w:rPr>
+    </w:lvl>
+    <w:lvl w:ilvl="3" w:tplc="04090001" w:tentative="1">
+      <w:start w:val="1"/>
+      <w:numFmt w:val="bullet"/>
+      <w:lvlText w:val=""/>
+      <w:lvlJc w:val="left"/>
+      <w:pPr>
+        <w:ind w:left="3240" w:hanging="360"/>
+      </w:pPr>
+      <w:rPr>
+        <w:rFonts w:ascii="Symbol" w:hAnsi="Symbol" w:hint="default"/>
+      </w:rPr>
+    </w:lvl>
+    <w:lvl w:ilvl="4" w:tplc="04090003" w:tentative="1">
+      <w:start w:val="1"/>
+      <w:numFmt w:val="bullet"/>
+      <w:lvlText w:val="o"/>
+      <w:lvlJc w:val="left"/>
+      <w:pPr>
+        <w:ind w:left="3960" w:hanging="360"/>
+      </w:pPr>
+      <w:rPr>
+        <w:rFonts w:ascii="Courier New" w:hAnsi="Courier New" w:cs="Courier New" w:hint="default"/>
+      </w:rPr>
+    </w:lvl>
+    <w:lvl w:ilvl="5" w:tplc="04090005" w:tentative="1">
+      <w:start w:val="1"/>
+      <w:numFmt w:val="bullet"/>
+      <w:lvlText w:val=""/>
+      <w:lvlJc w:val="left"/>
+      <w:pPr>
+        <w:ind w:left="4680" w:hanging="360"/>
+      </w:pPr>
+      <w:rPr>
+        <w:rFonts w:ascii="Wingdings" w:hAnsi="Wingdings" w:hint="default"/>
+      </w:rPr>
+    </w:lvl>
+    <w:lvl w:ilvl="6" w:tplc="04090001" w:tentative="1">
+      <w:start w:val="1"/>
+      <w:numFmt w:val="bullet"/>
+      <w:lvlText w:val=""/>
+      <w:lvlJc w:val="left"/>
+      <w:pPr>
+        <w:ind w:left="5400" w:hanging="360"/>
+      </w:pPr>
+      <w:rPr>
+        <w:rFonts w:ascii="Symbol" w:hAnsi="Symbol" w:hint="default"/>
+      </w:rPr>
+    </w:lvl>
+    <w:lvl w:ilvl="7" w:tplc="04090003" w:tentative="1">
+      <w:start w:val="1"/>
+      <w:numFmt w:val="bullet"/>
+      <w:lvlText w:val="o"/>
+      <w:lvlJc w:val="left"/>
+      <w:pPr>
+        <w:ind w:left="6120" w:hanging="360"/>
+      </w:pPr>
+      <w:rPr>
+        <w:rFonts w:ascii="Courier New" w:hAnsi="Courier New" w:cs="Courier New" w:hint="default"/>
+      </w:rPr>
+    </w:lvl>
+    <w:lvl w:ilvl="8" w:tplc="04090005" w:tentative="1">
+      <w:start w:val="1"/>
+      <w:numFmt w:val="bullet"/>
+      <w:lvlText w:val=""/>
+      <w:lvlJc w:val="left"/>
+      <w:pPr>
+        <w:ind w:left="6840" w:hanging="360"/>
+      </w:pPr>
+      <w:rPr>
+        <w:rFonts w:ascii="Wingdings" w:hAnsi="Wingdings" w:hint="default"/>
+      </w:rPr>
+    </w:lvl>
+  </w:abstractNum>
   <w:num w:numId="1">
     <w:abstractNumId w:val="0"/>
+  </w:num>
+  <w:num w:numId="2">
+    <w:abstractNumId w:val="1"/>
   </w:num>
 </w:numbering>
 </file>

</xml_diff>